<commit_message>
Updated the info about saved variables
</commit_message>
<xml_diff>
--- a/ReadMe.docx
+++ b/ReadMe.docx
@@ -123,25 +123,7 @@
           <w:szCs w:val="24"/>
           <w:lang w:val="en-US"/>
         </w:rPr>
-        <w:t xml:space="preserve">and should be </w:t>
-      </w:r>
-      <w:r>
-        <w:rPr>
-          <w:rFonts w:ascii="Times New Roman" w:hAnsi="Times New Roman" w:cs="Times New Roman"/>
-          <w:sz w:val="24"/>
-          <w:szCs w:val="24"/>
-          <w:lang w:val="en-US"/>
-        </w:rPr>
-        <w:t xml:space="preserve">present in “Data” folder </w:t>
-      </w:r>
-      <w:r>
-        <w:rPr>
-          <w:rFonts w:ascii="Times New Roman" w:hAnsi="Times New Roman" w:cs="Times New Roman"/>
-          <w:sz w:val="24"/>
-          <w:szCs w:val="24"/>
-          <w:lang w:val="en-US"/>
-        </w:rPr>
-        <w:t>inside</w:t>
+        <w:t>and should be present in “Data” folder inside</w:t>
       </w:r>
       <w:r>
         <w:rPr>
@@ -159,34 +141,7 @@
           <w:szCs w:val="24"/>
           <w:lang w:val="en-US"/>
         </w:rPr>
-        <w:t>MayoProject (decoding attention</w:t>
-      </w:r>
-      <w:r>
-        <w:rPr>
-          <w:rFonts w:ascii="Times New Roman" w:hAnsi="Times New Roman" w:cs="Times New Roman"/>
-          <w:sz w:val="24"/>
-          <w:szCs w:val="24"/>
-          <w:lang w:val="en-US"/>
-        </w:rPr>
-        <w:t xml:space="preserve"> project</w:t>
-      </w:r>
-      <w:r>
-        <w:rPr>
-          <w:rFonts w:ascii="Times New Roman" w:hAnsi="Times New Roman" w:cs="Times New Roman"/>
-          <w:sz w:val="24"/>
-          <w:szCs w:val="24"/>
-          <w:lang w:val="en-US"/>
-        </w:rPr>
-        <w:t>) folder.</w:t>
-      </w:r>
-      <w:r>
-        <w:rPr>
-          <w:rFonts w:ascii="Times New Roman" w:hAnsi="Times New Roman" w:cs="Times New Roman"/>
-          <w:sz w:val="24"/>
-          <w:szCs w:val="24"/>
-          <w:lang w:val="en-US"/>
-        </w:rPr>
-        <w:t xml:space="preserve"> If not, segmented</w:t>
+        <w:t>MayoProject (decoding attention project) folder. If not, segmented</w:t>
       </w:r>
       <w:r>
         <w:rPr>
@@ -1053,16 +1008,7 @@
           <w:szCs w:val="24"/>
           <w:lang w:val="en-US"/>
         </w:rPr>
-        <w:t>below</w:t>
-      </w:r>
-      <w:r>
-        <w:rPr>
-          <w:rFonts w:ascii="Times New Roman" w:hAnsi="Times New Roman" w:cs="Times New Roman"/>
-          <w:sz w:val="24"/>
-          <w:szCs w:val="24"/>
-          <w:lang w:val="en-US"/>
-        </w:rPr>
-        <w:t xml:space="preserve"> </w:t>
+        <w:t xml:space="preserve">below </w:t>
       </w:r>
       <w:r>
         <w:rPr>
@@ -1305,16 +1251,7 @@
           <w:szCs w:val="24"/>
           <w:lang w:val="en-US"/>
         </w:rPr>
-        <w:t xml:space="preserve"> </w:t>
-      </w:r>
-      <w:r>
-        <w:rPr>
-          <w:rFonts w:ascii="Times New Roman" w:hAnsi="Times New Roman" w:cs="Times New Roman"/>
-          <w:sz w:val="24"/>
-          <w:szCs w:val="24"/>
-          <w:lang w:val="en-US"/>
-        </w:rPr>
-        <w:t>Contains LFP data of a single orientation change trials. This is a 1 x 2 cell (two array sides). Each cell has the dimension 25 (sessions) x 12 (attention conditions).</w:t>
+        <w:t xml:space="preserve"> Contains LFP data of a single orientation change trials. This is a 1 x 2 cell (two array sides). Each cell has the dimension 25 (sessions) x 12 (attention conditions).</w:t>
       </w:r>
     </w:p>
     <w:p>
@@ -1339,7 +1276,7 @@
           <w:szCs w:val="24"/>
           <w:lang w:val="en-US"/>
         </w:rPr>
-        <w:t>nTrials (25 x 12): Contains number of trials in each attention condition for every session.</w:t>
+        <w:t>targetOnsetTimes (25 x 12): Contains the target onset time in MS of the chosen single orientation change trials for each condition and session.</w:t>
       </w:r>
     </w:p>
     <w:p>
@@ -1364,6 +1301,32 @@
           <w:szCs w:val="24"/>
           <w:lang w:val="en-US"/>
         </w:rPr>
+        <w:t>nTrials (25 x 12): Contains number of trials in each attention condition for every session.</w:t>
+      </w:r>
+    </w:p>
+    <w:p>
+      <w:pPr>
+        <w:pStyle w:val="ListParagraph"/>
+        <w:numPr>
+          <w:ilvl w:val="0"/>
+          <w:numId w:val="7"/>
+        </w:numPr>
+        <w:jc w:val="both"/>
+        <w:rPr>
+          <w:rFonts w:ascii="Times New Roman" w:hAnsi="Times New Roman" w:cs="Times New Roman"/>
+          <w:sz w:val="24"/>
+          <w:szCs w:val="24"/>
+          <w:lang w:val="en-US"/>
+        </w:rPr>
+      </w:pPr>
+      <w:r>
+        <w:rPr>
+          <w:rFonts w:ascii="Times New Roman" w:hAnsi="Times New Roman" w:cs="Times New Roman"/>
+          <w:sz w:val="24"/>
+          <w:szCs w:val="24"/>
+          <w:lang w:val="en-US"/>
+        </w:rPr>
+        <w:lastRenderedPageBreak/>
         <w:t>timeVals: The time points of the segmentedData.</w:t>
       </w:r>
     </w:p>

</xml_diff>

<commit_message>
Some changes to display behavioral data and save intermediate data
</commit_message>
<xml_diff>
--- a/ReadMe.docx
+++ b/ReadMe.docx
@@ -25,39 +25,1187 @@
           <w:u w:val="single"/>
           <w:lang w:val="en-US"/>
         </w:rPr>
-        <w:t xml:space="preserve">Codes and data files for MayoProject2: </w:t>
-      </w:r>
-    </w:p>
-    <w:p>
-      <w:pPr>
-        <w:jc w:val="both"/>
+        <w:t xml:space="preserve">Data and Code structure for LFP analysis of </w:t>
+      </w:r>
+      <w:r>
         <w:rPr>
           <w:rFonts w:ascii="Times New Roman" w:hAnsi="Times New Roman" w:cs="Times New Roman"/>
           <w:b/>
           <w:bCs/>
           <w:sz w:val="24"/>
           <w:szCs w:val="24"/>
-          <w:lang w:val="en-US"/>
-        </w:rPr>
-      </w:pPr>
-    </w:p>
-    <w:p>
-      <w:pPr>
-        <w:jc w:val="both"/>
-        <w:rPr>
-          <w:rFonts w:ascii="Times New Roman" w:hAnsi="Times New Roman" w:cs="Times New Roman"/>
-          <w:sz w:val="24"/>
-          <w:szCs w:val="24"/>
-          <w:lang w:val="en-US"/>
-        </w:rPr>
-      </w:pPr>
-      <w:r>
+          <w:u w:val="single"/>
+          <w:lang w:val="en-US"/>
+        </w:rPr>
+        <w:t>data collected by Dr. J Patrick Mayo</w:t>
+      </w:r>
+    </w:p>
+    <w:p>
+      <w:pPr>
+        <w:jc w:val="both"/>
+        <w:rPr>
+          <w:rFonts w:ascii="Times New Roman" w:hAnsi="Times New Roman" w:cs="Times New Roman"/>
+          <w:sz w:val="24"/>
+          <w:szCs w:val="24"/>
+          <w:lang w:val="en-US"/>
+        </w:rPr>
+      </w:pPr>
+      <w:r>
+        <w:rPr>
+          <w:rFonts w:ascii="Times New Roman" w:hAnsi="Times New Roman" w:cs="Times New Roman"/>
+          <w:sz w:val="24"/>
+          <w:szCs w:val="24"/>
+          <w:lang w:val="en-US"/>
+        </w:rPr>
+        <w:t xml:space="preserve">This file </w:t>
+      </w:r>
+      <w:r>
+        <w:rPr>
+          <w:rFonts w:ascii="Times New Roman" w:hAnsi="Times New Roman" w:cs="Times New Roman"/>
+          <w:sz w:val="24"/>
+          <w:szCs w:val="24"/>
+          <w:lang w:val="en-US"/>
+        </w:rPr>
+        <w:t xml:space="preserve">summarizes the </w:t>
+      </w:r>
+      <w:r>
+        <w:rPr>
+          <w:rFonts w:ascii="Times New Roman" w:hAnsi="Times New Roman" w:cs="Times New Roman"/>
+          <w:sz w:val="24"/>
+          <w:szCs w:val="24"/>
+          <w:lang w:val="en-US"/>
+        </w:rPr>
+        <w:t>data structure</w:t>
+      </w:r>
+      <w:r>
+        <w:rPr>
+          <w:rFonts w:ascii="Times New Roman" w:hAnsi="Times New Roman" w:cs="Times New Roman"/>
+          <w:sz w:val="24"/>
+          <w:szCs w:val="24"/>
+          <w:lang w:val="en-US"/>
+        </w:rPr>
+        <w:t xml:space="preserve"> and codes for doing LFP analysis on data collected by Dr. </w:t>
+      </w:r>
+      <w:r>
+        <w:rPr>
+          <w:rFonts w:ascii="Times New Roman" w:hAnsi="Times New Roman" w:cs="Times New Roman"/>
+          <w:sz w:val="24"/>
+          <w:szCs w:val="24"/>
+          <w:lang w:val="en-US"/>
+        </w:rPr>
+        <w:t xml:space="preserve">J Patrick Mayo </w:t>
+      </w:r>
+      <w:r>
+        <w:rPr>
+          <w:rFonts w:ascii="Times New Roman" w:hAnsi="Times New Roman" w:cs="Times New Roman"/>
+          <w:sz w:val="24"/>
+          <w:szCs w:val="24"/>
+          <w:lang w:val="en-US"/>
+        </w:rPr>
+        <w:t>in</w:t>
+      </w:r>
+      <w:r>
+        <w:rPr>
+          <w:rFonts w:ascii="Times New Roman" w:hAnsi="Times New Roman" w:cs="Times New Roman"/>
+          <w:sz w:val="24"/>
+          <w:szCs w:val="24"/>
+          <w:lang w:val="en-US"/>
+        </w:rPr>
+        <w:t xml:space="preserve"> Dr. John Maunsell</w:t>
+      </w:r>
+      <w:r>
+        <w:rPr>
+          <w:rFonts w:ascii="Times New Roman" w:hAnsi="Times New Roman" w:cs="Times New Roman"/>
+          <w:sz w:val="24"/>
+          <w:szCs w:val="24"/>
+          <w:lang w:val="en-US"/>
+        </w:rPr>
+        <w:t>’s lab</w:t>
+      </w:r>
+      <w:r>
+        <w:rPr>
+          <w:rFonts w:ascii="Times New Roman" w:hAnsi="Times New Roman" w:cs="Times New Roman"/>
+          <w:sz w:val="24"/>
+          <w:szCs w:val="24"/>
+          <w:lang w:val="en-US"/>
+        </w:rPr>
+        <w:t xml:space="preserve">. </w:t>
+      </w:r>
+      <w:r>
+        <w:rPr>
+          <w:rFonts w:ascii="Times New Roman" w:hAnsi="Times New Roman" w:cs="Times New Roman"/>
+          <w:sz w:val="24"/>
+          <w:szCs w:val="24"/>
+          <w:lang w:val="en-US"/>
+        </w:rPr>
+        <w:t>The monkeys performed a</w:t>
+      </w:r>
+      <w:r>
+        <w:rPr>
+          <w:rFonts w:ascii="Times New Roman" w:hAnsi="Times New Roman" w:cs="Times New Roman"/>
+          <w:sz w:val="24"/>
+          <w:szCs w:val="24"/>
+          <w:lang w:val="en-US"/>
+        </w:rPr>
+        <w:t>n</w:t>
+      </w:r>
+      <w:r>
+        <w:rPr>
+          <w:rFonts w:ascii="Times New Roman" w:hAnsi="Times New Roman" w:cs="Times New Roman"/>
+          <w:sz w:val="24"/>
+          <w:szCs w:val="24"/>
+          <w:lang w:val="en-US"/>
+        </w:rPr>
+        <w:t xml:space="preserve"> attention task </w:t>
+      </w:r>
+      <w:r>
+        <w:rPr>
+          <w:rFonts w:ascii="Times New Roman" w:hAnsi="Times New Roman" w:cs="Times New Roman"/>
+          <w:sz w:val="24"/>
+          <w:szCs w:val="24"/>
+          <w:lang w:val="en-US"/>
+        </w:rPr>
+        <w:t xml:space="preserve">with valid, invalid and neutral cues, while data was recorded from both hemifields </w:t>
+      </w:r>
+      <w:r>
+        <w:rPr>
+          <w:rFonts w:ascii="Times New Roman" w:hAnsi="Times New Roman" w:cs="Times New Roman"/>
+          <w:sz w:val="24"/>
+          <w:szCs w:val="24"/>
+          <w:lang w:val="en-US"/>
+        </w:rPr>
+        <w:t>of area V4. For details of spiking data analysis, see Mayo and Maunsell, 2016, JNS.</w:t>
+      </w:r>
+    </w:p>
+    <w:p>
+      <w:pPr>
+        <w:jc w:val="both"/>
+        <w:rPr>
+          <w:rFonts w:ascii="Times New Roman" w:hAnsi="Times New Roman" w:cs="Times New Roman"/>
+          <w:sz w:val="24"/>
+          <w:szCs w:val="24"/>
+          <w:lang w:val="en-US"/>
+        </w:rPr>
+      </w:pPr>
+      <w:r>
+        <w:rPr>
+          <w:rFonts w:ascii="Times New Roman" w:hAnsi="Times New Roman" w:cs="Times New Roman"/>
+          <w:sz w:val="24"/>
+          <w:szCs w:val="24"/>
+          <w:lang w:val="en-US"/>
+        </w:rPr>
+        <w:t xml:space="preserve">Within the parent project folder that contains everything related to this dataset, there is a Data folder. </w:t>
+      </w:r>
+      <w:r>
+        <w:rPr>
+          <w:rFonts w:ascii="Times New Roman" w:hAnsi="Times New Roman" w:cs="Times New Roman"/>
+          <w:sz w:val="24"/>
+          <w:szCs w:val="24"/>
+          <w:lang w:val="en-US"/>
+        </w:rPr>
+        <w:t>In addition, there is one programs folder for each project</w:t>
+      </w:r>
+      <w:r>
+        <w:rPr>
+          <w:rFonts w:ascii="Times New Roman" w:hAnsi="Times New Roman" w:cs="Times New Roman"/>
+          <w:sz w:val="24"/>
+          <w:szCs w:val="24"/>
+          <w:lang w:val="en-US"/>
+        </w:rPr>
+        <w:t>. Hence, the contents of this parent folder are as follows:</w:t>
+      </w:r>
+    </w:p>
+    <w:p>
+      <w:pPr>
+        <w:pStyle w:val="ListParagraph"/>
+        <w:numPr>
+          <w:ilvl w:val="0"/>
+          <w:numId w:val="8"/>
+        </w:numPr>
+        <w:jc w:val="both"/>
+        <w:rPr>
+          <w:rFonts w:ascii="Times New Roman" w:hAnsi="Times New Roman" w:cs="Times New Roman"/>
+          <w:sz w:val="24"/>
+          <w:szCs w:val="24"/>
+          <w:lang w:val="en-US"/>
+        </w:rPr>
+      </w:pPr>
+      <w:r>
+        <w:rPr>
+          <w:rFonts w:ascii="Times New Roman" w:hAnsi="Times New Roman" w:cs="Times New Roman"/>
+          <w:sz w:val="24"/>
+          <w:szCs w:val="24"/>
+          <w:lang w:val="en-US"/>
+        </w:rPr>
+        <w:t>Parent_Folder</w:t>
+      </w:r>
+    </w:p>
+    <w:p>
+      <w:pPr>
+        <w:pStyle w:val="ListParagraph"/>
+        <w:numPr>
+          <w:ilvl w:val="1"/>
+          <w:numId w:val="8"/>
+        </w:numPr>
+        <w:jc w:val="both"/>
+        <w:rPr>
+          <w:rFonts w:ascii="Times New Roman" w:hAnsi="Times New Roman" w:cs="Times New Roman"/>
+          <w:sz w:val="24"/>
+          <w:szCs w:val="24"/>
+          <w:lang w:val="en-US"/>
+        </w:rPr>
+      </w:pPr>
+      <w:r>
+        <w:rPr>
+          <w:rFonts w:ascii="Times New Roman" w:hAnsi="Times New Roman" w:cs="Times New Roman"/>
+          <w:sz w:val="24"/>
+          <w:szCs w:val="24"/>
+          <w:lang w:val="en-US"/>
+        </w:rPr>
+        <w:t>Data</w:t>
+      </w:r>
+    </w:p>
+    <w:p>
+      <w:pPr>
+        <w:pStyle w:val="ListParagraph"/>
+        <w:numPr>
+          <w:ilvl w:val="1"/>
+          <w:numId w:val="8"/>
+        </w:numPr>
+        <w:jc w:val="both"/>
+        <w:rPr>
+          <w:rFonts w:ascii="Times New Roman" w:hAnsi="Times New Roman" w:cs="Times New Roman"/>
+          <w:sz w:val="24"/>
+          <w:szCs w:val="24"/>
+          <w:lang w:val="en-US"/>
+        </w:rPr>
+      </w:pPr>
+      <w:r>
+        <w:rPr>
+          <w:rFonts w:ascii="Times New Roman" w:hAnsi="Times New Roman" w:cs="Times New Roman"/>
+          <w:sz w:val="24"/>
+          <w:szCs w:val="24"/>
+          <w:lang w:val="en-US"/>
+        </w:rPr>
+        <w:t>MayoProjectPrograms</w:t>
+      </w:r>
+      <w:r>
+        <w:rPr>
+          <w:rFonts w:ascii="Times New Roman" w:hAnsi="Times New Roman" w:cs="Times New Roman"/>
+          <w:sz w:val="24"/>
+          <w:szCs w:val="24"/>
+          <w:lang w:val="en-US"/>
+        </w:rPr>
+        <w:t xml:space="preserve"> (</w:t>
+      </w:r>
+      <w:hyperlink r:id="rId5" w:history="1">
+        <w:r>
+          <w:rPr>
+            <w:rStyle w:val="Hyperlink"/>
+            <w:rFonts w:ascii="Times New Roman" w:hAnsi="Times New Roman" w:cs="Times New Roman"/>
+            <w:sz w:val="24"/>
+            <w:szCs w:val="24"/>
+            <w:lang w:val="en-US"/>
+          </w:rPr>
+          <w:t>https://github.com/supratimray/MayoProjectPrograms</w:t>
+        </w:r>
+      </w:hyperlink>
+      <w:r>
+        <w:rPr>
+          <w:rFonts w:ascii="Times New Roman" w:hAnsi="Times New Roman" w:cs="Times New Roman"/>
+          <w:sz w:val="24"/>
+          <w:szCs w:val="24"/>
+          <w:lang w:val="en-US"/>
+        </w:rPr>
+        <w:t>)</w:t>
+      </w:r>
+    </w:p>
+    <w:p>
+      <w:pPr>
+        <w:pStyle w:val="ListParagraph"/>
+        <w:numPr>
+          <w:ilvl w:val="1"/>
+          <w:numId w:val="8"/>
+        </w:numPr>
+        <w:jc w:val="both"/>
+        <w:rPr>
+          <w:rFonts w:ascii="Times New Roman" w:hAnsi="Times New Roman" w:cs="Times New Roman"/>
+          <w:sz w:val="24"/>
+          <w:szCs w:val="24"/>
+          <w:lang w:val="en-US"/>
+        </w:rPr>
+      </w:pPr>
+      <w:r>
+        <w:rPr>
+          <w:rFonts w:ascii="Times New Roman" w:hAnsi="Times New Roman" w:cs="Times New Roman"/>
+          <w:sz w:val="24"/>
+          <w:szCs w:val="24"/>
+          <w:lang w:val="en-US"/>
+        </w:rPr>
+        <w:t xml:space="preserve">MayoProject2 </w:t>
+      </w:r>
+      <w:r>
+        <w:rPr>
+          <w:rFonts w:ascii="Times New Roman" w:hAnsi="Times New Roman" w:cs="Times New Roman"/>
+          <w:sz w:val="24"/>
+          <w:szCs w:val="24"/>
+          <w:lang w:val="en-US"/>
+        </w:rPr>
+        <w:t>(</w:t>
+      </w:r>
+      <w:hyperlink r:id="rId6" w:history="1">
+        <w:r>
+          <w:rPr>
+            <w:rStyle w:val="Hyperlink"/>
+            <w:rFonts w:ascii="Times New Roman" w:hAnsi="Times New Roman" w:cs="Times New Roman"/>
+            <w:sz w:val="24"/>
+            <w:szCs w:val="24"/>
+            <w:lang w:val="en-US"/>
+          </w:rPr>
+          <w:t>https://github.com/supratimray/MayoProject2</w:t>
+        </w:r>
+      </w:hyperlink>
+      <w:r>
+        <w:rPr>
+          <w:rFonts w:ascii="Times New Roman" w:hAnsi="Times New Roman" w:cs="Times New Roman"/>
+          <w:sz w:val="24"/>
+          <w:szCs w:val="24"/>
+          <w:lang w:val="en-US"/>
+        </w:rPr>
+        <w:t>)</w:t>
+      </w:r>
+    </w:p>
+    <w:p>
+      <w:pPr>
+        <w:pStyle w:val="ListParagraph"/>
+        <w:ind w:left="1080"/>
+        <w:jc w:val="both"/>
+        <w:rPr>
+          <w:rFonts w:ascii="Times New Roman" w:hAnsi="Times New Roman" w:cs="Times New Roman"/>
+          <w:sz w:val="24"/>
+          <w:szCs w:val="24"/>
+          <w:lang w:val="en-US"/>
+        </w:rPr>
+      </w:pPr>
+    </w:p>
+    <w:p>
+      <w:pPr>
+        <w:pStyle w:val="ListParagraph"/>
+        <w:numPr>
+          <w:ilvl w:val="0"/>
+          <w:numId w:val="8"/>
+        </w:numPr>
+        <w:jc w:val="both"/>
+        <w:rPr>
+          <w:rFonts w:ascii="Times New Roman" w:hAnsi="Times New Roman" w:cs="Times New Roman"/>
+          <w:sz w:val="24"/>
+          <w:szCs w:val="24"/>
+          <w:lang w:val="en-US"/>
+        </w:rPr>
+      </w:pPr>
+      <w:r>
+        <w:rPr>
+          <w:rFonts w:ascii="Times New Roman" w:hAnsi="Times New Roman" w:cs="Times New Roman"/>
+          <w:sz w:val="24"/>
+          <w:szCs w:val="24"/>
+          <w:lang w:val="en-US"/>
+        </w:rPr>
+        <w:t>The “</w:t>
+      </w:r>
+      <w:r>
+        <w:rPr>
+          <w:rFonts w:ascii="Times New Roman" w:hAnsi="Times New Roman" w:cs="Times New Roman"/>
+          <w:sz w:val="24"/>
+          <w:szCs w:val="24"/>
+          <w:lang w:val="en-US"/>
+        </w:rPr>
+        <w:t>Data</w:t>
+      </w:r>
+      <w:r>
+        <w:rPr>
+          <w:rFonts w:ascii="Times New Roman" w:hAnsi="Times New Roman" w:cs="Times New Roman"/>
+          <w:sz w:val="24"/>
+          <w:szCs w:val="24"/>
+          <w:lang w:val="en-US"/>
+        </w:rPr>
+        <w:t>”</w:t>
+      </w:r>
+      <w:r>
+        <w:rPr>
+          <w:rFonts w:ascii="Times New Roman" w:hAnsi="Times New Roman" w:cs="Times New Roman"/>
+          <w:sz w:val="24"/>
+          <w:szCs w:val="24"/>
+          <w:lang w:val="en-US"/>
+        </w:rPr>
+        <w:t xml:space="preserve"> folder contains the following</w:t>
+      </w:r>
+    </w:p>
+    <w:p>
+      <w:pPr>
+        <w:pStyle w:val="ListParagraph"/>
+        <w:numPr>
+          <w:ilvl w:val="1"/>
+          <w:numId w:val="8"/>
+        </w:numPr>
+        <w:jc w:val="both"/>
+        <w:rPr>
+          <w:rFonts w:ascii="Times New Roman" w:hAnsi="Times New Roman" w:cs="Times New Roman"/>
+          <w:sz w:val="24"/>
+          <w:szCs w:val="24"/>
+          <w:lang w:val="en-US"/>
+        </w:rPr>
+      </w:pPr>
+      <w:r>
+        <w:rPr>
+          <w:rFonts w:ascii="Times New Roman" w:hAnsi="Times New Roman" w:cs="Times New Roman"/>
+          <w:sz w:val="24"/>
+          <w:szCs w:val="24"/>
+          <w:lang w:val="en-US"/>
+        </w:rPr>
+        <w:t xml:space="preserve">extractedData – original data </w:t>
+      </w:r>
+      <w:r>
+        <w:rPr>
+          <w:rFonts w:ascii="Times New Roman" w:hAnsi="Times New Roman" w:cs="Times New Roman"/>
+          <w:sz w:val="24"/>
+          <w:szCs w:val="24"/>
+          <w:lang w:val="en-US"/>
+        </w:rPr>
+        <w:t xml:space="preserve">provided by Patrick, </w:t>
+      </w:r>
+      <w:r>
+        <w:rPr>
+          <w:rFonts w:ascii="Times New Roman" w:hAnsi="Times New Roman" w:cs="Times New Roman"/>
+          <w:sz w:val="24"/>
+          <w:szCs w:val="24"/>
+          <w:lang w:val="en-US"/>
+        </w:rPr>
+        <w:t>along with</w:t>
+      </w:r>
+      <w:r>
+        <w:rPr>
+          <w:rFonts w:ascii="Times New Roman" w:hAnsi="Times New Roman" w:cs="Times New Roman"/>
+          <w:sz w:val="24"/>
+          <w:szCs w:val="24"/>
+          <w:lang w:val="en-US"/>
+        </w:rPr>
+        <w:t xml:space="preserve"> extracted LFP data. Data from 2 monkeys and 2</w:t>
+      </w:r>
+      <w:r>
+        <w:rPr>
+          <w:rFonts w:ascii="Times New Roman" w:hAnsi="Times New Roman" w:cs="Times New Roman"/>
+          <w:sz w:val="24"/>
+          <w:szCs w:val="24"/>
+          <w:lang w:val="en-US"/>
+        </w:rPr>
+        <w:t>6</w:t>
+      </w:r>
+      <w:r>
+        <w:rPr>
+          <w:rFonts w:ascii="Times New Roman" w:hAnsi="Times New Roman" w:cs="Times New Roman"/>
+          <w:sz w:val="24"/>
+          <w:szCs w:val="24"/>
+          <w:lang w:val="en-US"/>
+        </w:rPr>
+        <w:t xml:space="preserve"> sessions</w:t>
+      </w:r>
+      <w:r>
+        <w:rPr>
+          <w:rFonts w:ascii="Times New Roman" w:hAnsi="Times New Roman" w:cs="Times New Roman"/>
+          <w:sz w:val="24"/>
+          <w:szCs w:val="24"/>
+          <w:lang w:val="en-US"/>
+        </w:rPr>
+        <w:t xml:space="preserve"> (of which 25 were use</w:t>
+      </w:r>
+      <w:r>
+        <w:rPr>
+          <w:rFonts w:ascii="Times New Roman" w:hAnsi="Times New Roman" w:cs="Times New Roman"/>
+          <w:sz w:val="24"/>
+          <w:szCs w:val="24"/>
+          <w:lang w:val="en-US"/>
+        </w:rPr>
+        <w:t>d</w:t>
+      </w:r>
+      <w:r>
+        <w:rPr>
+          <w:rFonts w:ascii="Times New Roman" w:hAnsi="Times New Roman" w:cs="Times New Roman"/>
+          <w:sz w:val="24"/>
+          <w:szCs w:val="24"/>
+          <w:lang w:val="en-US"/>
+        </w:rPr>
+        <w:t>)</w:t>
+      </w:r>
+      <w:r>
+        <w:rPr>
+          <w:rFonts w:ascii="Times New Roman" w:hAnsi="Times New Roman" w:cs="Times New Roman"/>
+          <w:sz w:val="24"/>
+          <w:szCs w:val="24"/>
+          <w:lang w:val="en-US"/>
+        </w:rPr>
+        <w:t xml:space="preserve">. </w:t>
+      </w:r>
+      <w:r>
+        <w:rPr>
+          <w:rFonts w:ascii="Times New Roman" w:hAnsi="Times New Roman" w:cs="Times New Roman"/>
+          <w:sz w:val="24"/>
+          <w:szCs w:val="24"/>
+          <w:lang w:val="en-US"/>
+        </w:rPr>
+        <w:t xml:space="preserve">Size: </w:t>
+      </w:r>
+      <w:r>
+        <w:rPr>
+          <w:rFonts w:ascii="Times New Roman" w:hAnsi="Times New Roman" w:cs="Times New Roman"/>
+          <w:sz w:val="24"/>
+          <w:szCs w:val="24"/>
+          <w:lang w:val="en-US"/>
+        </w:rPr>
+        <w:t>120 GB</w:t>
+      </w:r>
+      <w:r>
+        <w:rPr>
+          <w:rFonts w:ascii="Times New Roman" w:hAnsi="Times New Roman" w:cs="Times New Roman"/>
+          <w:sz w:val="24"/>
+          <w:szCs w:val="24"/>
+          <w:lang w:val="en-US"/>
+        </w:rPr>
+        <w:t>.</w:t>
+      </w:r>
+    </w:p>
+    <w:p>
+      <w:pPr>
+        <w:pStyle w:val="ListParagraph"/>
+        <w:numPr>
+          <w:ilvl w:val="1"/>
+          <w:numId w:val="8"/>
+        </w:numPr>
+        <w:jc w:val="both"/>
+        <w:rPr>
+          <w:rFonts w:ascii="Times New Roman" w:hAnsi="Times New Roman" w:cs="Times New Roman"/>
+          <w:sz w:val="24"/>
+          <w:szCs w:val="24"/>
+          <w:lang w:val="en-US"/>
+        </w:rPr>
+      </w:pPr>
+      <w:r>
+        <w:rPr>
+          <w:rFonts w:ascii="Times New Roman" w:hAnsi="Times New Roman" w:cs="Times New Roman"/>
+          <w:sz w:val="24"/>
+          <w:szCs w:val="24"/>
+          <w:lang w:val="en-US"/>
+        </w:rPr>
+        <w:t>segmentedData – f</w:t>
+      </w:r>
+      <w:r>
+        <w:rPr>
+          <w:rFonts w:ascii="Times New Roman" w:hAnsi="Times New Roman" w:cs="Times New Roman"/>
+          <w:sz w:val="24"/>
+          <w:szCs w:val="24"/>
+          <w:lang w:val="en-US"/>
+        </w:rPr>
+        <w:t xml:space="preserve">ollowing a </w:t>
+      </w:r>
+      <w:r>
+        <w:rPr>
+          <w:rFonts w:ascii="Times New Roman" w:hAnsi="Times New Roman" w:cs="Times New Roman"/>
+          <w:sz w:val="24"/>
+          <w:szCs w:val="24"/>
+          <w:lang w:val="en-US"/>
+        </w:rPr>
+        <w:t xml:space="preserve">particular </w:t>
+      </w:r>
+      <w:r>
+        <w:rPr>
+          <w:rFonts w:ascii="Times New Roman" w:hAnsi="Times New Roman" w:cs="Times New Roman"/>
+          <w:sz w:val="24"/>
+          <w:szCs w:val="24"/>
+          <w:lang w:val="en-US"/>
+        </w:rPr>
+        <w:t xml:space="preserve">convention used in </w:t>
+      </w:r>
+      <w:r>
+        <w:rPr>
+          <w:rFonts w:ascii="Times New Roman" w:hAnsi="Times New Roman" w:cs="Times New Roman"/>
+          <w:sz w:val="24"/>
+          <w:szCs w:val="24"/>
+          <w:lang w:val="en-US"/>
+        </w:rPr>
+        <w:t>our</w:t>
+      </w:r>
+      <w:r>
+        <w:rPr>
+          <w:rFonts w:ascii="Times New Roman" w:hAnsi="Times New Roman" w:cs="Times New Roman"/>
+          <w:sz w:val="24"/>
+          <w:szCs w:val="24"/>
+          <w:lang w:val="en-US"/>
+        </w:rPr>
+        <w:t xml:space="preserve"> lab, d</w:t>
+      </w:r>
+      <w:r>
+        <w:rPr>
+          <w:rFonts w:ascii="Times New Roman" w:hAnsi="Times New Roman" w:cs="Times New Roman"/>
+          <w:sz w:val="24"/>
+          <w:szCs w:val="24"/>
+          <w:lang w:val="en-US"/>
+        </w:rPr>
+        <w:t xml:space="preserve">ata </w:t>
+      </w:r>
+      <w:r>
+        <w:rPr>
+          <w:rFonts w:ascii="Times New Roman" w:hAnsi="Times New Roman" w:cs="Times New Roman"/>
+          <w:sz w:val="24"/>
+          <w:szCs w:val="24"/>
+          <w:lang w:val="en-US"/>
+        </w:rPr>
+        <w:t xml:space="preserve">is subsequently segmented in a </w:t>
+      </w:r>
+      <w:r>
+        <w:rPr>
+          <w:rFonts w:ascii="Times New Roman" w:hAnsi="Times New Roman" w:cs="Times New Roman"/>
+          <w:sz w:val="24"/>
+          <w:szCs w:val="24"/>
+          <w:lang w:val="en-US"/>
+        </w:rPr>
+        <w:t>specific</w:t>
+      </w:r>
+      <w:r>
+        <w:rPr>
+          <w:rFonts w:ascii="Times New Roman" w:hAnsi="Times New Roman" w:cs="Times New Roman"/>
+          <w:sz w:val="24"/>
+          <w:szCs w:val="24"/>
+          <w:lang w:val="en-US"/>
+        </w:rPr>
+        <w:t xml:space="preserve"> format and saved </w:t>
+      </w:r>
+      <w:r>
+        <w:rPr>
+          <w:rFonts w:ascii="Times New Roman" w:hAnsi="Times New Roman" w:cs="Times New Roman"/>
+          <w:sz w:val="24"/>
+          <w:szCs w:val="24"/>
+          <w:lang w:val="en-US"/>
+        </w:rPr>
+        <w:t xml:space="preserve">in this folder. </w:t>
+      </w:r>
+      <w:r>
+        <w:rPr>
+          <w:rFonts w:ascii="Times New Roman" w:hAnsi="Times New Roman" w:cs="Times New Roman"/>
+          <w:sz w:val="24"/>
+          <w:szCs w:val="24"/>
+          <w:lang w:val="en-US"/>
+        </w:rPr>
+        <w:t>Size: 24.4 GB.</w:t>
+      </w:r>
+    </w:p>
+    <w:p>
+      <w:pPr>
+        <w:pStyle w:val="ListParagraph"/>
+        <w:numPr>
+          <w:ilvl w:val="1"/>
+          <w:numId w:val="8"/>
+        </w:numPr>
+        <w:jc w:val="both"/>
+        <w:rPr>
+          <w:rFonts w:ascii="Times New Roman" w:hAnsi="Times New Roman" w:cs="Times New Roman"/>
+          <w:sz w:val="24"/>
+          <w:szCs w:val="24"/>
+          <w:lang w:val="en-US"/>
+        </w:rPr>
+      </w:pPr>
+      <w:r>
+        <w:rPr>
+          <w:rFonts w:ascii="Times New Roman" w:hAnsi="Times New Roman" w:cs="Times New Roman"/>
+          <w:sz w:val="24"/>
+          <w:szCs w:val="24"/>
+          <w:lang w:val="en-US"/>
+        </w:rPr>
+        <w:t xml:space="preserve">savedData &amp; savedDataSummary – see </w:t>
+      </w:r>
+      <w:r>
+        <w:rPr>
+          <w:rFonts w:ascii="Times New Roman" w:hAnsi="Times New Roman" w:cs="Times New Roman"/>
+          <w:sz w:val="24"/>
+          <w:szCs w:val="24"/>
+          <w:lang w:val="en-US"/>
+        </w:rPr>
+        <w:t>details under MayoProjectPrograms below.</w:t>
+      </w:r>
+    </w:p>
+    <w:p>
+      <w:pPr>
+        <w:pStyle w:val="ListParagraph"/>
+        <w:ind w:left="1080"/>
+        <w:jc w:val="both"/>
+        <w:rPr>
+          <w:rFonts w:ascii="Times New Roman" w:hAnsi="Times New Roman" w:cs="Times New Roman"/>
+          <w:sz w:val="24"/>
+          <w:szCs w:val="24"/>
+          <w:lang w:val="en-US"/>
+        </w:rPr>
+      </w:pPr>
+    </w:p>
+    <w:p>
+      <w:pPr>
+        <w:pStyle w:val="ListParagraph"/>
+        <w:numPr>
+          <w:ilvl w:val="0"/>
+          <w:numId w:val="8"/>
+        </w:numPr>
+        <w:jc w:val="both"/>
+        <w:rPr>
+          <w:rFonts w:ascii="Times New Roman" w:hAnsi="Times New Roman" w:cs="Times New Roman"/>
+          <w:sz w:val="24"/>
+          <w:szCs w:val="24"/>
+          <w:lang w:val="en-US"/>
+        </w:rPr>
+      </w:pPr>
+      <w:r>
+        <w:rPr>
+          <w:rFonts w:ascii="Times New Roman" w:hAnsi="Times New Roman" w:cs="Times New Roman"/>
+          <w:sz w:val="24"/>
+          <w:szCs w:val="24"/>
+          <w:lang w:val="en-US"/>
+        </w:rPr>
+        <w:t xml:space="preserve">MayoProjectPrograms – this was the first project on this dataset, details of which can be found in Prakash et al., 2021, Cerebral Cortex. </w:t>
+      </w:r>
+      <w:r>
+        <w:rPr>
+          <w:rFonts w:ascii="Times New Roman" w:hAnsi="Times New Roman" w:cs="Times New Roman"/>
+          <w:sz w:val="24"/>
+          <w:szCs w:val="24"/>
+          <w:lang w:val="en-US"/>
+        </w:rPr>
+        <w:t xml:space="preserve">This folder has a lot of files, which are used to </w:t>
+      </w:r>
+      <w:r>
+        <w:rPr>
+          <w:rFonts w:ascii="Times New Roman" w:hAnsi="Times New Roman" w:cs="Times New Roman"/>
+          <w:sz w:val="24"/>
+          <w:szCs w:val="24"/>
+          <w:lang w:val="en-US"/>
+        </w:rPr>
+        <w:t>convert</w:t>
+      </w:r>
+      <w:r>
+        <w:rPr>
+          <w:rFonts w:ascii="Times New Roman" w:hAnsi="Times New Roman" w:cs="Times New Roman"/>
+          <w:sz w:val="24"/>
+          <w:szCs w:val="24"/>
+          <w:lang w:val="en-US"/>
+        </w:rPr>
+        <w:t xml:space="preserve"> </w:t>
+      </w:r>
+      <w:r>
+        <w:rPr>
+          <w:rFonts w:ascii="Times New Roman" w:hAnsi="Times New Roman" w:cs="Times New Roman"/>
+          <w:sz w:val="24"/>
+          <w:szCs w:val="24"/>
+          <w:lang w:val="en-US"/>
+        </w:rPr>
+        <w:t xml:space="preserve">extractedData to segmentedData (for example, </w:t>
+      </w:r>
+      <w:r>
+        <w:rPr>
+          <w:rFonts w:ascii="Times New Roman" w:hAnsi="Times New Roman" w:cs="Times New Roman"/>
+          <w:sz w:val="24"/>
+          <w:szCs w:val="24"/>
+          <w:lang w:val="en-US"/>
+        </w:rPr>
+        <w:t>by running runSaveSegmentedDataMayo.m which runs saveSegmentedDataMayo.m)</w:t>
+      </w:r>
+      <w:r>
+        <w:rPr>
+          <w:rFonts w:ascii="Times New Roman" w:hAnsi="Times New Roman" w:cs="Times New Roman"/>
+          <w:sz w:val="24"/>
+          <w:szCs w:val="24"/>
+          <w:lang w:val="en-US"/>
+        </w:rPr>
+        <w:t>,</w:t>
+      </w:r>
+      <w:r>
+        <w:rPr>
+          <w:rFonts w:ascii="Times New Roman" w:hAnsi="Times New Roman" w:cs="Times New Roman"/>
+          <w:sz w:val="24"/>
+          <w:szCs w:val="24"/>
+          <w:lang w:val="en-US"/>
+        </w:rPr>
+        <w:t xml:space="preserve"> and to</w:t>
+      </w:r>
+      <w:r>
+        <w:rPr>
+          <w:rFonts w:ascii="Times New Roman" w:hAnsi="Times New Roman" w:cs="Times New Roman"/>
+          <w:sz w:val="24"/>
+          <w:szCs w:val="24"/>
+          <w:lang w:val="en-US"/>
+        </w:rPr>
+        <w:t xml:space="preserve"> </w:t>
+      </w:r>
+      <w:r>
+        <w:rPr>
+          <w:rFonts w:ascii="Times New Roman" w:hAnsi="Times New Roman" w:cs="Times New Roman"/>
+          <w:sz w:val="24"/>
+          <w:szCs w:val="24"/>
+          <w:lang w:val="en-US"/>
+        </w:rPr>
+        <w:t xml:space="preserve">generate intermediate data that is subsequently used for all analysis. However, this intermediate data is not stored within this folder but </w:t>
+      </w:r>
+      <w:r>
+        <w:rPr>
+          <w:rFonts w:ascii="Times New Roman" w:hAnsi="Times New Roman" w:cs="Times New Roman"/>
+          <w:sz w:val="24"/>
+          <w:szCs w:val="24"/>
+          <w:lang w:val="en-US"/>
+        </w:rPr>
+        <w:t>instead in the main Data folder (</w:t>
+      </w:r>
+      <w:r>
+        <w:rPr>
+          <w:rFonts w:ascii="Times New Roman" w:hAnsi="Times New Roman" w:cs="Times New Roman"/>
+          <w:sz w:val="24"/>
+          <w:szCs w:val="24"/>
+          <w:lang w:val="en-US"/>
+        </w:rPr>
+        <w:t xml:space="preserve">in </w:t>
+      </w:r>
+      <w:r>
+        <w:rPr>
+          <w:rFonts w:ascii="Times New Roman" w:hAnsi="Times New Roman" w:cs="Times New Roman"/>
+          <w:sz w:val="24"/>
+          <w:szCs w:val="24"/>
+          <w:lang w:val="en-US"/>
+        </w:rPr>
+        <w:t>savedData and savedDataSummary folders</w:t>
+      </w:r>
+      <w:r>
+        <w:rPr>
+          <w:rFonts w:ascii="Times New Roman" w:hAnsi="Times New Roman" w:cs="Times New Roman"/>
+          <w:sz w:val="24"/>
+          <w:szCs w:val="24"/>
+          <w:lang w:val="en-US"/>
+        </w:rPr>
+        <w:t>; see above</w:t>
+      </w:r>
+      <w:r>
+        <w:rPr>
+          <w:rFonts w:ascii="Times New Roman" w:hAnsi="Times New Roman" w:cs="Times New Roman"/>
+          <w:sz w:val="24"/>
+          <w:szCs w:val="24"/>
+          <w:lang w:val="en-US"/>
+        </w:rPr>
+        <w:t xml:space="preserve">). </w:t>
+      </w:r>
+      <w:r>
+        <w:rPr>
+          <w:rFonts w:ascii="Times New Roman" w:hAnsi="Times New Roman" w:cs="Times New Roman"/>
+          <w:sz w:val="24"/>
+          <w:szCs w:val="24"/>
+          <w:lang w:val="en-US"/>
+        </w:rPr>
+        <w:t xml:space="preserve">The display programs in this folder read from these </w:t>
+      </w:r>
+      <w:r>
+        <w:rPr>
+          <w:rFonts w:ascii="Times New Roman" w:hAnsi="Times New Roman" w:cs="Times New Roman"/>
+          <w:sz w:val="24"/>
+          <w:szCs w:val="24"/>
+          <w:lang w:val="en-US"/>
+        </w:rPr>
+        <w:t xml:space="preserve">intermediate folders to show the results. </w:t>
+      </w:r>
+      <w:r>
+        <w:rPr>
+          <w:rFonts w:ascii="Times New Roman" w:hAnsi="Times New Roman" w:cs="Times New Roman"/>
+          <w:sz w:val="24"/>
+          <w:szCs w:val="24"/>
+          <w:lang w:val="en-US"/>
+        </w:rPr>
+        <w:t xml:space="preserve">They do not work unless these intermediate data are available, which </w:t>
+      </w:r>
+      <w:r>
+        <w:rPr>
+          <w:rFonts w:ascii="Times New Roman" w:hAnsi="Times New Roman" w:cs="Times New Roman"/>
+          <w:sz w:val="24"/>
+          <w:szCs w:val="24"/>
+          <w:lang w:val="en-US"/>
+        </w:rPr>
+        <w:t>are</w:t>
+      </w:r>
+      <w:r>
+        <w:rPr>
+          <w:rFonts w:ascii="Times New Roman" w:hAnsi="Times New Roman" w:cs="Times New Roman"/>
+          <w:sz w:val="24"/>
+          <w:szCs w:val="24"/>
+          <w:lang w:val="en-US"/>
+        </w:rPr>
+        <w:t xml:space="preserve"> several GB in size.</w:t>
+      </w:r>
+    </w:p>
+    <w:p>
+      <w:pPr>
+        <w:pStyle w:val="ListParagraph"/>
+        <w:ind w:left="360"/>
+        <w:jc w:val="both"/>
+        <w:rPr>
+          <w:rFonts w:ascii="Times New Roman" w:hAnsi="Times New Roman" w:cs="Times New Roman"/>
+          <w:sz w:val="24"/>
+          <w:szCs w:val="24"/>
+          <w:lang w:val="en-US"/>
+        </w:rPr>
+      </w:pPr>
+    </w:p>
+    <w:p>
+      <w:pPr>
+        <w:pStyle w:val="ListParagraph"/>
+        <w:numPr>
+          <w:ilvl w:val="0"/>
+          <w:numId w:val="8"/>
+        </w:numPr>
+        <w:jc w:val="both"/>
+        <w:rPr>
+          <w:rFonts w:ascii="Times New Roman" w:hAnsi="Times New Roman" w:cs="Times New Roman"/>
+          <w:sz w:val="24"/>
+          <w:szCs w:val="24"/>
+          <w:lang w:val="en-US"/>
+        </w:rPr>
+      </w:pPr>
+      <w:r>
+        <w:rPr>
+          <w:rFonts w:ascii="Times New Roman" w:hAnsi="Times New Roman" w:cs="Times New Roman"/>
+          <w:sz w:val="24"/>
+          <w:szCs w:val="24"/>
+          <w:lang w:val="en-US"/>
+        </w:rPr>
+        <w:t xml:space="preserve">MayoProject2 </w:t>
+      </w:r>
+      <w:r>
+        <w:rPr>
+          <w:rFonts w:ascii="Times New Roman" w:hAnsi="Times New Roman" w:cs="Times New Roman"/>
+          <w:sz w:val="24"/>
+          <w:szCs w:val="24"/>
+          <w:lang w:val="en-US"/>
+        </w:rPr>
+        <w:t xml:space="preserve">(current folder) </w:t>
+      </w:r>
+      <w:r>
+        <w:rPr>
+          <w:rFonts w:ascii="Times New Roman" w:hAnsi="Times New Roman" w:cs="Times New Roman"/>
+          <w:sz w:val="24"/>
+          <w:szCs w:val="24"/>
+          <w:lang w:val="en-US"/>
+        </w:rPr>
+        <w:t>– this is the second project on this dataset</w:t>
+      </w:r>
+      <w:r>
+        <w:rPr>
+          <w:rFonts w:ascii="Times New Roman" w:hAnsi="Times New Roman" w:cs="Times New Roman"/>
+          <w:sz w:val="24"/>
+          <w:szCs w:val="24"/>
+          <w:lang w:val="en-US"/>
+        </w:rPr>
+        <w:t>. Here, we will study how different neural measures – spikes, LFP power, LFP phase, phase consistency, noise correlations</w:t>
+      </w:r>
+      <w:r>
+        <w:rPr>
+          <w:rFonts w:ascii="Times New Roman" w:hAnsi="Times New Roman" w:cs="Times New Roman"/>
+          <w:sz w:val="24"/>
+          <w:szCs w:val="24"/>
+          <w:lang w:val="en-US"/>
+        </w:rPr>
+        <w:t xml:space="preserve"> etc can be used to predict behavior (hit versus miss). Unlike the first project, intermediate data will also be stored within this folder</w:t>
+      </w:r>
+      <w:r>
+        <w:rPr>
+          <w:rFonts w:ascii="Times New Roman" w:hAnsi="Times New Roman" w:cs="Times New Roman"/>
+          <w:sz w:val="24"/>
+          <w:szCs w:val="24"/>
+          <w:lang w:val="en-US"/>
+        </w:rPr>
+        <w:t xml:space="preserve">. One set of programs </w:t>
+      </w:r>
+      <w:r>
+        <w:rPr>
+          <w:rFonts w:ascii="Times New Roman" w:hAnsi="Times New Roman" w:cs="Times New Roman"/>
+          <w:sz w:val="24"/>
+          <w:szCs w:val="24"/>
+          <w:lang w:val="en-US"/>
+        </w:rPr>
+        <w:t xml:space="preserve">generate and save this intermediate data. Another set of programs </w:t>
+      </w:r>
+      <w:r>
+        <w:rPr>
+          <w:rFonts w:ascii="Times New Roman" w:hAnsi="Times New Roman" w:cs="Times New Roman"/>
+          <w:sz w:val="24"/>
+          <w:szCs w:val="24"/>
+          <w:lang w:val="en-US"/>
+        </w:rPr>
+        <w:t>then analyze this data and show results.</w:t>
+      </w:r>
+    </w:p>
+    <w:p>
+      <w:pPr>
+        <w:jc w:val="both"/>
+        <w:rPr>
+          <w:rFonts w:ascii="Times New Roman" w:hAnsi="Times New Roman" w:cs="Times New Roman"/>
+          <w:sz w:val="24"/>
+          <w:szCs w:val="24"/>
+          <w:lang w:val="en-US"/>
+        </w:rPr>
+      </w:pPr>
+      <w:r>
+        <w:rPr>
+          <w:rFonts w:ascii="Times New Roman" w:hAnsi="Times New Roman" w:cs="Times New Roman"/>
+          <w:sz w:val="24"/>
+          <w:szCs w:val="24"/>
+          <w:lang w:val="en-US"/>
+        </w:rPr>
+        <w:t>The programs in MayoProject2 folders are described below.</w:t>
+      </w:r>
+    </w:p>
+    <w:p>
+      <w:pPr>
+        <w:jc w:val="both"/>
+        <w:rPr>
+          <w:rFonts w:ascii="Times New Roman" w:hAnsi="Times New Roman" w:cs="Times New Roman"/>
+          <w:sz w:val="24"/>
+          <w:szCs w:val="24"/>
+          <w:lang w:val="en-US"/>
+        </w:rPr>
+      </w:pPr>
+    </w:p>
+    <w:p>
+      <w:pPr>
+        <w:jc w:val="both"/>
         <w:rPr>
           <w:rFonts w:ascii="Times New Roman" w:hAnsi="Times New Roman" w:cs="Times New Roman"/>
           <w:b/>
           <w:bCs/>
           <w:sz w:val="24"/>
           <w:szCs w:val="24"/>
+          <w:u w:val="single"/>
+          <w:lang w:val="en-US"/>
+        </w:rPr>
+      </w:pPr>
+    </w:p>
+    <w:p>
+      <w:pPr>
+        <w:jc w:val="both"/>
+        <w:rPr>
+          <w:rFonts w:ascii="Times New Roman" w:hAnsi="Times New Roman" w:cs="Times New Roman"/>
+          <w:b/>
+          <w:bCs/>
+          <w:sz w:val="24"/>
+          <w:szCs w:val="24"/>
+          <w:u w:val="single"/>
+          <w:lang w:val="en-US"/>
+        </w:rPr>
+      </w:pPr>
+    </w:p>
+    <w:p>
+      <w:pPr>
+        <w:jc w:val="both"/>
+        <w:rPr>
+          <w:rFonts w:ascii="Times New Roman" w:hAnsi="Times New Roman" w:cs="Times New Roman"/>
+          <w:b/>
+          <w:bCs/>
+          <w:sz w:val="24"/>
+          <w:szCs w:val="24"/>
+          <w:u w:val="single"/>
+          <w:lang w:val="en-US"/>
+        </w:rPr>
+      </w:pPr>
+    </w:p>
+    <w:p>
+      <w:pPr>
+        <w:jc w:val="both"/>
+        <w:rPr>
+          <w:rFonts w:ascii="Times New Roman" w:hAnsi="Times New Roman" w:cs="Times New Roman"/>
+          <w:b/>
+          <w:bCs/>
+          <w:sz w:val="24"/>
+          <w:szCs w:val="24"/>
+          <w:u w:val="single"/>
+          <w:lang w:val="en-US"/>
+        </w:rPr>
+      </w:pPr>
+      <w:r>
+        <w:rPr>
+          <w:rFonts w:ascii="Times New Roman" w:hAnsi="Times New Roman" w:cs="Times New Roman"/>
+          <w:b/>
+          <w:bCs/>
+          <w:sz w:val="24"/>
+          <w:szCs w:val="24"/>
+          <w:u w:val="single"/>
+          <w:lang w:val="en-US"/>
+        </w:rPr>
+        <w:lastRenderedPageBreak/>
+        <w:t>Codes and data files for MayoProject2</w:t>
+      </w:r>
+    </w:p>
+    <w:p>
+      <w:pPr>
+        <w:jc w:val="both"/>
+        <w:rPr>
+          <w:rFonts w:ascii="Times New Roman" w:hAnsi="Times New Roman" w:cs="Times New Roman"/>
+          <w:b/>
+          <w:bCs/>
+          <w:sz w:val="24"/>
+          <w:szCs w:val="24"/>
+          <w:lang w:val="en-US"/>
+        </w:rPr>
+      </w:pPr>
+    </w:p>
+    <w:p>
+      <w:pPr>
+        <w:jc w:val="both"/>
+        <w:rPr>
+          <w:rFonts w:ascii="Times New Roman" w:hAnsi="Times New Roman" w:cs="Times New Roman"/>
+          <w:b/>
+          <w:bCs/>
+          <w:sz w:val="24"/>
+          <w:szCs w:val="24"/>
+          <w:lang w:val="en-US"/>
+        </w:rPr>
+      </w:pPr>
+      <w:r>
+        <w:rPr>
+          <w:rFonts w:ascii="Times New Roman" w:hAnsi="Times New Roman" w:cs="Times New Roman"/>
+          <w:b/>
+          <w:bCs/>
+          <w:sz w:val="24"/>
+          <w:szCs w:val="24"/>
+          <w:lang w:val="en-US"/>
+        </w:rPr>
+        <w:t>How to get “intermediate data” for further analysis</w:t>
+      </w:r>
+      <w:r>
+        <w:rPr>
+          <w:rFonts w:ascii="Times New Roman" w:hAnsi="Times New Roman" w:cs="Times New Roman"/>
+          <w:b/>
+          <w:bCs/>
+          <w:sz w:val="24"/>
+          <w:szCs w:val="24"/>
+          <w:lang w:val="en-US"/>
+        </w:rPr>
+        <w:t>?</w:t>
+      </w:r>
+    </w:p>
+    <w:p>
+      <w:pPr>
+        <w:jc w:val="both"/>
+        <w:rPr>
+          <w:rFonts w:ascii="Times New Roman" w:hAnsi="Times New Roman" w:cs="Times New Roman"/>
+          <w:sz w:val="24"/>
+          <w:szCs w:val="24"/>
+          <w:lang w:val="en-US"/>
+        </w:rPr>
+      </w:pPr>
+      <w:r>
+        <w:rPr>
+          <w:rFonts w:ascii="Times New Roman" w:hAnsi="Times New Roman" w:cs="Times New Roman"/>
+          <w:b/>
+          <w:bCs/>
+          <w:sz w:val="24"/>
+          <w:szCs w:val="24"/>
           <w:lang w:val="en-US"/>
         </w:rPr>
         <w:t xml:space="preserve">Data files: </w:t>
@@ -141,99 +1289,52 @@
           <w:szCs w:val="24"/>
           <w:lang w:val="en-US"/>
         </w:rPr>
-        <w:t>MayoProject (decoding attention project) folder. If not, segmented</w:t>
-      </w:r>
-      <w:r>
-        <w:rPr>
-          <w:rFonts w:ascii="Times New Roman" w:hAnsi="Times New Roman" w:cs="Times New Roman"/>
-          <w:sz w:val="24"/>
-          <w:szCs w:val="24"/>
-          <w:lang w:val="en-US"/>
-        </w:rPr>
-        <w:t>D</w:t>
-      </w:r>
-      <w:r>
-        <w:rPr>
-          <w:rFonts w:ascii="Times New Roman" w:hAnsi="Times New Roman" w:cs="Times New Roman"/>
-          <w:sz w:val="24"/>
-          <w:szCs w:val="24"/>
-          <w:lang w:val="en-US"/>
-        </w:rPr>
-        <w:t>ata can be obtained by executing saveSegmentedDataMayo.m and saveSegmentedNeutralDataMayo.m codes</w:t>
-      </w:r>
-      <w:r>
-        <w:rPr>
-          <w:rFonts w:ascii="Times New Roman" w:hAnsi="Times New Roman" w:cs="Times New Roman"/>
-          <w:sz w:val="24"/>
-          <w:szCs w:val="24"/>
-          <w:lang w:val="en-US"/>
-        </w:rPr>
-        <w:t>, e</w:t>
-      </w:r>
-      <w:r>
-        <w:rPr>
-          <w:rFonts w:ascii="Times New Roman" w:hAnsi="Times New Roman" w:cs="Times New Roman"/>
-          <w:sz w:val="24"/>
-          <w:szCs w:val="24"/>
-          <w:lang w:val="en-US"/>
-        </w:rPr>
-        <w:t>lectrode</w:t>
-      </w:r>
-      <w:r>
-        <w:rPr>
-          <w:rFonts w:ascii="Times New Roman" w:hAnsi="Times New Roman" w:cs="Times New Roman"/>
-          <w:sz w:val="24"/>
-          <w:szCs w:val="24"/>
-          <w:lang w:val="en-US"/>
-        </w:rPr>
-        <w:t>A</w:t>
-      </w:r>
-      <w:r>
-        <w:rPr>
-          <w:rFonts w:ascii="Times New Roman" w:hAnsi="Times New Roman" w:cs="Times New Roman"/>
-          <w:sz w:val="24"/>
-          <w:szCs w:val="24"/>
-          <w:lang w:val="en-US"/>
-        </w:rPr>
-        <w:t>rray</w:t>
-      </w:r>
-      <w:r>
-        <w:rPr>
-          <w:rFonts w:ascii="Times New Roman" w:hAnsi="Times New Roman" w:cs="Times New Roman"/>
-          <w:sz w:val="24"/>
-          <w:szCs w:val="24"/>
-          <w:lang w:val="en-US"/>
-        </w:rPr>
-        <w:t>L</w:t>
-      </w:r>
-      <w:r>
-        <w:rPr>
-          <w:rFonts w:ascii="Times New Roman" w:hAnsi="Times New Roman" w:cs="Times New Roman"/>
-          <w:sz w:val="24"/>
-          <w:szCs w:val="24"/>
-          <w:lang w:val="en-US"/>
-        </w:rPr>
-        <w:t>ist can be obtained by executing saveGoodElectrodes.m from MayoProjectPrograms.</w:t>
-      </w:r>
-    </w:p>
-    <w:p>
-      <w:pPr>
-        <w:jc w:val="both"/>
-        <w:rPr>
-          <w:rFonts w:ascii="Times New Roman" w:hAnsi="Times New Roman" w:cs="Times New Roman"/>
-          <w:sz w:val="24"/>
-          <w:szCs w:val="24"/>
-          <w:lang w:val="en-US"/>
-        </w:rPr>
-      </w:pPr>
-      <w:r>
-        <w:rPr>
-          <w:rFonts w:ascii="Times New Roman" w:hAnsi="Times New Roman" w:cs="Times New Roman"/>
-          <w:sz w:val="24"/>
-          <w:szCs w:val="24"/>
-          <w:lang w:val="en-US"/>
-        </w:rPr>
-        <w:t xml:space="preserve"> </w:t>
+        <w:t>the parent</w:t>
+      </w:r>
+      <w:r>
+        <w:rPr>
+          <w:rFonts w:ascii="Times New Roman" w:hAnsi="Times New Roman" w:cs="Times New Roman"/>
+          <w:sz w:val="24"/>
+          <w:szCs w:val="24"/>
+          <w:lang w:val="en-US"/>
+        </w:rPr>
+        <w:t xml:space="preserve"> folder</w:t>
+      </w:r>
+      <w:r>
+        <w:rPr>
+          <w:rFonts w:ascii="Times New Roman" w:hAnsi="Times New Roman" w:cs="Times New Roman"/>
+          <w:sz w:val="24"/>
+          <w:szCs w:val="24"/>
+          <w:lang w:val="en-US"/>
+        </w:rPr>
+        <w:t xml:space="preserve"> within which this folder is kept</w:t>
+      </w:r>
+      <w:r>
+        <w:rPr>
+          <w:rFonts w:ascii="Times New Roman" w:hAnsi="Times New Roman" w:cs="Times New Roman"/>
+          <w:sz w:val="24"/>
+          <w:szCs w:val="24"/>
+          <w:lang w:val="en-US"/>
+        </w:rPr>
+        <w:t xml:space="preserve">. </w:t>
+      </w:r>
+      <w:r>
+        <w:rPr>
+          <w:rFonts w:ascii="Times New Roman" w:hAnsi="Times New Roman" w:cs="Times New Roman"/>
+          <w:sz w:val="24"/>
+          <w:szCs w:val="24"/>
+          <w:lang w:val="en-US"/>
+        </w:rPr>
+        <w:t>For example, if the location of this folder is X/</w:t>
+      </w:r>
+      <w:r>
+        <w:rPr>
+          <w:rFonts w:ascii="Times New Roman" w:hAnsi="Times New Roman" w:cs="Times New Roman"/>
+          <w:sz w:val="24"/>
+          <w:szCs w:val="24"/>
+          <w:lang w:val="en-US"/>
+        </w:rPr>
+        <w:t>MayoProject2, then we expect the Data folder to be X/Data (X being the parent folder).</w:t>
       </w:r>
     </w:p>
     <w:p>
@@ -497,19 +1598,35 @@
           <w:szCs w:val="24"/>
           <w:lang w:val="en-US"/>
         </w:rPr>
+        <w:t xml:space="preserve"> inside the Data folder</w:t>
+      </w:r>
+      <w:r>
+        <w:rPr>
+          <w:rFonts w:ascii="Times New Roman" w:hAnsi="Times New Roman" w:cs="Times New Roman"/>
+          <w:sz w:val="24"/>
+          <w:szCs w:val="24"/>
+          <w:lang w:val="en-US"/>
+        </w:rPr>
         <w:t>)</w:t>
       </w:r>
-    </w:p>
-    <w:p>
-      <w:pPr>
-        <w:jc w:val="both"/>
-        <w:rPr>
-          <w:rFonts w:ascii="Times New Roman" w:hAnsi="Times New Roman" w:cs="Times New Roman"/>
-          <w:sz w:val="24"/>
-          <w:szCs w:val="24"/>
-          <w:lang w:val="en-US"/>
-        </w:rPr>
-      </w:pPr>
+      <w:r>
+        <w:rPr>
+          <w:rFonts w:ascii="Times New Roman" w:hAnsi="Times New Roman" w:cs="Times New Roman"/>
+          <w:sz w:val="24"/>
+          <w:szCs w:val="24"/>
+          <w:lang w:val="en-US"/>
+        </w:rPr>
+        <w:t>.</w:t>
+      </w:r>
+      <w:r>
+        <w:rPr>
+          <w:rFonts w:ascii="Times New Roman" w:hAnsi="Times New Roman" w:cs="Times New Roman"/>
+          <w:sz w:val="24"/>
+          <w:szCs w:val="24"/>
+          <w:lang w:val="en-US"/>
+        </w:rPr>
+        <w:t xml:space="preserve"> It is also saved locally in savedData</w:t>
+      </w:r>
     </w:p>
     <w:p>
       <w:pPr>
@@ -530,7 +1647,7 @@
           <w:szCs w:val="24"/>
           <w:lang w:val="en-US"/>
         </w:rPr>
-        <w:t>Get Data codes</w:t>
+        <w:t>Data codes</w:t>
       </w:r>
       <w:r>
         <w:rPr>
@@ -550,7 +1667,25 @@
           <w:szCs w:val="24"/>
           <w:lang w:val="en-US"/>
         </w:rPr>
-        <w:t>These set of programs are used to restructure the data which are used by analysis codes</w:t>
+        <w:t xml:space="preserve">These set of programs are used to restructure the data which are </w:t>
+      </w:r>
+      <w:r>
+        <w:rPr>
+          <w:rFonts w:ascii="Times New Roman" w:hAnsi="Times New Roman" w:cs="Times New Roman"/>
+          <w:sz w:val="24"/>
+          <w:szCs w:val="24"/>
+          <w:lang w:val="en-US"/>
+        </w:rPr>
+        <w:t xml:space="preserve">subsequently </w:t>
+      </w:r>
+      <w:r>
+        <w:rPr>
+          <w:rFonts w:ascii="Times New Roman" w:hAnsi="Times New Roman" w:cs="Times New Roman"/>
+          <w:sz w:val="24"/>
+          <w:szCs w:val="24"/>
+          <w:lang w:val="en-US"/>
+        </w:rPr>
+        <w:t>used by analysis codes</w:t>
       </w:r>
       <w:r>
         <w:rPr>
@@ -619,8 +1754,6 @@
         <w:jc w:val="both"/>
         <w:rPr>
           <w:rFonts w:ascii="Times New Roman" w:hAnsi="Times New Roman" w:cs="Times New Roman"/>
-          <w:i/>
-          <w:iCs/>
           <w:sz w:val="24"/>
           <w:szCs w:val="24"/>
           <w:lang w:val="en-US"/>
@@ -637,45 +1770,34 @@
           <w:szCs w:val="24"/>
           <w:lang w:val="en-US"/>
         </w:rPr>
-        <w:t>getTrialTypes.m</w:t>
-      </w:r>
-      <w:r>
-        <w:rPr>
-          <w:rFonts w:ascii="Times New Roman" w:hAnsi="Times New Roman" w:cs="Times New Roman"/>
-          <w:sz w:val="24"/>
-          <w:szCs w:val="24"/>
-          <w:lang w:val="en-US"/>
-        </w:rPr>
-        <w:t xml:space="preserve"> – This code is </w:t>
-      </w:r>
-      <w:r>
-        <w:rPr>
-          <w:rFonts w:ascii="Times New Roman" w:hAnsi="Times New Roman" w:cs="Times New Roman"/>
-          <w:sz w:val="24"/>
-          <w:szCs w:val="24"/>
-          <w:lang w:val="en-US"/>
-        </w:rPr>
-        <w:t>called by</w:t>
-      </w:r>
-      <w:r>
-        <w:rPr>
-          <w:rFonts w:ascii="Times New Roman" w:hAnsi="Times New Roman" w:cs="Times New Roman"/>
-          <w:sz w:val="24"/>
-          <w:szCs w:val="24"/>
-          <w:lang w:val="en-US"/>
-        </w:rPr>
-        <w:t xml:space="preserve"> </w:t>
-      </w:r>
-      <w:r>
-        <w:rPr>
-          <w:rFonts w:ascii="Times New Roman" w:hAnsi="Times New Roman" w:cs="Times New Roman"/>
-          <w:i/>
-          <w:iCs/>
-          <w:sz w:val="24"/>
-          <w:szCs w:val="24"/>
-          <w:lang w:val="en-US"/>
-        </w:rPr>
-        <w:t>getGoodIndices.m</w:t>
+        <w:t>getBehavior.m</w:t>
+      </w:r>
+      <w:r>
+        <w:rPr>
+          <w:rFonts w:ascii="Times New Roman" w:hAnsi="Times New Roman" w:cs="Times New Roman"/>
+          <w:sz w:val="24"/>
+          <w:szCs w:val="24"/>
+          <w:lang w:val="en-US"/>
+        </w:rPr>
+        <w:t>: This program gives the behavioral performance of the monkey</w:t>
+      </w:r>
+      <w:r>
+        <w:rPr>
+          <w:rFonts w:ascii="Times New Roman" w:hAnsi="Times New Roman" w:cs="Times New Roman"/>
+          <w:sz w:val="24"/>
+          <w:szCs w:val="24"/>
+          <w:lang w:val="en-US"/>
+        </w:rPr>
+        <w:t xml:space="preserve">. This </w:t>
+      </w:r>
+      <w:r>
+        <w:rPr>
+          <w:rFonts w:ascii="Times New Roman" w:hAnsi="Times New Roman" w:cs="Times New Roman"/>
+          <w:sz w:val="24"/>
+          <w:szCs w:val="24"/>
+          <w:lang w:val="en-US"/>
+        </w:rPr>
+        <w:t>also saves the behavioral data locally in savedData/behaviorData if it is not present there already.</w:t>
       </w:r>
     </w:p>
     <w:p>
@@ -688,8 +1810,6 @@
         <w:jc w:val="both"/>
         <w:rPr>
           <w:rFonts w:ascii="Times New Roman" w:hAnsi="Times New Roman" w:cs="Times New Roman"/>
-          <w:i/>
-          <w:iCs/>
           <w:sz w:val="24"/>
           <w:szCs w:val="24"/>
           <w:lang w:val="en-US"/>
@@ -706,36 +1826,141 @@
           <w:szCs w:val="24"/>
           <w:lang w:val="en-US"/>
         </w:rPr>
-        <w:t>getInfoDATFile.m</w:t>
-      </w:r>
-      <w:r>
-        <w:rPr>
-          <w:rFonts w:ascii="Times New Roman" w:hAnsi="Times New Roman" w:cs="Times New Roman"/>
-          <w:sz w:val="24"/>
-          <w:szCs w:val="24"/>
-          <w:lang w:val="en-US"/>
-        </w:rPr>
-        <w:t xml:space="preserve"> – This code is used to read relevant task related information and is </w:t>
-      </w:r>
-      <w:r>
-        <w:rPr>
-          <w:rFonts w:ascii="Times New Roman" w:hAnsi="Times New Roman" w:cs="Times New Roman"/>
-          <w:sz w:val="24"/>
-          <w:szCs w:val="24"/>
-          <w:lang w:val="en-US"/>
-        </w:rPr>
-        <w:t xml:space="preserve">called by </w:t>
-      </w:r>
-      <w:r>
-        <w:rPr>
-          <w:rFonts w:ascii="Times New Roman" w:hAnsi="Times New Roman" w:cs="Times New Roman"/>
+        <w:t>save</w:t>
+      </w:r>
+      <w:r>
+        <w:rPr>
+          <w:rFonts w:ascii="Times New Roman" w:hAnsi="Times New Roman" w:cs="Times New Roman"/>
+          <w:b/>
+          <w:bCs/>
           <w:i/>
           <w:iCs/>
           <w:sz w:val="24"/>
           <w:szCs w:val="24"/>
           <w:lang w:val="en-US"/>
         </w:rPr>
-        <w:t>getGoodIndices.m.</w:t>
+        <w:t>DataForAnalysis.m</w:t>
+      </w:r>
+      <w:r>
+        <w:rPr>
+          <w:rFonts w:ascii="Times New Roman" w:hAnsi="Times New Roman" w:cs="Times New Roman"/>
+          <w:sz w:val="24"/>
+          <w:szCs w:val="24"/>
+          <w:lang w:val="en-US"/>
+        </w:rPr>
+        <w:t xml:space="preserve"> – This program concatenates LFP and spikes data for one single orientation </w:t>
+      </w:r>
+      <w:r>
+        <w:rPr>
+          <w:rFonts w:ascii="Times New Roman" w:hAnsi="Times New Roman" w:cs="Times New Roman"/>
+          <w:sz w:val="24"/>
+          <w:szCs w:val="24"/>
+          <w:lang w:val="en-US"/>
+        </w:rPr>
+        <w:t xml:space="preserve">of </w:t>
+      </w:r>
+      <w:r>
+        <w:rPr>
+          <w:rFonts w:ascii="Times New Roman" w:hAnsi="Times New Roman" w:cs="Times New Roman"/>
+          <w:sz w:val="24"/>
+          <w:szCs w:val="24"/>
+          <w:lang w:val="en-US"/>
+        </w:rPr>
+        <w:t>all attention condition</w:t>
+      </w:r>
+      <w:r>
+        <w:rPr>
+          <w:rFonts w:ascii="Times New Roman" w:hAnsi="Times New Roman" w:cs="Times New Roman"/>
+          <w:sz w:val="24"/>
+          <w:szCs w:val="24"/>
+          <w:lang w:val="en-US"/>
+        </w:rPr>
+        <w:t>s</w:t>
+      </w:r>
+      <w:r>
+        <w:rPr>
+          <w:rFonts w:ascii="Times New Roman" w:hAnsi="Times New Roman" w:cs="Times New Roman"/>
+          <w:sz w:val="24"/>
+          <w:szCs w:val="24"/>
+          <w:lang w:val="en-US"/>
+        </w:rPr>
+        <w:t xml:space="preserve">. </w:t>
+      </w:r>
+      <w:r>
+        <w:rPr>
+          <w:rFonts w:ascii="Times New Roman" w:hAnsi="Times New Roman" w:cs="Times New Roman"/>
+          <w:sz w:val="24"/>
+          <w:szCs w:val="24"/>
+          <w:lang w:val="en-US"/>
+        </w:rPr>
+        <w:t xml:space="preserve">This datafile is </w:t>
+      </w:r>
+      <w:r>
+        <w:rPr>
+          <w:rFonts w:ascii="Times New Roman" w:hAnsi="Times New Roman" w:cs="Times New Roman"/>
+          <w:sz w:val="24"/>
+          <w:szCs w:val="24"/>
+          <w:lang w:val="en-US"/>
+        </w:rPr>
+        <w:t>saved locally</w:t>
+      </w:r>
+      <w:r>
+        <w:rPr>
+          <w:rFonts w:ascii="Times New Roman" w:hAnsi="Times New Roman" w:cs="Times New Roman"/>
+          <w:sz w:val="24"/>
+          <w:szCs w:val="24"/>
+          <w:lang w:val="en-US"/>
+        </w:rPr>
+        <w:t xml:space="preserve"> in a new </w:t>
+      </w:r>
+      <w:r>
+        <w:rPr>
+          <w:rFonts w:ascii="Times New Roman" w:hAnsi="Times New Roman" w:cs="Times New Roman"/>
+          <w:i/>
+          <w:iCs/>
+          <w:sz w:val="24"/>
+          <w:szCs w:val="24"/>
+          <w:lang w:val="en-US"/>
+        </w:rPr>
+        <w:t>savedData</w:t>
+      </w:r>
+      <w:r>
+        <w:rPr>
+          <w:rFonts w:ascii="Times New Roman" w:hAnsi="Times New Roman" w:cs="Times New Roman"/>
+          <w:i/>
+          <w:iCs/>
+          <w:sz w:val="24"/>
+          <w:szCs w:val="24"/>
+          <w:lang w:val="en-US"/>
+        </w:rPr>
+        <w:t>/neuralData</w:t>
+      </w:r>
+      <w:r>
+        <w:rPr>
+          <w:rFonts w:ascii="Times New Roman" w:hAnsi="Times New Roman" w:cs="Times New Roman"/>
+          <w:sz w:val="24"/>
+          <w:szCs w:val="24"/>
+          <w:lang w:val="en-US"/>
+        </w:rPr>
+        <w:t xml:space="preserve"> folder</w:t>
+      </w:r>
+      <w:r>
+        <w:rPr>
+          <w:rFonts w:ascii="Times New Roman" w:hAnsi="Times New Roman" w:cs="Times New Roman"/>
+          <w:sz w:val="24"/>
+          <w:szCs w:val="24"/>
+          <w:lang w:val="en-US"/>
+        </w:rPr>
+        <w:t xml:space="preserve"> and used by the analysis codes</w:t>
+      </w:r>
+      <w:r>
+        <w:rPr>
+          <w:rFonts w:ascii="Times New Roman" w:hAnsi="Times New Roman" w:cs="Times New Roman"/>
+          <w:sz w:val="24"/>
+          <w:szCs w:val="24"/>
+          <w:lang w:val="en-US"/>
+        </w:rPr>
+        <w:t>.</w:t>
       </w:r>
     </w:p>
     <w:p>
@@ -764,582 +1989,26 @@
           <w:szCs w:val="24"/>
           <w:lang w:val="en-US"/>
         </w:rPr>
-        <w:t>getGoodIndices.m</w:t>
-      </w:r>
-      <w:r>
-        <w:rPr>
-          <w:rFonts w:ascii="Times New Roman" w:hAnsi="Times New Roman" w:cs="Times New Roman"/>
-          <w:sz w:val="24"/>
-          <w:szCs w:val="24"/>
-          <w:lang w:val="en-US"/>
-        </w:rPr>
-        <w:t xml:space="preserve"> – This code is </w:t>
-      </w:r>
-      <w:r>
-        <w:rPr>
-          <w:rFonts w:ascii="Times New Roman" w:hAnsi="Times New Roman" w:cs="Times New Roman"/>
-          <w:i/>
-          <w:iCs/>
-          <w:sz w:val="24"/>
-          <w:szCs w:val="24"/>
-          <w:lang w:val="en-US"/>
-        </w:rPr>
-        <w:t>called by</w:t>
-      </w:r>
-      <w:r>
-        <w:rPr>
-          <w:rFonts w:ascii="Times New Roman" w:hAnsi="Times New Roman" w:cs="Times New Roman"/>
-          <w:sz w:val="24"/>
-          <w:szCs w:val="24"/>
-          <w:lang w:val="en-US"/>
-        </w:rPr>
-        <w:t xml:space="preserve"> </w:t>
-      </w:r>
-      <w:r>
-        <w:rPr>
-          <w:rFonts w:ascii="Times New Roman" w:hAnsi="Times New Roman" w:cs="Times New Roman"/>
-          <w:i/>
-          <w:iCs/>
-          <w:sz w:val="24"/>
-          <w:szCs w:val="24"/>
-          <w:lang w:val="en-US"/>
-        </w:rPr>
-        <w:t>getBehavior.m</w:t>
-      </w:r>
-      <w:r>
-        <w:rPr>
-          <w:rFonts w:ascii="Times New Roman" w:hAnsi="Times New Roman" w:cs="Times New Roman"/>
-          <w:sz w:val="24"/>
-          <w:szCs w:val="24"/>
-          <w:lang w:val="en-US"/>
-        </w:rPr>
-        <w:t>.</w:t>
-      </w:r>
-    </w:p>
-    <w:p>
-      <w:pPr>
-        <w:pStyle w:val="ListParagraph"/>
-        <w:numPr>
-          <w:ilvl w:val="0"/>
-          <w:numId w:val="3"/>
-        </w:numPr>
-        <w:jc w:val="both"/>
-        <w:rPr>
-          <w:rFonts w:ascii="Times New Roman" w:hAnsi="Times New Roman" w:cs="Times New Roman"/>
-          <w:sz w:val="24"/>
-          <w:szCs w:val="24"/>
-          <w:lang w:val="en-US"/>
-        </w:rPr>
-      </w:pPr>
-      <w:r>
-        <w:rPr>
-          <w:rFonts w:ascii="Times New Roman" w:hAnsi="Times New Roman" w:cs="Times New Roman"/>
-          <w:b/>
-          <w:bCs/>
-          <w:i/>
-          <w:iCs/>
-          <w:sz w:val="24"/>
-          <w:szCs w:val="24"/>
-          <w:lang w:val="en-US"/>
-        </w:rPr>
-        <w:t>getBehavior.m</w:t>
-      </w:r>
-      <w:r>
-        <w:rPr>
-          <w:rFonts w:ascii="Times New Roman" w:hAnsi="Times New Roman" w:cs="Times New Roman"/>
-          <w:sz w:val="24"/>
-          <w:szCs w:val="24"/>
-          <w:lang w:val="en-US"/>
-        </w:rPr>
-        <w:t>: This program gives the behavioral performance of the monkey</w:t>
-      </w:r>
-      <w:r>
-        <w:rPr>
-          <w:rFonts w:ascii="Times New Roman" w:hAnsi="Times New Roman" w:cs="Times New Roman"/>
-          <w:sz w:val="24"/>
-          <w:szCs w:val="24"/>
-          <w:lang w:val="en-US"/>
-        </w:rPr>
-        <w:t xml:space="preserve"> in each session</w:t>
-      </w:r>
-      <w:r>
-        <w:rPr>
-          <w:rFonts w:ascii="Times New Roman" w:hAnsi="Times New Roman" w:cs="Times New Roman"/>
-          <w:sz w:val="24"/>
-          <w:szCs w:val="24"/>
-          <w:lang w:val="en-US"/>
-        </w:rPr>
-        <w:t xml:space="preserve"> for </w:t>
-      </w:r>
-      <w:r>
-        <w:rPr>
-          <w:rFonts w:ascii="Times New Roman" w:hAnsi="Times New Roman" w:cs="Times New Roman"/>
-          <w:sz w:val="24"/>
-          <w:szCs w:val="24"/>
-          <w:lang w:val="en-US"/>
-        </w:rPr>
-        <w:t>all</w:t>
-      </w:r>
-      <w:r>
-        <w:rPr>
-          <w:rFonts w:ascii="Times New Roman" w:hAnsi="Times New Roman" w:cs="Times New Roman"/>
-          <w:sz w:val="24"/>
-          <w:szCs w:val="24"/>
-          <w:lang w:val="en-US"/>
-        </w:rPr>
-        <w:t xml:space="preserve"> orientation changes</w:t>
-      </w:r>
-      <w:r>
-        <w:rPr>
-          <w:rFonts w:ascii="Times New Roman" w:hAnsi="Times New Roman" w:cs="Times New Roman"/>
-          <w:sz w:val="24"/>
-          <w:szCs w:val="24"/>
-          <w:lang w:val="en-US"/>
-        </w:rPr>
-        <w:t xml:space="preserve"> which is used to choose</w:t>
-      </w:r>
-      <w:r>
-        <w:rPr>
-          <w:rFonts w:ascii="Times New Roman" w:hAnsi="Times New Roman" w:cs="Times New Roman"/>
-          <w:sz w:val="24"/>
-          <w:szCs w:val="24"/>
-          <w:lang w:val="en-US"/>
-        </w:rPr>
-        <w:t xml:space="preserve"> </w:t>
-      </w:r>
-      <w:r>
-        <w:rPr>
-          <w:rFonts w:ascii="Times New Roman" w:hAnsi="Times New Roman" w:cs="Times New Roman"/>
-          <w:sz w:val="24"/>
-          <w:szCs w:val="24"/>
-          <w:lang w:val="en-US"/>
-        </w:rPr>
-        <w:t xml:space="preserve">the single orientation change whose </w:t>
-      </w:r>
-      <w:r>
-        <w:rPr>
-          <w:rFonts w:ascii="Times New Roman" w:hAnsi="Times New Roman" w:cs="Times New Roman"/>
-          <w:sz w:val="24"/>
-          <w:szCs w:val="24"/>
-          <w:lang w:val="en-US"/>
-        </w:rPr>
-        <w:t xml:space="preserve">performance is near 50%. </w:t>
-      </w:r>
-      <w:r>
-        <w:rPr>
-          <w:rFonts w:ascii="Times New Roman" w:hAnsi="Times New Roman" w:cs="Times New Roman"/>
-          <w:sz w:val="24"/>
-          <w:szCs w:val="24"/>
-          <w:lang w:val="en-US"/>
-        </w:rPr>
-        <w:t xml:space="preserve">This program is </w:t>
-      </w:r>
-      <w:r>
-        <w:rPr>
-          <w:rFonts w:ascii="Times New Roman" w:hAnsi="Times New Roman" w:cs="Times New Roman"/>
-          <w:sz w:val="24"/>
-          <w:szCs w:val="24"/>
-          <w:lang w:val="en-US"/>
-        </w:rPr>
-        <w:t xml:space="preserve">called by </w:t>
-      </w:r>
-      <w:r>
-        <w:rPr>
-          <w:rFonts w:ascii="Times New Roman" w:hAnsi="Times New Roman" w:cs="Times New Roman"/>
-          <w:i/>
-          <w:iCs/>
-          <w:sz w:val="24"/>
-          <w:szCs w:val="24"/>
-          <w:lang w:val="en-US"/>
-        </w:rPr>
-        <w:t>getDataForAnalysis.m</w:t>
-      </w:r>
-      <w:r>
-        <w:rPr>
-          <w:rFonts w:ascii="Times New Roman" w:hAnsi="Times New Roman" w:cs="Times New Roman"/>
-          <w:sz w:val="24"/>
-          <w:szCs w:val="24"/>
-          <w:lang w:val="en-US"/>
-        </w:rPr>
-        <w:t xml:space="preserve"> </w:t>
-      </w:r>
-    </w:p>
-    <w:p>
-      <w:pPr>
-        <w:jc w:val="both"/>
-        <w:rPr>
-          <w:rFonts w:ascii="Times New Roman" w:hAnsi="Times New Roman" w:cs="Times New Roman"/>
-          <w:sz w:val="24"/>
-          <w:szCs w:val="24"/>
-          <w:lang w:val="en-US"/>
-        </w:rPr>
-      </w:pPr>
-      <w:r>
-        <w:rPr>
-          <w:rFonts w:ascii="Times New Roman" w:hAnsi="Times New Roman" w:cs="Times New Roman"/>
-          <w:sz w:val="24"/>
-          <w:szCs w:val="24"/>
-          <w:lang w:val="en-US"/>
-        </w:rPr>
-        <w:t xml:space="preserve">       All the above codes are taken as such from MayoProjectPrograms. Once all the abov</w:t>
-      </w:r>
-      <w:r>
-        <w:rPr>
-          <w:rFonts w:ascii="Times New Roman" w:hAnsi="Times New Roman" w:cs="Times New Roman"/>
-          <w:sz w:val="24"/>
-          <w:szCs w:val="24"/>
-          <w:lang w:val="en-US"/>
-        </w:rPr>
-        <w:t xml:space="preserve">e </w:t>
-      </w:r>
-      <w:r>
-        <w:rPr>
-          <w:rFonts w:ascii="Times New Roman" w:hAnsi="Times New Roman" w:cs="Times New Roman"/>
-          <w:sz w:val="24"/>
-          <w:szCs w:val="24"/>
-          <w:lang w:val="en-US"/>
-        </w:rPr>
-        <w:t xml:space="preserve">data files and programs are in their respective folders then run the </w:t>
-      </w:r>
-      <w:r>
-        <w:rPr>
-          <w:rFonts w:ascii="Times New Roman" w:hAnsi="Times New Roman" w:cs="Times New Roman"/>
-          <w:sz w:val="24"/>
-          <w:szCs w:val="24"/>
-          <w:lang w:val="en-US"/>
-        </w:rPr>
-        <w:t xml:space="preserve">below </w:t>
-      </w:r>
-      <w:r>
-        <w:rPr>
-          <w:rFonts w:ascii="Times New Roman" w:hAnsi="Times New Roman" w:cs="Times New Roman"/>
-          <w:sz w:val="24"/>
-          <w:szCs w:val="24"/>
-          <w:lang w:val="en-US"/>
-        </w:rPr>
-        <w:t xml:space="preserve">program </w:t>
-      </w:r>
-      <w:r>
-        <w:rPr>
-          <w:rFonts w:ascii="Times New Roman" w:hAnsi="Times New Roman" w:cs="Times New Roman"/>
-          <w:sz w:val="24"/>
-          <w:szCs w:val="24"/>
-          <w:lang w:val="en-US"/>
-        </w:rPr>
-        <w:t xml:space="preserve">to obtain the restructured data </w:t>
-      </w:r>
-      <w:r>
-        <w:rPr>
-          <w:rFonts w:ascii="Times New Roman" w:hAnsi="Times New Roman" w:cs="Times New Roman"/>
-          <w:sz w:val="24"/>
-          <w:szCs w:val="24"/>
-          <w:lang w:val="en-US"/>
-        </w:rPr>
-        <w:t>for the MayoProject2:</w:t>
-      </w:r>
-    </w:p>
-    <w:p>
-      <w:pPr>
-        <w:pStyle w:val="ListParagraph"/>
-        <w:numPr>
-          <w:ilvl w:val="0"/>
-          <w:numId w:val="3"/>
-        </w:numPr>
-        <w:jc w:val="both"/>
-        <w:rPr>
-          <w:rFonts w:ascii="Times New Roman" w:hAnsi="Times New Roman" w:cs="Times New Roman"/>
-          <w:sz w:val="24"/>
-          <w:szCs w:val="24"/>
-          <w:lang w:val="en-US"/>
-        </w:rPr>
-      </w:pPr>
-      <w:r>
-        <w:rPr>
-          <w:rFonts w:ascii="Times New Roman" w:hAnsi="Times New Roman" w:cs="Times New Roman"/>
-          <w:b/>
-          <w:bCs/>
-          <w:i/>
-          <w:iCs/>
-          <w:sz w:val="24"/>
-          <w:szCs w:val="24"/>
-          <w:lang w:val="en-US"/>
-        </w:rPr>
-        <w:t>getDataForAnalysis.m</w:t>
-      </w:r>
-      <w:r>
-        <w:rPr>
-          <w:rFonts w:ascii="Times New Roman" w:hAnsi="Times New Roman" w:cs="Times New Roman"/>
-          <w:sz w:val="24"/>
-          <w:szCs w:val="24"/>
-          <w:lang w:val="en-US"/>
-        </w:rPr>
-        <w:t xml:space="preserve"> – This program concatenates LFP and spikes data for one single orientation </w:t>
-      </w:r>
-      <w:r>
-        <w:rPr>
-          <w:rFonts w:ascii="Times New Roman" w:hAnsi="Times New Roman" w:cs="Times New Roman"/>
-          <w:sz w:val="24"/>
-          <w:szCs w:val="24"/>
-          <w:lang w:val="en-US"/>
-        </w:rPr>
-        <w:t xml:space="preserve">of </w:t>
-      </w:r>
-      <w:r>
-        <w:rPr>
-          <w:rFonts w:ascii="Times New Roman" w:hAnsi="Times New Roman" w:cs="Times New Roman"/>
-          <w:sz w:val="24"/>
-          <w:szCs w:val="24"/>
-          <w:lang w:val="en-US"/>
-        </w:rPr>
-        <w:t>all sessions and attention condition</w:t>
-      </w:r>
-      <w:r>
-        <w:rPr>
-          <w:rFonts w:ascii="Times New Roman" w:hAnsi="Times New Roman" w:cs="Times New Roman"/>
-          <w:sz w:val="24"/>
-          <w:szCs w:val="24"/>
-          <w:lang w:val="en-US"/>
-        </w:rPr>
-        <w:t xml:space="preserve">. </w:t>
-      </w:r>
-      <w:r>
-        <w:rPr>
-          <w:rFonts w:ascii="Times New Roman" w:hAnsi="Times New Roman" w:cs="Times New Roman"/>
-          <w:sz w:val="24"/>
-          <w:szCs w:val="24"/>
-          <w:lang w:val="en-US"/>
-        </w:rPr>
-        <w:t xml:space="preserve">This datafile is </w:t>
-      </w:r>
-      <w:r>
-        <w:rPr>
-          <w:rFonts w:ascii="Times New Roman" w:hAnsi="Times New Roman" w:cs="Times New Roman"/>
-          <w:sz w:val="24"/>
-          <w:szCs w:val="24"/>
-          <w:lang w:val="en-US"/>
-        </w:rPr>
-        <w:t>saved locally</w:t>
-      </w:r>
-      <w:r>
-        <w:rPr>
-          <w:rFonts w:ascii="Times New Roman" w:hAnsi="Times New Roman" w:cs="Times New Roman"/>
-          <w:sz w:val="24"/>
-          <w:szCs w:val="24"/>
-          <w:lang w:val="en-US"/>
-        </w:rPr>
-        <w:t xml:space="preserve"> in a new </w:t>
-      </w:r>
-      <w:r>
-        <w:rPr>
-          <w:rFonts w:ascii="Times New Roman" w:hAnsi="Times New Roman" w:cs="Times New Roman"/>
-          <w:i/>
-          <w:iCs/>
-          <w:sz w:val="24"/>
-          <w:szCs w:val="24"/>
-          <w:lang w:val="en-US"/>
-        </w:rPr>
-        <w:t>savedDataForAnalysis</w:t>
-      </w:r>
-      <w:r>
-        <w:rPr>
-          <w:rFonts w:ascii="Times New Roman" w:hAnsi="Times New Roman" w:cs="Times New Roman"/>
-          <w:sz w:val="24"/>
-          <w:szCs w:val="24"/>
-          <w:lang w:val="en-US"/>
-        </w:rPr>
-        <w:t xml:space="preserve"> folder</w:t>
-      </w:r>
-      <w:r>
-        <w:rPr>
-          <w:rFonts w:ascii="Times New Roman" w:hAnsi="Times New Roman" w:cs="Times New Roman"/>
-          <w:sz w:val="24"/>
-          <w:szCs w:val="24"/>
-          <w:lang w:val="en-US"/>
-        </w:rPr>
-        <w:t xml:space="preserve"> and used by the analysis codes</w:t>
-      </w:r>
-      <w:r>
-        <w:rPr>
-          <w:rFonts w:ascii="Times New Roman" w:hAnsi="Times New Roman" w:cs="Times New Roman"/>
-          <w:sz w:val="24"/>
-          <w:szCs w:val="24"/>
-          <w:lang w:val="en-US"/>
-        </w:rPr>
-        <w:t>.</w:t>
-      </w:r>
-      <w:r>
-        <w:rPr>
-          <w:rFonts w:ascii="Times New Roman" w:hAnsi="Times New Roman" w:cs="Times New Roman"/>
-          <w:sz w:val="24"/>
-          <w:szCs w:val="24"/>
-          <w:lang w:val="en-US"/>
-        </w:rPr>
-        <w:t xml:space="preserve"> The saved datafile has following variables </w:t>
-      </w:r>
-    </w:p>
-    <w:p>
-      <w:pPr>
-        <w:pStyle w:val="ListParagraph"/>
-        <w:numPr>
-          <w:ilvl w:val="0"/>
-          <w:numId w:val="7"/>
-        </w:numPr>
-        <w:jc w:val="both"/>
-        <w:rPr>
-          <w:rFonts w:ascii="Times New Roman" w:hAnsi="Times New Roman" w:cs="Times New Roman"/>
-          <w:sz w:val="24"/>
-          <w:szCs w:val="24"/>
-          <w:lang w:val="en-US"/>
-        </w:rPr>
-      </w:pPr>
-      <w:r>
-        <w:rPr>
-          <w:rFonts w:ascii="Times New Roman" w:hAnsi="Times New Roman" w:cs="Times New Roman"/>
-          <w:sz w:val="24"/>
-          <w:szCs w:val="24"/>
-          <w:lang w:val="en-US"/>
-        </w:rPr>
-        <w:t xml:space="preserve">goodLFPData: Contains LFP data of </w:t>
-      </w:r>
-      <w:r>
-        <w:rPr>
-          <w:rFonts w:ascii="Times New Roman" w:hAnsi="Times New Roman" w:cs="Times New Roman"/>
-          <w:sz w:val="24"/>
-          <w:szCs w:val="24"/>
-          <w:lang w:val="en-US"/>
-        </w:rPr>
-        <w:t xml:space="preserve">a single orientation change trials. </w:t>
-      </w:r>
-      <w:r>
-        <w:rPr>
-          <w:rFonts w:ascii="Times New Roman" w:hAnsi="Times New Roman" w:cs="Times New Roman"/>
-          <w:sz w:val="24"/>
-          <w:szCs w:val="24"/>
-          <w:lang w:val="en-US"/>
-        </w:rPr>
-        <w:t>This is a 1 x 2 cell (two array sides). Each cell has the dimension 25 (sessions) x 12 (attention conditions).</w:t>
-      </w:r>
-    </w:p>
-    <w:p>
-      <w:pPr>
-        <w:pStyle w:val="ListParagraph"/>
-        <w:numPr>
-          <w:ilvl w:val="0"/>
-          <w:numId w:val="7"/>
-        </w:numPr>
-        <w:jc w:val="both"/>
-        <w:rPr>
-          <w:rFonts w:ascii="Times New Roman" w:hAnsi="Times New Roman" w:cs="Times New Roman"/>
-          <w:sz w:val="24"/>
-          <w:szCs w:val="24"/>
-          <w:lang w:val="en-US"/>
-        </w:rPr>
-      </w:pPr>
-      <w:r>
-        <w:rPr>
-          <w:rFonts w:ascii="Times New Roman" w:hAnsi="Times New Roman" w:cs="Times New Roman"/>
-          <w:sz w:val="24"/>
-          <w:szCs w:val="24"/>
-          <w:lang w:val="en-US"/>
-        </w:rPr>
-        <w:t>goodSpikesData:</w:t>
-      </w:r>
-      <w:r>
-        <w:rPr>
-          <w:rFonts w:ascii="Times New Roman" w:hAnsi="Times New Roman" w:cs="Times New Roman"/>
-          <w:sz w:val="24"/>
-          <w:szCs w:val="24"/>
-          <w:lang w:val="en-US"/>
-        </w:rPr>
-        <w:t xml:space="preserve"> Contains LFP data of a single orientation change trials. This is a 1 x 2 cell (two array sides). Each cell has the dimension 25 (sessions) x 12 (attention conditions).</w:t>
-      </w:r>
-    </w:p>
-    <w:p>
-      <w:pPr>
-        <w:pStyle w:val="ListParagraph"/>
-        <w:numPr>
-          <w:ilvl w:val="0"/>
-          <w:numId w:val="7"/>
-        </w:numPr>
-        <w:jc w:val="both"/>
-        <w:rPr>
-          <w:rFonts w:ascii="Times New Roman" w:hAnsi="Times New Roman" w:cs="Times New Roman"/>
-          <w:sz w:val="24"/>
-          <w:szCs w:val="24"/>
-          <w:lang w:val="en-US"/>
-        </w:rPr>
-      </w:pPr>
-      <w:r>
-        <w:rPr>
-          <w:rFonts w:ascii="Times New Roman" w:hAnsi="Times New Roman" w:cs="Times New Roman"/>
-          <w:sz w:val="24"/>
-          <w:szCs w:val="24"/>
-          <w:lang w:val="en-US"/>
-        </w:rPr>
-        <w:t>targetOnsetTimes (25 x 12): Contains the target onset time in MS of the chosen single orientation change trials for each condition and session.</w:t>
-      </w:r>
-    </w:p>
-    <w:p>
-      <w:pPr>
-        <w:pStyle w:val="ListParagraph"/>
-        <w:numPr>
-          <w:ilvl w:val="0"/>
-          <w:numId w:val="7"/>
-        </w:numPr>
-        <w:jc w:val="both"/>
-        <w:rPr>
-          <w:rFonts w:ascii="Times New Roman" w:hAnsi="Times New Roman" w:cs="Times New Roman"/>
-          <w:sz w:val="24"/>
-          <w:szCs w:val="24"/>
-          <w:lang w:val="en-US"/>
-        </w:rPr>
-      </w:pPr>
-      <w:r>
-        <w:rPr>
-          <w:rFonts w:ascii="Times New Roman" w:hAnsi="Times New Roman" w:cs="Times New Roman"/>
-          <w:sz w:val="24"/>
-          <w:szCs w:val="24"/>
-          <w:lang w:val="en-US"/>
-        </w:rPr>
-        <w:t>nTrials (25 x 12): Contains number of trials in each attention condition for every session.</w:t>
-      </w:r>
-    </w:p>
-    <w:p>
-      <w:pPr>
-        <w:pStyle w:val="ListParagraph"/>
-        <w:numPr>
-          <w:ilvl w:val="0"/>
-          <w:numId w:val="7"/>
-        </w:numPr>
-        <w:jc w:val="both"/>
-        <w:rPr>
-          <w:rFonts w:ascii="Times New Roman" w:hAnsi="Times New Roman" w:cs="Times New Roman"/>
-          <w:sz w:val="24"/>
-          <w:szCs w:val="24"/>
-          <w:lang w:val="en-US"/>
-        </w:rPr>
-      </w:pPr>
-      <w:r>
-        <w:rPr>
-          <w:rFonts w:ascii="Times New Roman" w:hAnsi="Times New Roman" w:cs="Times New Roman"/>
-          <w:sz w:val="24"/>
-          <w:szCs w:val="24"/>
-          <w:lang w:val="en-US"/>
-        </w:rPr>
-        <w:lastRenderedPageBreak/>
-        <w:t>timeVals: The time points of the segmentedData.</w:t>
-      </w:r>
-    </w:p>
-    <w:p>
-      <w:pPr>
-        <w:jc w:val="both"/>
-        <w:rPr>
-          <w:rFonts w:ascii="Times New Roman" w:hAnsi="Times New Roman" w:cs="Times New Roman"/>
-          <w:sz w:val="24"/>
-          <w:szCs w:val="24"/>
-          <w:lang w:val="en-US"/>
-        </w:rPr>
-      </w:pPr>
+        <w:t xml:space="preserve">runDisplayBehaviorAndSaveData </w:t>
+      </w:r>
+      <w:r>
+        <w:rPr>
+          <w:rFonts w:ascii="Times New Roman" w:hAnsi="Times New Roman" w:cs="Times New Roman"/>
+          <w:sz w:val="24"/>
+          <w:szCs w:val="24"/>
+          <w:lang w:val="en-US"/>
+        </w:rPr>
+        <w:t xml:space="preserve">– It is the main program to locally save data. It also displays the </w:t>
+      </w:r>
+      <w:r>
+        <w:rPr>
+          <w:rFonts w:ascii="Times New Roman" w:hAnsi="Times New Roman" w:cs="Times New Roman"/>
+          <w:sz w:val="24"/>
+          <w:szCs w:val="24"/>
+          <w:lang w:val="en-US"/>
+        </w:rPr>
+        <w:t>orientation that is used for each condition.</w:t>
+      </w:r>
     </w:p>
     <w:p>
       <w:pPr>
@@ -1644,6 +2313,57 @@
           <w:lang w:val="en-US"/>
         </w:rPr>
         <w:t xml:space="preserve"> – creates subplot layout for the figure.</w:t>
+      </w:r>
+    </w:p>
+    <w:p>
+      <w:pPr>
+        <w:pStyle w:val="ListParagraph"/>
+        <w:numPr>
+          <w:ilvl w:val="0"/>
+          <w:numId w:val="5"/>
+        </w:numPr>
+        <w:jc w:val="both"/>
+        <w:rPr>
+          <w:rFonts w:ascii="Times New Roman" w:hAnsi="Times New Roman" w:cs="Times New Roman"/>
+          <w:sz w:val="24"/>
+          <w:szCs w:val="24"/>
+          <w:lang w:val="en-US"/>
+        </w:rPr>
+      </w:pPr>
+      <w:r>
+        <w:rPr>
+          <w:rFonts w:ascii="Times New Roman" w:hAnsi="Times New Roman" w:cs="Times New Roman"/>
+          <w:b/>
+          <w:bCs/>
+          <w:i/>
+          <w:iCs/>
+          <w:sz w:val="24"/>
+          <w:szCs w:val="24"/>
+          <w:lang w:val="en-US"/>
+        </w:rPr>
+        <w:t>makeDirectory</w:t>
+      </w:r>
+      <w:r>
+        <w:rPr>
+          <w:rFonts w:ascii="Times New Roman" w:hAnsi="Times New Roman" w:cs="Times New Roman"/>
+          <w:b/>
+          <w:bCs/>
+          <w:i/>
+          <w:iCs/>
+          <w:sz w:val="24"/>
+          <w:szCs w:val="24"/>
+          <w:lang w:val="en-US"/>
+        </w:rPr>
+        <w:t xml:space="preserve"> </w:t>
+      </w:r>
+      <w:r>
+        <w:rPr>
+          <w:rFonts w:ascii="Times New Roman" w:hAnsi="Times New Roman" w:cs="Times New Roman"/>
+          <w:sz w:val="24"/>
+          <w:szCs w:val="24"/>
+          <w:lang w:val="en-US"/>
+        </w:rPr>
+        <w:t>– generic program to create a directory if it is not present already.</w:t>
       </w:r>
     </w:p>
     <w:sectPr>
@@ -2193,6 +2913,119 @@
     </w:lvl>
   </w:abstractNum>
   <w:abstractNum w:abstractNumId="6" w15:restartNumberingAfterBreak="0">
+    <w:nsid w:val="5E8D14FF"/>
+    <w:multiLevelType w:val="hybridMultilevel"/>
+    <w:tmpl w:val="3EC475E8"/>
+    <w:lvl w:ilvl="0" w:tplc="40090001">
+      <w:start w:val="1"/>
+      <w:numFmt w:val="bullet"/>
+      <w:lvlText w:val=""/>
+      <w:lvlJc w:val="left"/>
+      <w:pPr>
+        <w:ind w:left="360" w:hanging="360"/>
+      </w:pPr>
+      <w:rPr>
+        <w:rFonts w:ascii="Symbol" w:hAnsi="Symbol" w:hint="default"/>
+      </w:rPr>
+    </w:lvl>
+    <w:lvl w:ilvl="1" w:tplc="40090003">
+      <w:start w:val="1"/>
+      <w:numFmt w:val="bullet"/>
+      <w:lvlText w:val="o"/>
+      <w:lvlJc w:val="left"/>
+      <w:pPr>
+        <w:ind w:left="1080" w:hanging="360"/>
+      </w:pPr>
+      <w:rPr>
+        <w:rFonts w:ascii="Courier New" w:hAnsi="Courier New" w:cs="Courier New" w:hint="default"/>
+      </w:rPr>
+    </w:lvl>
+    <w:lvl w:ilvl="2" w:tplc="40090005" w:tentative="1">
+      <w:start w:val="1"/>
+      <w:numFmt w:val="bullet"/>
+      <w:lvlText w:val=""/>
+      <w:lvlJc w:val="left"/>
+      <w:pPr>
+        <w:ind w:left="1800" w:hanging="360"/>
+      </w:pPr>
+      <w:rPr>
+        <w:rFonts w:ascii="Wingdings" w:hAnsi="Wingdings" w:hint="default"/>
+      </w:rPr>
+    </w:lvl>
+    <w:lvl w:ilvl="3" w:tplc="40090001" w:tentative="1">
+      <w:start w:val="1"/>
+      <w:numFmt w:val="bullet"/>
+      <w:lvlText w:val=""/>
+      <w:lvlJc w:val="left"/>
+      <w:pPr>
+        <w:ind w:left="2520" w:hanging="360"/>
+      </w:pPr>
+      <w:rPr>
+        <w:rFonts w:ascii="Symbol" w:hAnsi="Symbol" w:hint="default"/>
+      </w:rPr>
+    </w:lvl>
+    <w:lvl w:ilvl="4" w:tplc="40090003" w:tentative="1">
+      <w:start w:val="1"/>
+      <w:numFmt w:val="bullet"/>
+      <w:lvlText w:val="o"/>
+      <w:lvlJc w:val="left"/>
+      <w:pPr>
+        <w:ind w:left="3240" w:hanging="360"/>
+      </w:pPr>
+      <w:rPr>
+        <w:rFonts w:ascii="Courier New" w:hAnsi="Courier New" w:cs="Courier New" w:hint="default"/>
+      </w:rPr>
+    </w:lvl>
+    <w:lvl w:ilvl="5" w:tplc="40090005" w:tentative="1">
+      <w:start w:val="1"/>
+      <w:numFmt w:val="bullet"/>
+      <w:lvlText w:val=""/>
+      <w:lvlJc w:val="left"/>
+      <w:pPr>
+        <w:ind w:left="3960" w:hanging="360"/>
+      </w:pPr>
+      <w:rPr>
+        <w:rFonts w:ascii="Wingdings" w:hAnsi="Wingdings" w:hint="default"/>
+      </w:rPr>
+    </w:lvl>
+    <w:lvl w:ilvl="6" w:tplc="40090001" w:tentative="1">
+      <w:start w:val="1"/>
+      <w:numFmt w:val="bullet"/>
+      <w:lvlText w:val=""/>
+      <w:lvlJc w:val="left"/>
+      <w:pPr>
+        <w:ind w:left="4680" w:hanging="360"/>
+      </w:pPr>
+      <w:rPr>
+        <w:rFonts w:ascii="Symbol" w:hAnsi="Symbol" w:hint="default"/>
+      </w:rPr>
+    </w:lvl>
+    <w:lvl w:ilvl="7" w:tplc="40090003" w:tentative="1">
+      <w:start w:val="1"/>
+      <w:numFmt w:val="bullet"/>
+      <w:lvlText w:val="o"/>
+      <w:lvlJc w:val="left"/>
+      <w:pPr>
+        <w:ind w:left="5400" w:hanging="360"/>
+      </w:pPr>
+      <w:rPr>
+        <w:rFonts w:ascii="Courier New" w:hAnsi="Courier New" w:cs="Courier New" w:hint="default"/>
+      </w:rPr>
+    </w:lvl>
+    <w:lvl w:ilvl="8" w:tplc="40090005" w:tentative="1">
+      <w:start w:val="1"/>
+      <w:numFmt w:val="bullet"/>
+      <w:lvlText w:val=""/>
+      <w:lvlJc w:val="left"/>
+      <w:pPr>
+        <w:ind w:left="6120" w:hanging="360"/>
+      </w:pPr>
+      <w:rPr>
+        <w:rFonts w:ascii="Wingdings" w:hAnsi="Wingdings" w:hint="default"/>
+      </w:rPr>
+    </w:lvl>
+  </w:abstractNum>
+  <w:abstractNum w:abstractNumId="7" w15:restartNumberingAfterBreak="0">
     <w:nsid w:val="650C4480"/>
     <w:multiLevelType w:val="hybridMultilevel"/>
     <w:tmpl w:val="05722CF8"/>
@@ -2285,7 +3118,7 @@
     <w:abstractNumId w:val="0"/>
   </w:num>
   <w:num w:numId="2">
-    <w:abstractNumId w:val="6"/>
+    <w:abstractNumId w:val="7"/>
   </w:num>
   <w:num w:numId="3">
     <w:abstractNumId w:val="3"/>
@@ -2301,6 +3134,9 @@
   </w:num>
   <w:num w:numId="7">
     <w:abstractNumId w:val="1"/>
+  </w:num>
+  <w:num w:numId="8">
+    <w:abstractNumId w:val="6"/>
   </w:num>
 </w:numbering>
 </file>
@@ -2742,6 +3578,29 @@
       <w:contextualSpacing/>
     </w:pPr>
   </w:style>
+  <w:style w:type="character" w:styleId="Hyperlink">
+    <w:name w:val="Hyperlink"/>
+    <w:basedOn w:val="DefaultParagraphFont"/>
+    <w:uiPriority w:val="99"/>
+    <w:unhideWhenUsed/>
+    <w:rsid w:val="007C2835"/>
+    <w:rPr>
+      <w:color w:val="0563C1" w:themeColor="hyperlink"/>
+      <w:u w:val="single"/>
+    </w:rPr>
+  </w:style>
+  <w:style w:type="character" w:styleId="UnresolvedMention">
+    <w:name w:val="Unresolved Mention"/>
+    <w:basedOn w:val="DefaultParagraphFont"/>
+    <w:uiPriority w:val="99"/>
+    <w:semiHidden/>
+    <w:unhideWhenUsed/>
+    <w:rsid w:val="007C2835"/>
+    <w:rPr>
+      <w:color w:val="605E5C"/>
+      <w:shd w:val="clear" w:color="auto" w:fill="E1DFDD"/>
+    </w:rPr>
+  </w:style>
 </w:styles>
 </file>
 

</xml_diff>

<commit_message>
Option added to mean match the target onset times
</commit_message>
<xml_diff>
--- a/ReadMe.docx
+++ b/ReadMe.docx
@@ -111,16 +111,36 @@
           <w:szCs w:val="24"/>
           <w:lang w:val="en-US"/>
         </w:rPr>
-        <w:t xml:space="preserve"> Dr. John Maunsell</w:t>
-      </w:r>
-      <w:r>
-        <w:rPr>
-          <w:rFonts w:ascii="Times New Roman" w:hAnsi="Times New Roman" w:cs="Times New Roman"/>
-          <w:sz w:val="24"/>
-          <w:szCs w:val="24"/>
-          <w:lang w:val="en-US"/>
-        </w:rPr>
-        <w:t>’s lab</w:t>
+        <w:t xml:space="preserve"> Dr. John </w:t>
+      </w:r>
+      <w:proofErr w:type="spellStart"/>
+      <w:r>
+        <w:rPr>
+          <w:rFonts w:ascii="Times New Roman" w:hAnsi="Times New Roman" w:cs="Times New Roman"/>
+          <w:sz w:val="24"/>
+          <w:szCs w:val="24"/>
+          <w:lang w:val="en-US"/>
+        </w:rPr>
+        <w:t>Maunsell</w:t>
+      </w:r>
+      <w:r>
+        <w:rPr>
+          <w:rFonts w:ascii="Times New Roman" w:hAnsi="Times New Roman" w:cs="Times New Roman"/>
+          <w:sz w:val="24"/>
+          <w:szCs w:val="24"/>
+          <w:lang w:val="en-US"/>
+        </w:rPr>
+        <w:t>’s</w:t>
+      </w:r>
+      <w:proofErr w:type="spellEnd"/>
+      <w:r>
+        <w:rPr>
+          <w:rFonts w:ascii="Times New Roman" w:hAnsi="Times New Roman" w:cs="Times New Roman"/>
+          <w:sz w:val="24"/>
+          <w:szCs w:val="24"/>
+          <w:lang w:val="en-US"/>
+        </w:rPr>
+        <w:t xml:space="preserve"> lab</w:t>
       </w:r>
       <w:r>
         <w:rPr>
@@ -174,7 +194,27 @@
           <w:szCs w:val="24"/>
           <w:lang w:val="en-US"/>
         </w:rPr>
-        <w:t>of area V4. For details of spiking data analysis, see Mayo and Maunsell, 2016, JNS.</w:t>
+        <w:t xml:space="preserve">of area V4. For details of spiking data analysis, see Mayo and </w:t>
+      </w:r>
+      <w:proofErr w:type="spellStart"/>
+      <w:r>
+        <w:rPr>
+          <w:rFonts w:ascii="Times New Roman" w:hAnsi="Times New Roman" w:cs="Times New Roman"/>
+          <w:sz w:val="24"/>
+          <w:szCs w:val="24"/>
+          <w:lang w:val="en-US"/>
+        </w:rPr>
+        <w:t>Maunsell</w:t>
+      </w:r>
+      <w:proofErr w:type="spellEnd"/>
+      <w:r>
+        <w:rPr>
+          <w:rFonts w:ascii="Times New Roman" w:hAnsi="Times New Roman" w:cs="Times New Roman"/>
+          <w:sz w:val="24"/>
+          <w:szCs w:val="24"/>
+          <w:lang w:val="en-US"/>
+        </w:rPr>
+        <w:t>, 2016, JNS.</w:t>
       </w:r>
     </w:p>
     <w:p>
@@ -230,6 +270,7 @@
           <w:lang w:val="en-US"/>
         </w:rPr>
       </w:pPr>
+      <w:proofErr w:type="spellStart"/>
       <w:r>
         <w:rPr>
           <w:rFonts w:ascii="Times New Roman" w:hAnsi="Times New Roman" w:cs="Times New Roman"/>
@@ -239,6 +280,7 @@
         </w:rPr>
         <w:t>Parent_Folder</w:t>
       </w:r>
+      <w:proofErr w:type="spellEnd"/>
     </w:p>
     <w:p>
       <w:pPr>
@@ -280,6 +322,7 @@
           <w:lang w:val="en-US"/>
         </w:rPr>
       </w:pPr>
+      <w:proofErr w:type="spellStart"/>
       <w:r>
         <w:rPr>
           <w:rFonts w:ascii="Times New Roman" w:hAnsi="Times New Roman" w:cs="Times New Roman"/>
@@ -289,6 +332,7 @@
         </w:rPr>
         <w:t>MayoProjectPrograms</w:t>
       </w:r>
+      <w:proofErr w:type="spellEnd"/>
       <w:r>
         <w:rPr>
           <w:rFonts w:ascii="Times New Roman" w:hAnsi="Times New Roman" w:cs="Times New Roman"/>
@@ -455,14 +499,25 @@
           <w:lang w:val="en-US"/>
         </w:rPr>
       </w:pPr>
-      <w:r>
-        <w:rPr>
-          <w:rFonts w:ascii="Times New Roman" w:hAnsi="Times New Roman" w:cs="Times New Roman"/>
-          <w:sz w:val="24"/>
-          <w:szCs w:val="24"/>
-          <w:lang w:val="en-US"/>
-        </w:rPr>
-        <w:t xml:space="preserve">extractedData – original data </w:t>
+      <w:proofErr w:type="spellStart"/>
+      <w:r>
+        <w:rPr>
+          <w:rFonts w:ascii="Times New Roman" w:hAnsi="Times New Roman" w:cs="Times New Roman"/>
+          <w:sz w:val="24"/>
+          <w:szCs w:val="24"/>
+          <w:lang w:val="en-US"/>
+        </w:rPr>
+        <w:t>extractedData</w:t>
+      </w:r>
+      <w:proofErr w:type="spellEnd"/>
+      <w:r>
+        <w:rPr>
+          <w:rFonts w:ascii="Times New Roman" w:hAnsi="Times New Roman" w:cs="Times New Roman"/>
+          <w:sz w:val="24"/>
+          <w:szCs w:val="24"/>
+          <w:lang w:val="en-US"/>
+        </w:rPr>
+        <w:t xml:space="preserve"> – original data </w:t>
       </w:r>
       <w:r>
         <w:rPr>
@@ -588,14 +643,25 @@
           <w:lang w:val="en-US"/>
         </w:rPr>
       </w:pPr>
-      <w:r>
-        <w:rPr>
-          <w:rFonts w:ascii="Times New Roman" w:hAnsi="Times New Roman" w:cs="Times New Roman"/>
-          <w:sz w:val="24"/>
-          <w:szCs w:val="24"/>
-          <w:lang w:val="en-US"/>
-        </w:rPr>
-        <w:t>segmentedData – f</w:t>
+      <w:proofErr w:type="spellStart"/>
+      <w:r>
+        <w:rPr>
+          <w:rFonts w:ascii="Times New Roman" w:hAnsi="Times New Roman" w:cs="Times New Roman"/>
+          <w:sz w:val="24"/>
+          <w:szCs w:val="24"/>
+          <w:lang w:val="en-US"/>
+        </w:rPr>
+        <w:t>segmentedData</w:t>
+      </w:r>
+      <w:proofErr w:type="spellEnd"/>
+      <w:r>
+        <w:rPr>
+          <w:rFonts w:ascii="Times New Roman" w:hAnsi="Times New Roman" w:cs="Times New Roman"/>
+          <w:sz w:val="24"/>
+          <w:szCs w:val="24"/>
+          <w:lang w:val="en-US"/>
+        </w:rPr>
+        <w:t xml:space="preserve"> – f</w:t>
       </w:r>
       <w:r>
         <w:rPr>
@@ -712,23 +778,74 @@
           <w:lang w:val="en-US"/>
         </w:rPr>
       </w:pPr>
-      <w:r>
-        <w:rPr>
-          <w:rFonts w:ascii="Times New Roman" w:hAnsi="Times New Roman" w:cs="Times New Roman"/>
-          <w:sz w:val="24"/>
-          <w:szCs w:val="24"/>
-          <w:lang w:val="en-US"/>
-        </w:rPr>
-        <w:t xml:space="preserve">savedData &amp; savedDataSummary – see </w:t>
-      </w:r>
-      <w:r>
-        <w:rPr>
-          <w:rFonts w:ascii="Times New Roman" w:hAnsi="Times New Roman" w:cs="Times New Roman"/>
-          <w:sz w:val="24"/>
-          <w:szCs w:val="24"/>
-          <w:lang w:val="en-US"/>
-        </w:rPr>
-        <w:t>details under MayoProjectPrograms below.</w:t>
+      <w:proofErr w:type="spellStart"/>
+      <w:r>
+        <w:rPr>
+          <w:rFonts w:ascii="Times New Roman" w:hAnsi="Times New Roman" w:cs="Times New Roman"/>
+          <w:sz w:val="24"/>
+          <w:szCs w:val="24"/>
+          <w:lang w:val="en-US"/>
+        </w:rPr>
+        <w:t>savedData</w:t>
+      </w:r>
+      <w:proofErr w:type="spellEnd"/>
+      <w:r>
+        <w:rPr>
+          <w:rFonts w:ascii="Times New Roman" w:hAnsi="Times New Roman" w:cs="Times New Roman"/>
+          <w:sz w:val="24"/>
+          <w:szCs w:val="24"/>
+          <w:lang w:val="en-US"/>
+        </w:rPr>
+        <w:t xml:space="preserve"> &amp; </w:t>
+      </w:r>
+      <w:proofErr w:type="spellStart"/>
+      <w:r>
+        <w:rPr>
+          <w:rFonts w:ascii="Times New Roman" w:hAnsi="Times New Roman" w:cs="Times New Roman"/>
+          <w:sz w:val="24"/>
+          <w:szCs w:val="24"/>
+          <w:lang w:val="en-US"/>
+        </w:rPr>
+        <w:t>savedDataSummary</w:t>
+      </w:r>
+      <w:proofErr w:type="spellEnd"/>
+      <w:r>
+        <w:rPr>
+          <w:rFonts w:ascii="Times New Roman" w:hAnsi="Times New Roman" w:cs="Times New Roman"/>
+          <w:sz w:val="24"/>
+          <w:szCs w:val="24"/>
+          <w:lang w:val="en-US"/>
+        </w:rPr>
+        <w:t xml:space="preserve"> – see </w:t>
+      </w:r>
+      <w:r>
+        <w:rPr>
+          <w:rFonts w:ascii="Times New Roman" w:hAnsi="Times New Roman" w:cs="Times New Roman"/>
+          <w:sz w:val="24"/>
+          <w:szCs w:val="24"/>
+          <w:lang w:val="en-US"/>
+        </w:rPr>
+        <w:t xml:space="preserve">details under </w:t>
+      </w:r>
+      <w:proofErr w:type="spellStart"/>
+      <w:r>
+        <w:rPr>
+          <w:rFonts w:ascii="Times New Roman" w:hAnsi="Times New Roman" w:cs="Times New Roman"/>
+          <w:sz w:val="24"/>
+          <w:szCs w:val="24"/>
+          <w:lang w:val="en-US"/>
+        </w:rPr>
+        <w:t>MayoProjectPrograms</w:t>
+      </w:r>
+      <w:proofErr w:type="spellEnd"/>
+      <w:r>
+        <w:rPr>
+          <w:rFonts w:ascii="Times New Roman" w:hAnsi="Times New Roman" w:cs="Times New Roman"/>
+          <w:sz w:val="24"/>
+          <w:szCs w:val="24"/>
+          <w:lang w:val="en-US"/>
+        </w:rPr>
+        <w:t xml:space="preserve"> below.</w:t>
       </w:r>
     </w:p>
     <w:p>
@@ -759,14 +876,25 @@
           <w:lang w:val="en-US"/>
         </w:rPr>
       </w:pPr>
-      <w:r>
-        <w:rPr>
-          <w:rFonts w:ascii="Times New Roman" w:hAnsi="Times New Roman" w:cs="Times New Roman"/>
-          <w:sz w:val="24"/>
-          <w:szCs w:val="24"/>
-          <w:lang w:val="en-US"/>
-        </w:rPr>
-        <w:t xml:space="preserve">MayoProjectPrograms – this was the first project on this dataset, details of which can be found in Prakash et al., 2021, Cerebral Cortex. </w:t>
+      <w:proofErr w:type="spellStart"/>
+      <w:r>
+        <w:rPr>
+          <w:rFonts w:ascii="Times New Roman" w:hAnsi="Times New Roman" w:cs="Times New Roman"/>
+          <w:sz w:val="24"/>
+          <w:szCs w:val="24"/>
+          <w:lang w:val="en-US"/>
+        </w:rPr>
+        <w:t>MayoProjectPrograms</w:t>
+      </w:r>
+      <w:proofErr w:type="spellEnd"/>
+      <w:r>
+        <w:rPr>
+          <w:rFonts w:ascii="Times New Roman" w:hAnsi="Times New Roman" w:cs="Times New Roman"/>
+          <w:sz w:val="24"/>
+          <w:szCs w:val="24"/>
+          <w:lang w:val="en-US"/>
+        </w:rPr>
+        <w:t xml:space="preserve"> – this was the first project on this dataset, details of which can be found in Prakash et al., 2021, Cerebral Cortex. </w:t>
       </w:r>
       <w:r>
         <w:rPr>
@@ -795,23 +923,94 @@
         </w:rPr>
         <w:t xml:space="preserve"> </w:t>
       </w:r>
-      <w:r>
-        <w:rPr>
-          <w:rFonts w:ascii="Times New Roman" w:hAnsi="Times New Roman" w:cs="Times New Roman"/>
-          <w:sz w:val="24"/>
-          <w:szCs w:val="24"/>
-          <w:lang w:val="en-US"/>
-        </w:rPr>
-        <w:t xml:space="preserve">extractedData to segmentedData (for example, </w:t>
-      </w:r>
-      <w:r>
-        <w:rPr>
-          <w:rFonts w:ascii="Times New Roman" w:hAnsi="Times New Roman" w:cs="Times New Roman"/>
-          <w:sz w:val="24"/>
-          <w:szCs w:val="24"/>
-          <w:lang w:val="en-US"/>
-        </w:rPr>
-        <w:t>by running runSaveSegmentedDataMayo.m which runs saveSegmentedDataMayo.m)</w:t>
+      <w:proofErr w:type="spellStart"/>
+      <w:r>
+        <w:rPr>
+          <w:rFonts w:ascii="Times New Roman" w:hAnsi="Times New Roman" w:cs="Times New Roman"/>
+          <w:sz w:val="24"/>
+          <w:szCs w:val="24"/>
+          <w:lang w:val="en-US"/>
+        </w:rPr>
+        <w:t>extractedData</w:t>
+      </w:r>
+      <w:proofErr w:type="spellEnd"/>
+      <w:r>
+        <w:rPr>
+          <w:rFonts w:ascii="Times New Roman" w:hAnsi="Times New Roman" w:cs="Times New Roman"/>
+          <w:sz w:val="24"/>
+          <w:szCs w:val="24"/>
+          <w:lang w:val="en-US"/>
+        </w:rPr>
+        <w:t xml:space="preserve"> to </w:t>
+      </w:r>
+      <w:proofErr w:type="spellStart"/>
+      <w:r>
+        <w:rPr>
+          <w:rFonts w:ascii="Times New Roman" w:hAnsi="Times New Roman" w:cs="Times New Roman"/>
+          <w:sz w:val="24"/>
+          <w:szCs w:val="24"/>
+          <w:lang w:val="en-US"/>
+        </w:rPr>
+        <w:t>segmentedData</w:t>
+      </w:r>
+      <w:proofErr w:type="spellEnd"/>
+      <w:r>
+        <w:rPr>
+          <w:rFonts w:ascii="Times New Roman" w:hAnsi="Times New Roman" w:cs="Times New Roman"/>
+          <w:sz w:val="24"/>
+          <w:szCs w:val="24"/>
+          <w:lang w:val="en-US"/>
+        </w:rPr>
+        <w:t xml:space="preserve"> (for example, </w:t>
+      </w:r>
+      <w:r>
+        <w:rPr>
+          <w:rFonts w:ascii="Times New Roman" w:hAnsi="Times New Roman" w:cs="Times New Roman"/>
+          <w:sz w:val="24"/>
+          <w:szCs w:val="24"/>
+          <w:lang w:val="en-US"/>
+        </w:rPr>
+        <w:t xml:space="preserve">by running </w:t>
+      </w:r>
+      <w:proofErr w:type="spellStart"/>
+      <w:r>
+        <w:rPr>
+          <w:rFonts w:ascii="Times New Roman" w:hAnsi="Times New Roman" w:cs="Times New Roman"/>
+          <w:sz w:val="24"/>
+          <w:szCs w:val="24"/>
+          <w:lang w:val="en-US"/>
+        </w:rPr>
+        <w:t>runSaveSegmentedDataMayo.m</w:t>
+      </w:r>
+      <w:proofErr w:type="spellEnd"/>
+      <w:r>
+        <w:rPr>
+          <w:rFonts w:ascii="Times New Roman" w:hAnsi="Times New Roman" w:cs="Times New Roman"/>
+          <w:sz w:val="24"/>
+          <w:szCs w:val="24"/>
+          <w:lang w:val="en-US"/>
+        </w:rPr>
+        <w:t xml:space="preserve"> which runs </w:t>
+      </w:r>
+      <w:proofErr w:type="spellStart"/>
+      <w:r>
+        <w:rPr>
+          <w:rFonts w:ascii="Times New Roman" w:hAnsi="Times New Roman" w:cs="Times New Roman"/>
+          <w:sz w:val="24"/>
+          <w:szCs w:val="24"/>
+          <w:lang w:val="en-US"/>
+        </w:rPr>
+        <w:t>saveSegmentedDataMayo.m</w:t>
+      </w:r>
+      <w:proofErr w:type="spellEnd"/>
+      <w:r>
+        <w:rPr>
+          <w:rFonts w:ascii="Times New Roman" w:hAnsi="Times New Roman" w:cs="Times New Roman"/>
+          <w:sz w:val="24"/>
+          <w:szCs w:val="24"/>
+          <w:lang w:val="en-US"/>
+        </w:rPr>
+        <w:t>)</w:t>
       </w:r>
       <w:r>
         <w:rPr>
@@ -867,14 +1066,45 @@
         </w:rPr>
         <w:t xml:space="preserve">in </w:t>
       </w:r>
-      <w:r>
-        <w:rPr>
-          <w:rFonts w:ascii="Times New Roman" w:hAnsi="Times New Roman" w:cs="Times New Roman"/>
-          <w:sz w:val="24"/>
-          <w:szCs w:val="24"/>
-          <w:lang w:val="en-US"/>
-        </w:rPr>
-        <w:t>savedData and savedDataSummary folders</w:t>
+      <w:proofErr w:type="spellStart"/>
+      <w:r>
+        <w:rPr>
+          <w:rFonts w:ascii="Times New Roman" w:hAnsi="Times New Roman" w:cs="Times New Roman"/>
+          <w:sz w:val="24"/>
+          <w:szCs w:val="24"/>
+          <w:lang w:val="en-US"/>
+        </w:rPr>
+        <w:t>savedData</w:t>
+      </w:r>
+      <w:proofErr w:type="spellEnd"/>
+      <w:r>
+        <w:rPr>
+          <w:rFonts w:ascii="Times New Roman" w:hAnsi="Times New Roman" w:cs="Times New Roman"/>
+          <w:sz w:val="24"/>
+          <w:szCs w:val="24"/>
+          <w:lang w:val="en-US"/>
+        </w:rPr>
+        <w:t xml:space="preserve"> and </w:t>
+      </w:r>
+      <w:proofErr w:type="spellStart"/>
+      <w:r>
+        <w:rPr>
+          <w:rFonts w:ascii="Times New Roman" w:hAnsi="Times New Roman" w:cs="Times New Roman"/>
+          <w:sz w:val="24"/>
+          <w:szCs w:val="24"/>
+          <w:lang w:val="en-US"/>
+        </w:rPr>
+        <w:t>savedDataSummary</w:t>
+      </w:r>
+      <w:proofErr w:type="spellEnd"/>
+      <w:r>
+        <w:rPr>
+          <w:rFonts w:ascii="Times New Roman" w:hAnsi="Times New Roman" w:cs="Times New Roman"/>
+          <w:sz w:val="24"/>
+          <w:szCs w:val="24"/>
+          <w:lang w:val="en-US"/>
+        </w:rPr>
+        <w:t xml:space="preserve"> folders</w:t>
       </w:r>
       <w:r>
         <w:rPr>
@@ -1011,7 +1241,27 @@
           <w:szCs w:val="24"/>
           <w:lang w:val="en-US"/>
         </w:rPr>
-        <w:t xml:space="preserve"> etc can be used to predict behavior (hit versus miss). Unlike the first project, intermediate data will also be stored within this folder</w:t>
+        <w:t xml:space="preserve"> </w:t>
+      </w:r>
+      <w:proofErr w:type="spellStart"/>
+      <w:r>
+        <w:rPr>
+          <w:rFonts w:ascii="Times New Roman" w:hAnsi="Times New Roman" w:cs="Times New Roman"/>
+          <w:sz w:val="24"/>
+          <w:szCs w:val="24"/>
+          <w:lang w:val="en-US"/>
+        </w:rPr>
+        <w:t>etc</w:t>
+      </w:r>
+      <w:proofErr w:type="spellEnd"/>
+      <w:r>
+        <w:rPr>
+          <w:rFonts w:ascii="Times New Roman" w:hAnsi="Times New Roman" w:cs="Times New Roman"/>
+          <w:sz w:val="24"/>
+          <w:szCs w:val="24"/>
+          <w:lang w:val="en-US"/>
+        </w:rPr>
+        <w:t xml:space="preserve"> can be used to predict behavior (hit versus miss). Unlike the first project, intermediate data will also be stored within this folder</w:t>
       </w:r>
       <w:r>
         <w:rPr>
@@ -1352,6 +1602,7 @@
           <w:lang w:val="en-US"/>
         </w:rPr>
       </w:pPr>
+      <w:proofErr w:type="spellStart"/>
       <w:r>
         <w:rPr>
           <w:rFonts w:ascii="Times New Roman" w:hAnsi="Times New Roman" w:cs="Times New Roman"/>
@@ -1391,6 +1642,7 @@
         </w:rPr>
         <w:t>Data</w:t>
       </w:r>
+      <w:proofErr w:type="spellEnd"/>
       <w:r>
         <w:rPr>
           <w:rFonts w:ascii="Times New Roman" w:hAnsi="Times New Roman" w:cs="Times New Roman"/>
@@ -1443,6 +1695,7 @@
           <w:lang w:val="en-US"/>
         </w:rPr>
       </w:pPr>
+      <w:proofErr w:type="spellStart"/>
       <w:r>
         <w:rPr>
           <w:rFonts w:ascii="Times New Roman" w:hAnsi="Times New Roman" w:cs="Times New Roman"/>
@@ -1482,6 +1735,7 @@
         </w:rPr>
         <w:t>Data</w:t>
       </w:r>
+      <w:proofErr w:type="spellEnd"/>
       <w:r>
         <w:rPr>
           <w:rFonts w:ascii="Times New Roman" w:hAnsi="Times New Roman" w:cs="Times New Roman"/>
@@ -1525,6 +1779,7 @@
           <w:lang w:val="en-US"/>
         </w:rPr>
       </w:pPr>
+      <w:proofErr w:type="spellStart"/>
       <w:r>
         <w:rPr>
           <w:rFonts w:ascii="Times New Roman" w:hAnsi="Times New Roman" w:cs="Times New Roman"/>
@@ -1564,6 +1819,7 @@
         </w:rPr>
         <w:t>List</w:t>
       </w:r>
+      <w:proofErr w:type="spellEnd"/>
       <w:r>
         <w:rPr>
           <w:rFonts w:ascii="Times New Roman" w:hAnsi="Times New Roman" w:cs="Times New Roman"/>
@@ -1589,7 +1845,27 @@
           <w:szCs w:val="24"/>
           <w:lang w:val="en-US"/>
         </w:rPr>
-        <w:t>. (This file is present in the savedDataSummary folder</w:t>
+        <w:t xml:space="preserve">. (This file is present in the </w:t>
+      </w:r>
+      <w:proofErr w:type="spellStart"/>
+      <w:r>
+        <w:rPr>
+          <w:rFonts w:ascii="Times New Roman" w:hAnsi="Times New Roman" w:cs="Times New Roman"/>
+          <w:sz w:val="24"/>
+          <w:szCs w:val="24"/>
+          <w:lang w:val="en-US"/>
+        </w:rPr>
+        <w:t>savedDataSummary</w:t>
+      </w:r>
+      <w:proofErr w:type="spellEnd"/>
+      <w:r>
+        <w:rPr>
+          <w:rFonts w:ascii="Times New Roman" w:hAnsi="Times New Roman" w:cs="Times New Roman"/>
+          <w:sz w:val="24"/>
+          <w:szCs w:val="24"/>
+          <w:lang w:val="en-US"/>
+        </w:rPr>
+        <w:t xml:space="preserve"> folder</w:t>
       </w:r>
       <w:r>
         <w:rPr>
@@ -1625,8 +1901,19 @@
           <w:szCs w:val="24"/>
           <w:lang w:val="en-US"/>
         </w:rPr>
-        <w:t xml:space="preserve"> It is also saved locally in savedData</w:t>
-      </w:r>
+        <w:t xml:space="preserve"> It is also saved locally in </w:t>
+      </w:r>
+      <w:proofErr w:type="spellStart"/>
+      <w:r>
+        <w:rPr>
+          <w:rFonts w:ascii="Times New Roman" w:hAnsi="Times New Roman" w:cs="Times New Roman"/>
+          <w:sz w:val="24"/>
+          <w:szCs w:val="24"/>
+          <w:lang w:val="en-US"/>
+        </w:rPr>
+        <w:t>savedData</w:t>
+      </w:r>
+      <w:proofErr w:type="spellEnd"/>
     </w:p>
     <w:p>
       <w:pPr>
@@ -1712,6 +1999,7 @@
           <w:lang w:val="en-US"/>
         </w:rPr>
       </w:pPr>
+      <w:proofErr w:type="spellStart"/>
       <w:r>
         <w:rPr>
           <w:rFonts w:ascii="Times New Roman" w:hAnsi="Times New Roman" w:cs="Times New Roman"/>
@@ -1725,6 +2013,7 @@
         </w:rPr>
         <w:t>getAttentionExperimentDetails.m</w:t>
       </w:r>
+      <w:proofErr w:type="spellEnd"/>
       <w:r>
         <w:rPr>
           <w:rFonts w:ascii="Times New Roman" w:hAnsi="Times New Roman" w:cs="Times New Roman"/>
@@ -1759,6 +2048,7 @@
           <w:lang w:val="en-US"/>
         </w:rPr>
       </w:pPr>
+      <w:proofErr w:type="spellStart"/>
       <w:r>
         <w:rPr>
           <w:rFonts w:ascii="Times New Roman" w:hAnsi="Times New Roman" w:cs="Times New Roman"/>
@@ -1772,6 +2062,7 @@
         </w:rPr>
         <w:t>getBehavior.m</w:t>
       </w:r>
+      <w:proofErr w:type="spellEnd"/>
       <w:r>
         <w:rPr>
           <w:rFonts w:ascii="Times New Roman" w:hAnsi="Times New Roman" w:cs="Times New Roman"/>
@@ -1797,7 +2088,47 @@
           <w:szCs w:val="24"/>
           <w:lang w:val="en-US"/>
         </w:rPr>
-        <w:t>also saves the behavioral data locally in savedData/behaviorData if it is not present there already.</w:t>
+        <w:t xml:space="preserve">also saves the behavioral data locally in </w:t>
+      </w:r>
+      <w:proofErr w:type="spellStart"/>
+      <w:r>
+        <w:rPr>
+          <w:rFonts w:ascii="Times New Roman" w:hAnsi="Times New Roman" w:cs="Times New Roman"/>
+          <w:sz w:val="24"/>
+          <w:szCs w:val="24"/>
+          <w:lang w:val="en-US"/>
+        </w:rPr>
+        <w:t>savedData</w:t>
+      </w:r>
+      <w:proofErr w:type="spellEnd"/>
+      <w:r>
+        <w:rPr>
+          <w:rFonts w:ascii="Times New Roman" w:hAnsi="Times New Roman" w:cs="Times New Roman"/>
+          <w:sz w:val="24"/>
+          <w:szCs w:val="24"/>
+          <w:lang w:val="en-US"/>
+        </w:rPr>
+        <w:t>/</w:t>
+      </w:r>
+      <w:proofErr w:type="spellStart"/>
+      <w:r>
+        <w:rPr>
+          <w:rFonts w:ascii="Times New Roman" w:hAnsi="Times New Roman" w:cs="Times New Roman"/>
+          <w:sz w:val="24"/>
+          <w:szCs w:val="24"/>
+          <w:lang w:val="en-US"/>
+        </w:rPr>
+        <w:t>behaviorData</w:t>
+      </w:r>
+      <w:proofErr w:type="spellEnd"/>
+      <w:r>
+        <w:rPr>
+          <w:rFonts w:ascii="Times New Roman" w:hAnsi="Times New Roman" w:cs="Times New Roman"/>
+          <w:sz w:val="24"/>
+          <w:szCs w:val="24"/>
+          <w:lang w:val="en-US"/>
+        </w:rPr>
+        <w:t xml:space="preserve"> if it is not present there already.</w:t>
       </w:r>
     </w:p>
     <w:p>
@@ -1815,6 +2146,7 @@
           <w:lang w:val="en-US"/>
         </w:rPr>
       </w:pPr>
+      <w:proofErr w:type="spellStart"/>
       <w:r>
         <w:rPr>
           <w:rFonts w:ascii="Times New Roman" w:hAnsi="Times New Roman" w:cs="Times New Roman"/>
@@ -1841,6 +2173,7 @@
         </w:rPr>
         <w:t>DataForAnalysis.m</w:t>
       </w:r>
+      <w:proofErr w:type="spellEnd"/>
       <w:r>
         <w:rPr>
           <w:rFonts w:ascii="Times New Roman" w:hAnsi="Times New Roman" w:cs="Times New Roman"/>
@@ -1913,6 +2246,7 @@
         </w:rPr>
         <w:t xml:space="preserve"> in a new </w:t>
       </w:r>
+      <w:proofErr w:type="spellStart"/>
       <w:r>
         <w:rPr>
           <w:rFonts w:ascii="Times New Roman" w:hAnsi="Times New Roman" w:cs="Times New Roman"/>
@@ -1924,6 +2258,7 @@
         </w:rPr>
         <w:t>savedData</w:t>
       </w:r>
+      <w:proofErr w:type="spellEnd"/>
       <w:r>
         <w:rPr>
           <w:rFonts w:ascii="Times New Roman" w:hAnsi="Times New Roman" w:cs="Times New Roman"/>
@@ -1933,8 +2268,21 @@
           <w:szCs w:val="24"/>
           <w:lang w:val="en-US"/>
         </w:rPr>
-        <w:t>/neuralData</w:t>
-      </w:r>
+        <w:t>/</w:t>
+      </w:r>
+      <w:proofErr w:type="spellStart"/>
+      <w:r>
+        <w:rPr>
+          <w:rFonts w:ascii="Times New Roman" w:hAnsi="Times New Roman" w:cs="Times New Roman"/>
+          <w:i/>
+          <w:iCs/>
+          <w:sz w:val="24"/>
+          <w:szCs w:val="24"/>
+          <w:lang w:val="en-US"/>
+        </w:rPr>
+        <w:t>neuralData</w:t>
+      </w:r>
+      <w:proofErr w:type="spellEnd"/>
       <w:r>
         <w:rPr>
           <w:rFonts w:ascii="Times New Roman" w:hAnsi="Times New Roman" w:cs="Times New Roman"/>
@@ -1978,6 +2326,7 @@
           <w:lang w:val="en-US"/>
         </w:rPr>
       </w:pPr>
+      <w:proofErr w:type="spellStart"/>
       <w:r>
         <w:rPr>
           <w:rFonts w:ascii="Times New Roman" w:hAnsi="Times New Roman" w:cs="Times New Roman"/>
@@ -1989,7 +2338,21 @@
           <w:szCs w:val="24"/>
           <w:lang w:val="en-US"/>
         </w:rPr>
-        <w:t xml:space="preserve">runDisplayBehaviorAndSaveData </w:t>
+        <w:t>runDisplayBehaviorAndSaveData</w:t>
+      </w:r>
+      <w:proofErr w:type="spellEnd"/>
+      <w:r>
+        <w:rPr>
+          <w:rFonts w:ascii="Times New Roman" w:hAnsi="Times New Roman" w:cs="Times New Roman"/>
+          <w:b/>
+          <w:bCs/>
+          <w:i/>
+          <w:iCs/>
+          <w:sz w:val="24"/>
+          <w:szCs w:val="24"/>
+          <w:lang w:val="en-US"/>
+        </w:rPr>
+        <w:t xml:space="preserve"> </w:t>
       </w:r>
       <w:r>
         <w:rPr>
@@ -2049,6 +2412,7 @@
         </w:rPr>
         <w:t xml:space="preserve"> from </w:t>
       </w:r>
+      <w:proofErr w:type="spellStart"/>
       <w:r>
         <w:rPr>
           <w:rFonts w:ascii="Times New Roman" w:hAnsi="Times New Roman" w:cs="Times New Roman"/>
@@ -2058,8 +2422,9 @@
           <w:szCs w:val="24"/>
           <w:lang w:val="en-US"/>
         </w:rPr>
-        <w:t>savedDataForAnalysis</w:t>
-      </w:r>
+        <w:t>savedData</w:t>
+      </w:r>
+      <w:proofErr w:type="spellEnd"/>
       <w:r>
         <w:rPr>
           <w:rFonts w:ascii="Times New Roman" w:hAnsi="Times New Roman" w:cs="Times New Roman"/>
@@ -2085,7 +2450,7 @@
           <w:szCs w:val="24"/>
           <w:lang w:val="en-US"/>
         </w:rPr>
-        <w:t>getDataForAnalysis.m code.</w:t>
+        <w:t>the codes listed above.</w:t>
       </w:r>
     </w:p>
     <w:p>
@@ -2103,6 +2468,7 @@
           <w:lang w:val="en-US"/>
         </w:rPr>
       </w:pPr>
+      <w:proofErr w:type="spellStart"/>
       <w:r>
         <w:rPr>
           <w:rFonts w:ascii="Times New Roman" w:hAnsi="Times New Roman" w:cs="Times New Roman"/>
@@ -2114,16 +2480,17 @@
           <w:szCs w:val="24"/>
           <w:lang w:val="en-US"/>
         </w:rPr>
-        <w:t>aucAnalysisPower.m</w:t>
-      </w:r>
-      <w:r>
-        <w:rPr>
-          <w:rFonts w:ascii="Times New Roman" w:hAnsi="Times New Roman" w:cs="Times New Roman"/>
-          <w:sz w:val="24"/>
-          <w:szCs w:val="24"/>
-          <w:lang w:val="en-US"/>
-        </w:rPr>
-        <w:t xml:space="preserve"> – This program gives PSDs, firing rates for every trial and electrode and computes dPrimes and AUCs.</w:t>
+        <w:t>getAnalysisMeasuresSingleElectrode</w:t>
+      </w:r>
+      <w:proofErr w:type="spellEnd"/>
+      <w:r>
+        <w:rPr>
+          <w:rFonts w:ascii="Times New Roman" w:hAnsi="Times New Roman" w:cs="Times New Roman"/>
+          <w:sz w:val="24"/>
+          <w:szCs w:val="24"/>
+          <w:lang w:val="en-US"/>
+        </w:rPr>
+        <w:t xml:space="preserve"> – This program gives PSDs, firing rates for every trial and electrode.</w:t>
       </w:r>
     </w:p>
     <w:p>
@@ -2141,6 +2508,7 @@
           <w:lang w:val="en-US"/>
         </w:rPr>
       </w:pPr>
+      <w:proofErr w:type="spellStart"/>
       <w:r>
         <w:rPr>
           <w:rFonts w:ascii="Times New Roman" w:hAnsi="Times New Roman" w:cs="Times New Roman"/>
@@ -2154,6 +2522,7 @@
         </w:rPr>
         <w:t>ROCAnalysis.m</w:t>
       </w:r>
+      <w:proofErr w:type="spellEnd"/>
       <w:r>
         <w:rPr>
           <w:rFonts w:ascii="Times New Roman" w:hAnsi="Times New Roman" w:cs="Times New Roman"/>
@@ -2172,6 +2541,7 @@
         </w:rPr>
         <w:t xml:space="preserve"> which is called by </w:t>
       </w:r>
+      <w:proofErr w:type="spellStart"/>
       <w:r>
         <w:rPr>
           <w:rFonts w:ascii="Times New Roman" w:hAnsi="Times New Roman" w:cs="Times New Roman"/>
@@ -2183,6 +2553,7 @@
         </w:rPr>
         <w:t>aucAnalysisPower.m</w:t>
       </w:r>
+      <w:proofErr w:type="spellEnd"/>
     </w:p>
     <w:p>
       <w:pPr>
@@ -2241,6 +2612,7 @@
           <w:lang w:val="en-US"/>
         </w:rPr>
       </w:pPr>
+      <w:proofErr w:type="spellStart"/>
       <w:r>
         <w:rPr>
           <w:rFonts w:ascii="Times New Roman" w:hAnsi="Times New Roman" w:cs="Times New Roman"/>
@@ -2252,16 +2624,68 @@
           <w:szCs w:val="24"/>
           <w:lang w:val="en-US"/>
         </w:rPr>
-        <w:t>plotAucAnalysisPower.m</w:t>
-      </w:r>
-      <w:r>
-        <w:rPr>
-          <w:rFonts w:ascii="Times New Roman" w:hAnsi="Times New Roman" w:cs="Times New Roman"/>
-          <w:sz w:val="24"/>
-          <w:szCs w:val="24"/>
-          <w:lang w:val="en-US"/>
-        </w:rPr>
-        <w:t xml:space="preserve"> – This program plots the figure which displays the PSD, firing rate, dPrime and AUCs for a single electrode and these measures averaged across electrodes.</w:t>
+        <w:t>displayResultsSingleElectrode</w:t>
+      </w:r>
+      <w:r>
+        <w:rPr>
+          <w:rFonts w:ascii="Times New Roman" w:hAnsi="Times New Roman" w:cs="Times New Roman"/>
+          <w:b/>
+          <w:bCs/>
+          <w:i/>
+          <w:iCs/>
+          <w:sz w:val="24"/>
+          <w:szCs w:val="24"/>
+          <w:lang w:val="en-US"/>
+        </w:rPr>
+        <w:t>.m</w:t>
+      </w:r>
+      <w:proofErr w:type="spellEnd"/>
+      <w:r>
+        <w:rPr>
+          <w:rFonts w:ascii="Times New Roman" w:hAnsi="Times New Roman" w:cs="Times New Roman"/>
+          <w:sz w:val="24"/>
+          <w:szCs w:val="24"/>
+          <w:lang w:val="en-US"/>
+        </w:rPr>
+        <w:t xml:space="preserve"> – This program plots the figure which displays the PSD</w:t>
+      </w:r>
+      <w:r>
+        <w:rPr>
+          <w:rFonts w:ascii="Times New Roman" w:hAnsi="Times New Roman" w:cs="Times New Roman"/>
+          <w:sz w:val="24"/>
+          <w:szCs w:val="24"/>
+          <w:lang w:val="en-US"/>
+        </w:rPr>
+        <w:t>s</w:t>
+      </w:r>
+      <w:r>
+        <w:rPr>
+          <w:rFonts w:ascii="Times New Roman" w:hAnsi="Times New Roman" w:cs="Times New Roman"/>
+          <w:sz w:val="24"/>
+          <w:szCs w:val="24"/>
+          <w:lang w:val="en-US"/>
+        </w:rPr>
+        <w:t xml:space="preserve">, firing rate, </w:t>
+      </w:r>
+      <w:proofErr w:type="spellStart"/>
+      <w:r>
+        <w:rPr>
+          <w:rFonts w:ascii="Times New Roman" w:hAnsi="Times New Roman" w:cs="Times New Roman"/>
+          <w:sz w:val="24"/>
+          <w:szCs w:val="24"/>
+          <w:lang w:val="en-US"/>
+        </w:rPr>
+        <w:t>dPrime</w:t>
+      </w:r>
+      <w:proofErr w:type="spellEnd"/>
+      <w:r>
+        <w:rPr>
+          <w:rFonts w:ascii="Times New Roman" w:hAnsi="Times New Roman" w:cs="Times New Roman"/>
+          <w:sz w:val="24"/>
+          <w:szCs w:val="24"/>
+          <w:lang w:val="en-US"/>
+        </w:rPr>
+        <w:t xml:space="preserve"> and AUCs averaged across electrodes.</w:t>
       </w:r>
     </w:p>
     <w:p>
@@ -2279,6 +2703,7 @@
           <w:lang w:val="en-US"/>
         </w:rPr>
       </w:pPr>
+      <w:proofErr w:type="spellStart"/>
       <w:r>
         <w:rPr>
           <w:rFonts w:ascii="Times New Roman" w:hAnsi="Times New Roman" w:cs="Times New Roman"/>
@@ -2305,6 +2730,7 @@
         </w:rPr>
         <w:t>.m</w:t>
       </w:r>
+      <w:proofErr w:type="spellEnd"/>
       <w:r>
         <w:rPr>
           <w:rFonts w:ascii="Times New Roman" w:hAnsi="Times New Roman" w:cs="Times New Roman"/>
@@ -2330,6 +2756,7 @@
           <w:lang w:val="en-US"/>
         </w:rPr>
       </w:pPr>
+      <w:proofErr w:type="spellStart"/>
       <w:r>
         <w:rPr>
           <w:rFonts w:ascii="Times New Roman" w:hAnsi="Times New Roman" w:cs="Times New Roman"/>
@@ -2343,6 +2770,7 @@
         </w:rPr>
         <w:t>makeDirectory</w:t>
       </w:r>
+      <w:proofErr w:type="spellEnd"/>
       <w:r>
         <w:rPr>
           <w:rFonts w:ascii="Times New Roman" w:hAnsi="Times New Roman" w:cs="Times New Roman"/>

</xml_diff>

<commit_message>
Expanded the ReadMe file to explain the functions. Minor changes in the codes updated by Surya
</commit_message>
<xml_diff>
--- a/ReadMe.docx
+++ b/ReadMe.docx
@@ -1,6 +1,6 @@
 
 <file path=word/document.xml><?xml version="1.0" encoding="utf-8"?>
-<w:document xmlns:wpc="http://schemas.microsoft.com/office/word/2010/wordprocessingCanvas" xmlns:cx="http://schemas.microsoft.com/office/drawing/2014/chartex" xmlns:cx1="http://schemas.microsoft.com/office/drawing/2015/9/8/chartex" xmlns:cx2="http://schemas.microsoft.com/office/drawing/2015/10/21/chartex" xmlns:cx3="http://schemas.microsoft.com/office/drawing/2016/5/9/chartex" xmlns:cx4="http://schemas.microsoft.com/office/drawing/2016/5/10/chartex" xmlns:cx5="http://schemas.microsoft.com/office/drawing/2016/5/11/chartex" xmlns:cx6="http://schemas.microsoft.com/office/drawing/2016/5/12/chartex" xmlns:cx7="http://schemas.microsoft.com/office/drawing/2016/5/13/chartex" xmlns:cx8="http://schemas.microsoft.com/office/drawing/2016/5/14/chartex" xmlns:mc="http://schemas.openxmlformats.org/markup-compatibility/2006" xmlns:aink="http://schemas.microsoft.com/office/drawing/2016/ink" xmlns:am3d="http://schemas.microsoft.com/office/drawing/2017/model3d" xmlns:o="urn:schemas-microsoft-com:office:office" xmlns:r="http://schemas.openxmlformats.org/officeDocument/2006/relationships" xmlns:m="http://schemas.openxmlformats.org/officeDocument/2006/math" xmlns:v="urn:schemas-microsoft-com:vml" xmlns:wp14="http://schemas.microsoft.com/office/word/2010/wordprocessingDrawing" xmlns:wp="http://schemas.openxmlformats.org/drawingml/2006/wordprocessingDrawing" xmlns:w10="urn:schemas-microsoft-com:office:word" xmlns:w="http://schemas.openxmlformats.org/wordprocessingml/2006/main" xmlns:w14="http://schemas.microsoft.com/office/word/2010/wordml" xmlns:w15="http://schemas.microsoft.com/office/word/2012/wordml" xmlns:w16cex="http://schemas.microsoft.com/office/word/2018/wordml/cex" xmlns:w16cid="http://schemas.microsoft.com/office/word/2016/wordml/cid" xmlns:w16="http://schemas.microsoft.com/office/word/2018/wordml" xmlns:w16sdtdh="http://schemas.microsoft.com/office/word/2020/wordml/sdtdatahash" xmlns:w16se="http://schemas.microsoft.com/office/word/2015/wordml/symex" xmlns:wpg="http://schemas.microsoft.com/office/word/2010/wordprocessingGroup" xmlns:wpi="http://schemas.microsoft.com/office/word/2010/wordprocessingInk" xmlns:wne="http://schemas.microsoft.com/office/word/2006/wordml" xmlns:wps="http://schemas.microsoft.com/office/word/2010/wordprocessingShape" mc:Ignorable="w14 w15 w16se w16cid w16 w16cex w16sdtdh wp14">
+<w:document xmlns:wpc="http://schemas.microsoft.com/office/word/2010/wordprocessingCanvas" xmlns:cx="http://schemas.microsoft.com/office/drawing/2014/chartex" xmlns:cx1="http://schemas.microsoft.com/office/drawing/2015/9/8/chartex" xmlns:cx2="http://schemas.microsoft.com/office/drawing/2015/10/21/chartex" xmlns:cx3="http://schemas.microsoft.com/office/drawing/2016/5/9/chartex" xmlns:cx4="http://schemas.microsoft.com/office/drawing/2016/5/10/chartex" xmlns:cx5="http://schemas.microsoft.com/office/drawing/2016/5/11/chartex" xmlns:cx6="http://schemas.microsoft.com/office/drawing/2016/5/12/chartex" xmlns:cx7="http://schemas.microsoft.com/office/drawing/2016/5/13/chartex" xmlns:cx8="http://schemas.microsoft.com/office/drawing/2016/5/14/chartex" xmlns:mc="http://schemas.openxmlformats.org/markup-compatibility/2006" xmlns:aink="http://schemas.microsoft.com/office/drawing/2016/ink" xmlns:am3d="http://schemas.microsoft.com/office/drawing/2017/model3d" xmlns:o="urn:schemas-microsoft-com:office:office" xmlns:oel="http://schemas.microsoft.com/office/2019/extlst" xmlns:r="http://schemas.openxmlformats.org/officeDocument/2006/relationships" xmlns:m="http://schemas.openxmlformats.org/officeDocument/2006/math" xmlns:v="urn:schemas-microsoft-com:vml" xmlns:wp14="http://schemas.microsoft.com/office/word/2010/wordprocessingDrawing" xmlns:wp="http://schemas.openxmlformats.org/drawingml/2006/wordprocessingDrawing" xmlns:w10="urn:schemas-microsoft-com:office:word" xmlns:w="http://schemas.openxmlformats.org/wordprocessingml/2006/main" xmlns:w14="http://schemas.microsoft.com/office/word/2010/wordml" xmlns:w15="http://schemas.microsoft.com/office/word/2012/wordml" xmlns:w16cex="http://schemas.microsoft.com/office/word/2018/wordml/cex" xmlns:w16cid="http://schemas.microsoft.com/office/word/2016/wordml/cid" xmlns:w16="http://schemas.microsoft.com/office/word/2018/wordml" xmlns:w16sdtdh="http://schemas.microsoft.com/office/word/2020/wordml/sdtdatahash" xmlns:w16se="http://schemas.microsoft.com/office/word/2015/wordml/symex" xmlns:wpg="http://schemas.microsoft.com/office/word/2010/wordprocessingGroup" xmlns:wpi="http://schemas.microsoft.com/office/word/2010/wordprocessingInk" xmlns:wne="http://schemas.microsoft.com/office/word/2006/wordml" xmlns:wps="http://schemas.microsoft.com/office/word/2010/wordprocessingShape" mc:Ignorable="w14 w15 w16se w16cid w16 w16cex w16sdtdh wp14">
   <w:body>
     <w:p>
       <w:pPr>
@@ -84,7 +84,25 @@
           <w:szCs w:val="24"/>
           <w:lang w:val="en-US"/>
         </w:rPr>
-        <w:t xml:space="preserve"> and codes for doing LFP analysis on data collected by Dr. </w:t>
+        <w:t xml:space="preserve"> and codes for doing </w:t>
+      </w:r>
+      <w:r>
+        <w:rPr>
+          <w:rFonts w:ascii="Times New Roman" w:hAnsi="Times New Roman" w:cs="Times New Roman"/>
+          <w:sz w:val="24"/>
+          <w:szCs w:val="24"/>
+          <w:lang w:val="en-US"/>
+        </w:rPr>
+        <w:t xml:space="preserve">spike and </w:t>
+      </w:r>
+      <w:r>
+        <w:rPr>
+          <w:rFonts w:ascii="Times New Roman" w:hAnsi="Times New Roman" w:cs="Times New Roman"/>
+          <w:sz w:val="24"/>
+          <w:szCs w:val="24"/>
+          <w:lang w:val="en-US"/>
+        </w:rPr>
+        <w:t xml:space="preserve">LFP analysis on data collected by Dr. </w:t>
       </w:r>
       <w:r>
         <w:rPr>
@@ -111,36 +129,16 @@
           <w:szCs w:val="24"/>
           <w:lang w:val="en-US"/>
         </w:rPr>
-        <w:t xml:space="preserve"> Dr. John </w:t>
-      </w:r>
-      <w:proofErr w:type="spellStart"/>
-      <w:r>
-        <w:rPr>
-          <w:rFonts w:ascii="Times New Roman" w:hAnsi="Times New Roman" w:cs="Times New Roman"/>
-          <w:sz w:val="24"/>
-          <w:szCs w:val="24"/>
-          <w:lang w:val="en-US"/>
-        </w:rPr>
-        <w:t>Maunsell</w:t>
-      </w:r>
-      <w:r>
-        <w:rPr>
-          <w:rFonts w:ascii="Times New Roman" w:hAnsi="Times New Roman" w:cs="Times New Roman"/>
-          <w:sz w:val="24"/>
-          <w:szCs w:val="24"/>
-          <w:lang w:val="en-US"/>
-        </w:rPr>
-        <w:t>’s</w:t>
-      </w:r>
-      <w:proofErr w:type="spellEnd"/>
-      <w:r>
-        <w:rPr>
-          <w:rFonts w:ascii="Times New Roman" w:hAnsi="Times New Roman" w:cs="Times New Roman"/>
-          <w:sz w:val="24"/>
-          <w:szCs w:val="24"/>
-          <w:lang w:val="en-US"/>
-        </w:rPr>
-        <w:t xml:space="preserve"> lab</w:t>
+        <w:t xml:space="preserve"> Dr. John Maunsell</w:t>
+      </w:r>
+      <w:r>
+        <w:rPr>
+          <w:rFonts w:ascii="Times New Roman" w:hAnsi="Times New Roman" w:cs="Times New Roman"/>
+          <w:sz w:val="24"/>
+          <w:szCs w:val="24"/>
+          <w:lang w:val="en-US"/>
+        </w:rPr>
+        <w:t>’s lab</w:t>
       </w:r>
       <w:r>
         <w:rPr>
@@ -194,27 +192,7 @@
           <w:szCs w:val="24"/>
           <w:lang w:val="en-US"/>
         </w:rPr>
-        <w:t xml:space="preserve">of area V4. For details of spiking data analysis, see Mayo and </w:t>
-      </w:r>
-      <w:proofErr w:type="spellStart"/>
-      <w:r>
-        <w:rPr>
-          <w:rFonts w:ascii="Times New Roman" w:hAnsi="Times New Roman" w:cs="Times New Roman"/>
-          <w:sz w:val="24"/>
-          <w:szCs w:val="24"/>
-          <w:lang w:val="en-US"/>
-        </w:rPr>
-        <w:t>Maunsell</w:t>
-      </w:r>
-      <w:proofErr w:type="spellEnd"/>
-      <w:r>
-        <w:rPr>
-          <w:rFonts w:ascii="Times New Roman" w:hAnsi="Times New Roman" w:cs="Times New Roman"/>
-          <w:sz w:val="24"/>
-          <w:szCs w:val="24"/>
-          <w:lang w:val="en-US"/>
-        </w:rPr>
-        <w:t>, 2016, JNS.</w:t>
+        <w:t>of area V4. For details of spiking data analysis, see Mayo and Maunsell, 2016, JNS.</w:t>
       </w:r>
     </w:p>
     <w:p>
@@ -270,7 +248,6 @@
           <w:lang w:val="en-US"/>
         </w:rPr>
       </w:pPr>
-      <w:proofErr w:type="spellStart"/>
       <w:r>
         <w:rPr>
           <w:rFonts w:ascii="Times New Roman" w:hAnsi="Times New Roman" w:cs="Times New Roman"/>
@@ -280,7 +257,6 @@
         </w:rPr>
         <w:t>Parent_Folder</w:t>
       </w:r>
-      <w:proofErr w:type="spellEnd"/>
     </w:p>
     <w:p>
       <w:pPr>
@@ -322,7 +298,6 @@
           <w:lang w:val="en-US"/>
         </w:rPr>
       </w:pPr>
-      <w:proofErr w:type="spellStart"/>
       <w:r>
         <w:rPr>
           <w:rFonts w:ascii="Times New Roman" w:hAnsi="Times New Roman" w:cs="Times New Roman"/>
@@ -332,7 +307,6 @@
         </w:rPr>
         <w:t>MayoProjectPrograms</w:t>
       </w:r>
-      <w:proofErr w:type="spellEnd"/>
       <w:r>
         <w:rPr>
           <w:rFonts w:ascii="Times New Roman" w:hAnsi="Times New Roman" w:cs="Times New Roman"/>
@@ -499,25 +473,14 @@
           <w:lang w:val="en-US"/>
         </w:rPr>
       </w:pPr>
-      <w:proofErr w:type="spellStart"/>
-      <w:r>
-        <w:rPr>
-          <w:rFonts w:ascii="Times New Roman" w:hAnsi="Times New Roman" w:cs="Times New Roman"/>
-          <w:sz w:val="24"/>
-          <w:szCs w:val="24"/>
-          <w:lang w:val="en-US"/>
-        </w:rPr>
-        <w:t>extractedData</w:t>
-      </w:r>
-      <w:proofErr w:type="spellEnd"/>
-      <w:r>
-        <w:rPr>
-          <w:rFonts w:ascii="Times New Roman" w:hAnsi="Times New Roman" w:cs="Times New Roman"/>
-          <w:sz w:val="24"/>
-          <w:szCs w:val="24"/>
-          <w:lang w:val="en-US"/>
-        </w:rPr>
-        <w:t xml:space="preserve"> – original data </w:t>
+      <w:r>
+        <w:rPr>
+          <w:rFonts w:ascii="Times New Roman" w:hAnsi="Times New Roman" w:cs="Times New Roman"/>
+          <w:sz w:val="24"/>
+          <w:szCs w:val="24"/>
+          <w:lang w:val="en-US"/>
+        </w:rPr>
+        <w:t xml:space="preserve">extractedData – original data </w:t>
       </w:r>
       <w:r>
         <w:rPr>
@@ -643,25 +606,14 @@
           <w:lang w:val="en-US"/>
         </w:rPr>
       </w:pPr>
-      <w:proofErr w:type="spellStart"/>
-      <w:r>
-        <w:rPr>
-          <w:rFonts w:ascii="Times New Roman" w:hAnsi="Times New Roman" w:cs="Times New Roman"/>
-          <w:sz w:val="24"/>
-          <w:szCs w:val="24"/>
-          <w:lang w:val="en-US"/>
-        </w:rPr>
-        <w:t>segmentedData</w:t>
-      </w:r>
-      <w:proofErr w:type="spellEnd"/>
-      <w:r>
-        <w:rPr>
-          <w:rFonts w:ascii="Times New Roman" w:hAnsi="Times New Roman" w:cs="Times New Roman"/>
-          <w:sz w:val="24"/>
-          <w:szCs w:val="24"/>
-          <w:lang w:val="en-US"/>
-        </w:rPr>
-        <w:t xml:space="preserve"> – f</w:t>
+      <w:r>
+        <w:rPr>
+          <w:rFonts w:ascii="Times New Roman" w:hAnsi="Times New Roman" w:cs="Times New Roman"/>
+          <w:sz w:val="24"/>
+          <w:szCs w:val="24"/>
+          <w:lang w:val="en-US"/>
+        </w:rPr>
+        <w:t>segmentedData – f</w:t>
       </w:r>
       <w:r>
         <w:rPr>
@@ -778,74 +730,23 @@
           <w:lang w:val="en-US"/>
         </w:rPr>
       </w:pPr>
-      <w:proofErr w:type="spellStart"/>
-      <w:r>
-        <w:rPr>
-          <w:rFonts w:ascii="Times New Roman" w:hAnsi="Times New Roman" w:cs="Times New Roman"/>
-          <w:sz w:val="24"/>
-          <w:szCs w:val="24"/>
-          <w:lang w:val="en-US"/>
-        </w:rPr>
-        <w:t>savedData</w:t>
-      </w:r>
-      <w:proofErr w:type="spellEnd"/>
-      <w:r>
-        <w:rPr>
-          <w:rFonts w:ascii="Times New Roman" w:hAnsi="Times New Roman" w:cs="Times New Roman"/>
-          <w:sz w:val="24"/>
-          <w:szCs w:val="24"/>
-          <w:lang w:val="en-US"/>
-        </w:rPr>
-        <w:t xml:space="preserve"> &amp; </w:t>
-      </w:r>
-      <w:proofErr w:type="spellStart"/>
-      <w:r>
-        <w:rPr>
-          <w:rFonts w:ascii="Times New Roman" w:hAnsi="Times New Roman" w:cs="Times New Roman"/>
-          <w:sz w:val="24"/>
-          <w:szCs w:val="24"/>
-          <w:lang w:val="en-US"/>
-        </w:rPr>
-        <w:t>savedDataSummary</w:t>
-      </w:r>
-      <w:proofErr w:type="spellEnd"/>
-      <w:r>
-        <w:rPr>
-          <w:rFonts w:ascii="Times New Roman" w:hAnsi="Times New Roman" w:cs="Times New Roman"/>
-          <w:sz w:val="24"/>
-          <w:szCs w:val="24"/>
-          <w:lang w:val="en-US"/>
-        </w:rPr>
-        <w:t xml:space="preserve"> – see </w:t>
-      </w:r>
-      <w:r>
-        <w:rPr>
-          <w:rFonts w:ascii="Times New Roman" w:hAnsi="Times New Roman" w:cs="Times New Roman"/>
-          <w:sz w:val="24"/>
-          <w:szCs w:val="24"/>
-          <w:lang w:val="en-US"/>
-        </w:rPr>
-        <w:t xml:space="preserve">details under </w:t>
-      </w:r>
-      <w:proofErr w:type="spellStart"/>
-      <w:r>
-        <w:rPr>
-          <w:rFonts w:ascii="Times New Roman" w:hAnsi="Times New Roman" w:cs="Times New Roman"/>
-          <w:sz w:val="24"/>
-          <w:szCs w:val="24"/>
-          <w:lang w:val="en-US"/>
-        </w:rPr>
-        <w:t>MayoProjectPrograms</w:t>
-      </w:r>
-      <w:proofErr w:type="spellEnd"/>
-      <w:r>
-        <w:rPr>
-          <w:rFonts w:ascii="Times New Roman" w:hAnsi="Times New Roman" w:cs="Times New Roman"/>
-          <w:sz w:val="24"/>
-          <w:szCs w:val="24"/>
-          <w:lang w:val="en-US"/>
-        </w:rPr>
-        <w:t xml:space="preserve"> below.</w:t>
+      <w:r>
+        <w:rPr>
+          <w:rFonts w:ascii="Times New Roman" w:hAnsi="Times New Roman" w:cs="Times New Roman"/>
+          <w:sz w:val="24"/>
+          <w:szCs w:val="24"/>
+          <w:lang w:val="en-US"/>
+        </w:rPr>
+        <w:t xml:space="preserve">savedData &amp; savedDataSummary – see </w:t>
+      </w:r>
+      <w:r>
+        <w:rPr>
+          <w:rFonts w:ascii="Times New Roman" w:hAnsi="Times New Roman" w:cs="Times New Roman"/>
+          <w:sz w:val="24"/>
+          <w:szCs w:val="24"/>
+          <w:lang w:val="en-US"/>
+        </w:rPr>
+        <w:t>details under MayoProjectPrograms below.</w:t>
       </w:r>
     </w:p>
     <w:p>
@@ -876,25 +777,14 @@
           <w:lang w:val="en-US"/>
         </w:rPr>
       </w:pPr>
-      <w:proofErr w:type="spellStart"/>
-      <w:r>
-        <w:rPr>
-          <w:rFonts w:ascii="Times New Roman" w:hAnsi="Times New Roman" w:cs="Times New Roman"/>
-          <w:sz w:val="24"/>
-          <w:szCs w:val="24"/>
-          <w:lang w:val="en-US"/>
-        </w:rPr>
-        <w:t>MayoProjectPrograms</w:t>
-      </w:r>
-      <w:proofErr w:type="spellEnd"/>
-      <w:r>
-        <w:rPr>
-          <w:rFonts w:ascii="Times New Roman" w:hAnsi="Times New Roman" w:cs="Times New Roman"/>
-          <w:sz w:val="24"/>
-          <w:szCs w:val="24"/>
-          <w:lang w:val="en-US"/>
-        </w:rPr>
-        <w:t xml:space="preserve"> – this was the first project on this dataset, details of which can be found in Prakash et al., 2021, Cerebral Cortex. </w:t>
+      <w:r>
+        <w:rPr>
+          <w:rFonts w:ascii="Times New Roman" w:hAnsi="Times New Roman" w:cs="Times New Roman"/>
+          <w:sz w:val="24"/>
+          <w:szCs w:val="24"/>
+          <w:lang w:val="en-US"/>
+        </w:rPr>
+        <w:t xml:space="preserve">MayoProjectPrograms – this was the first project on this dataset, details of which can be found in Prakash et al., 2021, Cerebral Cortex. </w:t>
       </w:r>
       <w:r>
         <w:rPr>
@@ -923,94 +813,23 @@
         </w:rPr>
         <w:t xml:space="preserve"> </w:t>
       </w:r>
-      <w:proofErr w:type="spellStart"/>
-      <w:r>
-        <w:rPr>
-          <w:rFonts w:ascii="Times New Roman" w:hAnsi="Times New Roman" w:cs="Times New Roman"/>
-          <w:sz w:val="24"/>
-          <w:szCs w:val="24"/>
-          <w:lang w:val="en-US"/>
-        </w:rPr>
-        <w:t>extractedData</w:t>
-      </w:r>
-      <w:proofErr w:type="spellEnd"/>
-      <w:r>
-        <w:rPr>
-          <w:rFonts w:ascii="Times New Roman" w:hAnsi="Times New Roman" w:cs="Times New Roman"/>
-          <w:sz w:val="24"/>
-          <w:szCs w:val="24"/>
-          <w:lang w:val="en-US"/>
-        </w:rPr>
-        <w:t xml:space="preserve"> to </w:t>
-      </w:r>
-      <w:proofErr w:type="spellStart"/>
-      <w:r>
-        <w:rPr>
-          <w:rFonts w:ascii="Times New Roman" w:hAnsi="Times New Roman" w:cs="Times New Roman"/>
-          <w:sz w:val="24"/>
-          <w:szCs w:val="24"/>
-          <w:lang w:val="en-US"/>
-        </w:rPr>
-        <w:t>segmentedData</w:t>
-      </w:r>
-      <w:proofErr w:type="spellEnd"/>
-      <w:r>
-        <w:rPr>
-          <w:rFonts w:ascii="Times New Roman" w:hAnsi="Times New Roman" w:cs="Times New Roman"/>
-          <w:sz w:val="24"/>
-          <w:szCs w:val="24"/>
-          <w:lang w:val="en-US"/>
-        </w:rPr>
-        <w:t xml:space="preserve"> (for example, </w:t>
-      </w:r>
-      <w:r>
-        <w:rPr>
-          <w:rFonts w:ascii="Times New Roman" w:hAnsi="Times New Roman" w:cs="Times New Roman"/>
-          <w:sz w:val="24"/>
-          <w:szCs w:val="24"/>
-          <w:lang w:val="en-US"/>
-        </w:rPr>
-        <w:t xml:space="preserve">by running </w:t>
-      </w:r>
-      <w:proofErr w:type="spellStart"/>
-      <w:r>
-        <w:rPr>
-          <w:rFonts w:ascii="Times New Roman" w:hAnsi="Times New Roman" w:cs="Times New Roman"/>
-          <w:sz w:val="24"/>
-          <w:szCs w:val="24"/>
-          <w:lang w:val="en-US"/>
-        </w:rPr>
-        <w:t>runSaveSegmentedDataMayo.m</w:t>
-      </w:r>
-      <w:proofErr w:type="spellEnd"/>
-      <w:r>
-        <w:rPr>
-          <w:rFonts w:ascii="Times New Roman" w:hAnsi="Times New Roman" w:cs="Times New Roman"/>
-          <w:sz w:val="24"/>
-          <w:szCs w:val="24"/>
-          <w:lang w:val="en-US"/>
-        </w:rPr>
-        <w:t xml:space="preserve"> which runs </w:t>
-      </w:r>
-      <w:proofErr w:type="spellStart"/>
-      <w:r>
-        <w:rPr>
-          <w:rFonts w:ascii="Times New Roman" w:hAnsi="Times New Roman" w:cs="Times New Roman"/>
-          <w:sz w:val="24"/>
-          <w:szCs w:val="24"/>
-          <w:lang w:val="en-US"/>
-        </w:rPr>
-        <w:t>saveSegmentedDataMayo.m</w:t>
-      </w:r>
-      <w:proofErr w:type="spellEnd"/>
-      <w:r>
-        <w:rPr>
-          <w:rFonts w:ascii="Times New Roman" w:hAnsi="Times New Roman" w:cs="Times New Roman"/>
-          <w:sz w:val="24"/>
-          <w:szCs w:val="24"/>
-          <w:lang w:val="en-US"/>
-        </w:rPr>
-        <w:t>)</w:t>
+      <w:r>
+        <w:rPr>
+          <w:rFonts w:ascii="Times New Roman" w:hAnsi="Times New Roman" w:cs="Times New Roman"/>
+          <w:sz w:val="24"/>
+          <w:szCs w:val="24"/>
+          <w:lang w:val="en-US"/>
+        </w:rPr>
+        <w:t xml:space="preserve">extractedData to segmentedData (for example, </w:t>
+      </w:r>
+      <w:r>
+        <w:rPr>
+          <w:rFonts w:ascii="Times New Roman" w:hAnsi="Times New Roman" w:cs="Times New Roman"/>
+          <w:sz w:val="24"/>
+          <w:szCs w:val="24"/>
+          <w:lang w:val="en-US"/>
+        </w:rPr>
+        <w:t>by running runSaveSegmentedDataMayo.m which runs saveSegmentedDataMayo.m)</w:t>
       </w:r>
       <w:r>
         <w:rPr>
@@ -1046,7 +865,25 @@
           <w:szCs w:val="24"/>
           <w:lang w:val="en-US"/>
         </w:rPr>
-        <w:t xml:space="preserve">generate intermediate data that is subsequently used for all analysis. However, this intermediate data is not stored within this folder but </w:t>
+        <w:t>generate intermediate data that is subsequently used for all analys</w:t>
+      </w:r>
+      <w:r>
+        <w:rPr>
+          <w:rFonts w:ascii="Times New Roman" w:hAnsi="Times New Roman" w:cs="Times New Roman"/>
+          <w:sz w:val="24"/>
+          <w:szCs w:val="24"/>
+          <w:lang w:val="en-US"/>
+        </w:rPr>
+        <w:t>e</w:t>
+      </w:r>
+      <w:r>
+        <w:rPr>
+          <w:rFonts w:ascii="Times New Roman" w:hAnsi="Times New Roman" w:cs="Times New Roman"/>
+          <w:sz w:val="24"/>
+          <w:szCs w:val="24"/>
+          <w:lang w:val="en-US"/>
+        </w:rPr>
+        <w:t xml:space="preserve">s. However, this intermediate data is not stored within this folder but </w:t>
       </w:r>
       <w:r>
         <w:rPr>
@@ -1066,45 +903,14 @@
         </w:rPr>
         <w:t xml:space="preserve">in </w:t>
       </w:r>
-      <w:proofErr w:type="spellStart"/>
-      <w:r>
-        <w:rPr>
-          <w:rFonts w:ascii="Times New Roman" w:hAnsi="Times New Roman" w:cs="Times New Roman"/>
-          <w:sz w:val="24"/>
-          <w:szCs w:val="24"/>
-          <w:lang w:val="en-US"/>
-        </w:rPr>
-        <w:t>savedData</w:t>
-      </w:r>
-      <w:proofErr w:type="spellEnd"/>
-      <w:r>
-        <w:rPr>
-          <w:rFonts w:ascii="Times New Roman" w:hAnsi="Times New Roman" w:cs="Times New Roman"/>
-          <w:sz w:val="24"/>
-          <w:szCs w:val="24"/>
-          <w:lang w:val="en-US"/>
-        </w:rPr>
-        <w:t xml:space="preserve"> and </w:t>
-      </w:r>
-      <w:proofErr w:type="spellStart"/>
-      <w:r>
-        <w:rPr>
-          <w:rFonts w:ascii="Times New Roman" w:hAnsi="Times New Roman" w:cs="Times New Roman"/>
-          <w:sz w:val="24"/>
-          <w:szCs w:val="24"/>
-          <w:lang w:val="en-US"/>
-        </w:rPr>
-        <w:t>savedDataSummary</w:t>
-      </w:r>
-      <w:proofErr w:type="spellEnd"/>
-      <w:r>
-        <w:rPr>
-          <w:rFonts w:ascii="Times New Roman" w:hAnsi="Times New Roman" w:cs="Times New Roman"/>
-          <w:sz w:val="24"/>
-          <w:szCs w:val="24"/>
-          <w:lang w:val="en-US"/>
-        </w:rPr>
-        <w:t xml:space="preserve"> folders</w:t>
+      <w:r>
+        <w:rPr>
+          <w:rFonts w:ascii="Times New Roman" w:hAnsi="Times New Roman" w:cs="Times New Roman"/>
+          <w:sz w:val="24"/>
+          <w:szCs w:val="24"/>
+          <w:lang w:val="en-US"/>
+        </w:rPr>
+        <w:t>savedData and savedDataSummary folders</w:t>
       </w:r>
       <w:r>
         <w:rPr>
@@ -1241,27 +1047,7 @@
           <w:szCs w:val="24"/>
           <w:lang w:val="en-US"/>
         </w:rPr>
-        <w:t xml:space="preserve"> </w:t>
-      </w:r>
-      <w:proofErr w:type="spellStart"/>
-      <w:r>
-        <w:rPr>
-          <w:rFonts w:ascii="Times New Roman" w:hAnsi="Times New Roman" w:cs="Times New Roman"/>
-          <w:sz w:val="24"/>
-          <w:szCs w:val="24"/>
-          <w:lang w:val="en-US"/>
-        </w:rPr>
-        <w:t>etc</w:t>
-      </w:r>
-      <w:proofErr w:type="spellEnd"/>
-      <w:r>
-        <w:rPr>
-          <w:rFonts w:ascii="Times New Roman" w:hAnsi="Times New Roman" w:cs="Times New Roman"/>
-          <w:sz w:val="24"/>
-          <w:szCs w:val="24"/>
-          <w:lang w:val="en-US"/>
-        </w:rPr>
-        <w:t xml:space="preserve"> can be used to predict behavior (hit versus miss). Unlike the first project, intermediate data will also be stored within this folder</w:t>
+        <w:t xml:space="preserve"> etc can be used to predict behavior (hit versus miss). Unlike the first project, intermediate data will also be stored within this folder</w:t>
       </w:r>
       <w:r>
         <w:rPr>
@@ -1400,6 +1186,27 @@
           <w:bCs/>
           <w:sz w:val="24"/>
           <w:szCs w:val="24"/>
+          <w:lang w:val="en-US"/>
+        </w:rPr>
+      </w:pPr>
+    </w:p>
+    <w:p>
+      <w:pPr>
+        <w:pStyle w:val="Heading2"/>
+        <w:rPr>
+          <w:lang w:val="en-US"/>
+        </w:rPr>
+      </w:pPr>
+      <w:r>
+        <w:rPr>
+          <w:lang w:val="en-US"/>
+        </w:rPr>
+        <w:t>I – Codes to locally save data</w:t>
+      </w:r>
+    </w:p>
+    <w:p>
+      <w:pPr>
+        <w:rPr>
           <w:lang w:val="en-US"/>
         </w:rPr>
       </w:pPr>
@@ -1602,7 +1409,6 @@
           <w:lang w:val="en-US"/>
         </w:rPr>
       </w:pPr>
-      <w:proofErr w:type="spellStart"/>
       <w:r>
         <w:rPr>
           <w:rFonts w:ascii="Times New Roman" w:hAnsi="Times New Roman" w:cs="Times New Roman"/>
@@ -1642,7 +1448,6 @@
         </w:rPr>
         <w:t>Data</w:t>
       </w:r>
-      <w:proofErr w:type="spellEnd"/>
       <w:r>
         <w:rPr>
           <w:rFonts w:ascii="Times New Roman" w:hAnsi="Times New Roman" w:cs="Times New Roman"/>
@@ -1695,7 +1500,6 @@
           <w:lang w:val="en-US"/>
         </w:rPr>
       </w:pPr>
-      <w:proofErr w:type="spellStart"/>
       <w:r>
         <w:rPr>
           <w:rFonts w:ascii="Times New Roman" w:hAnsi="Times New Roman" w:cs="Times New Roman"/>
@@ -1735,7 +1539,6 @@
         </w:rPr>
         <w:t>Data</w:t>
       </w:r>
-      <w:proofErr w:type="spellEnd"/>
       <w:r>
         <w:rPr>
           <w:rFonts w:ascii="Times New Roman" w:hAnsi="Times New Roman" w:cs="Times New Roman"/>
@@ -1779,7 +1582,6 @@
           <w:lang w:val="en-US"/>
         </w:rPr>
       </w:pPr>
-      <w:proofErr w:type="spellStart"/>
       <w:r>
         <w:rPr>
           <w:rFonts w:ascii="Times New Roman" w:hAnsi="Times New Roman" w:cs="Times New Roman"/>
@@ -1819,7 +1621,6 @@
         </w:rPr>
         <w:t>List</w:t>
       </w:r>
-      <w:proofErr w:type="spellEnd"/>
       <w:r>
         <w:rPr>
           <w:rFonts w:ascii="Times New Roman" w:hAnsi="Times New Roman" w:cs="Times New Roman"/>
@@ -1845,27 +1646,7 @@
           <w:szCs w:val="24"/>
           <w:lang w:val="en-US"/>
         </w:rPr>
-        <w:t xml:space="preserve">. (This file is present in the </w:t>
-      </w:r>
-      <w:proofErr w:type="spellStart"/>
-      <w:r>
-        <w:rPr>
-          <w:rFonts w:ascii="Times New Roman" w:hAnsi="Times New Roman" w:cs="Times New Roman"/>
-          <w:sz w:val="24"/>
-          <w:szCs w:val="24"/>
-          <w:lang w:val="en-US"/>
-        </w:rPr>
-        <w:t>savedDataSummary</w:t>
-      </w:r>
-      <w:proofErr w:type="spellEnd"/>
-      <w:r>
-        <w:rPr>
-          <w:rFonts w:ascii="Times New Roman" w:hAnsi="Times New Roman" w:cs="Times New Roman"/>
-          <w:sz w:val="24"/>
-          <w:szCs w:val="24"/>
-          <w:lang w:val="en-US"/>
-        </w:rPr>
-        <w:t xml:space="preserve"> folder</w:t>
+        <w:t>. (This file is present in the savedDataSummary folder</w:t>
       </w:r>
       <w:r>
         <w:rPr>
@@ -1903,7 +1684,24 @@
         </w:rPr>
         <w:t xml:space="preserve"> It is also saved locally in </w:t>
       </w:r>
-      <w:proofErr w:type="spellStart"/>
+      <w:r>
+        <w:rPr>
+          <w:rFonts w:ascii="Times New Roman" w:hAnsi="Times New Roman" w:cs="Times New Roman"/>
+          <w:sz w:val="24"/>
+          <w:szCs w:val="24"/>
+          <w:lang w:val="en-US"/>
+        </w:rPr>
+        <w:t>X/MayoProject2</w:t>
+      </w:r>
+      <w:r>
+        <w:rPr>
+          <w:rFonts w:ascii="Times New Roman" w:hAnsi="Times New Roman" w:cs="Times New Roman"/>
+          <w:sz w:val="24"/>
+          <w:szCs w:val="24"/>
+          <w:lang w:val="en-US"/>
+        </w:rPr>
+        <w:t>/</w:t>
+      </w:r>
       <w:r>
         <w:rPr>
           <w:rFonts w:ascii="Times New Roman" w:hAnsi="Times New Roman" w:cs="Times New Roman"/>
@@ -1913,19 +1711,19 @@
         </w:rPr>
         <w:t>savedData</w:t>
       </w:r>
-      <w:proofErr w:type="spellEnd"/>
+      <w:r>
+        <w:rPr>
+          <w:rFonts w:ascii="Times New Roman" w:hAnsi="Times New Roman" w:cs="Times New Roman"/>
+          <w:sz w:val="24"/>
+          <w:szCs w:val="24"/>
+          <w:lang w:val="en-US"/>
+        </w:rPr>
+        <w:t xml:space="preserve"> later.</w:t>
+      </w:r>
     </w:p>
     <w:p>
       <w:pPr>
         <w:jc w:val="both"/>
-        <w:rPr>
-          <w:rFonts w:ascii="Times New Roman" w:hAnsi="Times New Roman" w:cs="Times New Roman"/>
-          <w:sz w:val="24"/>
-          <w:szCs w:val="24"/>
-          <w:lang w:val="en-US"/>
-        </w:rPr>
-      </w:pPr>
-      <w:r>
         <w:rPr>
           <w:rFonts w:ascii="Times New Roman" w:hAnsi="Times New Roman" w:cs="Times New Roman"/>
           <w:b/>
@@ -1934,8 +1732,18 @@
           <w:szCs w:val="24"/>
           <w:lang w:val="en-US"/>
         </w:rPr>
-        <w:t>Data codes</w:t>
-      </w:r>
+      </w:pPr>
+    </w:p>
+    <w:p>
+      <w:pPr>
+        <w:jc w:val="both"/>
+        <w:rPr>
+          <w:rFonts w:ascii="Times New Roman" w:hAnsi="Times New Roman" w:cs="Times New Roman"/>
+          <w:sz w:val="24"/>
+          <w:szCs w:val="24"/>
+          <w:lang w:val="en-US"/>
+        </w:rPr>
+      </w:pPr>
       <w:r>
         <w:rPr>
           <w:rFonts w:ascii="Times New Roman" w:hAnsi="Times New Roman" w:cs="Times New Roman"/>
@@ -1945,6 +1753,17 @@
           <w:szCs w:val="24"/>
           <w:lang w:val="en-US"/>
         </w:rPr>
+        <w:t>Data codes</w:t>
+      </w:r>
+      <w:r>
+        <w:rPr>
+          <w:rFonts w:ascii="Times New Roman" w:hAnsi="Times New Roman" w:cs="Times New Roman"/>
+          <w:b/>
+          <w:bCs/>
+          <w:sz w:val="24"/>
+          <w:szCs w:val="24"/>
+          <w:lang w:val="en-US"/>
+        </w:rPr>
         <w:t xml:space="preserve">: </w:t>
       </w:r>
       <w:r>
@@ -1954,7 +1773,25 @@
           <w:szCs w:val="24"/>
           <w:lang w:val="en-US"/>
         </w:rPr>
-        <w:t xml:space="preserve">These set of programs are used to restructure the data which are </w:t>
+        <w:t xml:space="preserve">These set of programs are used to </w:t>
+      </w:r>
+      <w:r>
+        <w:rPr>
+          <w:rFonts w:ascii="Times New Roman" w:hAnsi="Times New Roman" w:cs="Times New Roman"/>
+          <w:sz w:val="24"/>
+          <w:szCs w:val="24"/>
+          <w:lang w:val="en-US"/>
+        </w:rPr>
+        <w:t>save “intermediate”</w:t>
+      </w:r>
+      <w:r>
+        <w:rPr>
+          <w:rFonts w:ascii="Times New Roman" w:hAnsi="Times New Roman" w:cs="Times New Roman"/>
+          <w:sz w:val="24"/>
+          <w:szCs w:val="24"/>
+          <w:lang w:val="en-US"/>
+        </w:rPr>
+        <w:t xml:space="preserve"> data which are </w:t>
       </w:r>
       <w:r>
         <w:rPr>
@@ -1999,7 +1836,6 @@
           <w:lang w:val="en-US"/>
         </w:rPr>
       </w:pPr>
-      <w:proofErr w:type="spellStart"/>
       <w:r>
         <w:rPr>
           <w:rFonts w:ascii="Times New Roman" w:hAnsi="Times New Roman" w:cs="Times New Roman"/>
@@ -2013,7 +1849,6 @@
         </w:rPr>
         <w:t>getAttentionExperimentDetails.m</w:t>
       </w:r>
-      <w:proofErr w:type="spellEnd"/>
       <w:r>
         <w:rPr>
           <w:rFonts w:ascii="Times New Roman" w:hAnsi="Times New Roman" w:cs="Times New Roman"/>
@@ -2048,7 +1883,6 @@
           <w:lang w:val="en-US"/>
         </w:rPr>
       </w:pPr>
-      <w:proofErr w:type="spellStart"/>
       <w:r>
         <w:rPr>
           <w:rFonts w:ascii="Times New Roman" w:hAnsi="Times New Roman" w:cs="Times New Roman"/>
@@ -2062,7 +1896,6 @@
         </w:rPr>
         <w:t>getBehavior.m</w:t>
       </w:r>
-      <w:proofErr w:type="spellEnd"/>
       <w:r>
         <w:rPr>
           <w:rFonts w:ascii="Times New Roman" w:hAnsi="Times New Roman" w:cs="Times New Roman"/>
@@ -2088,47 +1921,7 @@
           <w:szCs w:val="24"/>
           <w:lang w:val="en-US"/>
         </w:rPr>
-        <w:t xml:space="preserve">also saves the behavioral data locally in </w:t>
-      </w:r>
-      <w:proofErr w:type="spellStart"/>
-      <w:r>
-        <w:rPr>
-          <w:rFonts w:ascii="Times New Roman" w:hAnsi="Times New Roman" w:cs="Times New Roman"/>
-          <w:sz w:val="24"/>
-          <w:szCs w:val="24"/>
-          <w:lang w:val="en-US"/>
-        </w:rPr>
-        <w:t>savedData</w:t>
-      </w:r>
-      <w:proofErr w:type="spellEnd"/>
-      <w:r>
-        <w:rPr>
-          <w:rFonts w:ascii="Times New Roman" w:hAnsi="Times New Roman" w:cs="Times New Roman"/>
-          <w:sz w:val="24"/>
-          <w:szCs w:val="24"/>
-          <w:lang w:val="en-US"/>
-        </w:rPr>
-        <w:t>/</w:t>
-      </w:r>
-      <w:proofErr w:type="spellStart"/>
-      <w:r>
-        <w:rPr>
-          <w:rFonts w:ascii="Times New Roman" w:hAnsi="Times New Roman" w:cs="Times New Roman"/>
-          <w:sz w:val="24"/>
-          <w:szCs w:val="24"/>
-          <w:lang w:val="en-US"/>
-        </w:rPr>
-        <w:t>behaviorData</w:t>
-      </w:r>
-      <w:proofErr w:type="spellEnd"/>
-      <w:r>
-        <w:rPr>
-          <w:rFonts w:ascii="Times New Roman" w:hAnsi="Times New Roman" w:cs="Times New Roman"/>
-          <w:sz w:val="24"/>
-          <w:szCs w:val="24"/>
-          <w:lang w:val="en-US"/>
-        </w:rPr>
-        <w:t xml:space="preserve"> if it is not present there already.</w:t>
+        <w:t>also saves the behavioral data locally in savedData/behaviorData if it is not present there already.</w:t>
       </w:r>
     </w:p>
     <w:p>
@@ -2146,7 +1939,6 @@
           <w:lang w:val="en-US"/>
         </w:rPr>
       </w:pPr>
-      <w:proofErr w:type="spellStart"/>
       <w:r>
         <w:rPr>
           <w:rFonts w:ascii="Times New Roman" w:hAnsi="Times New Roman" w:cs="Times New Roman"/>
@@ -2173,7 +1965,6 @@
         </w:rPr>
         <w:t>DataForAnalysis.m</w:t>
       </w:r>
-      <w:proofErr w:type="spellEnd"/>
       <w:r>
         <w:rPr>
           <w:rFonts w:ascii="Times New Roman" w:hAnsi="Times New Roman" w:cs="Times New Roman"/>
@@ -2246,7 +2037,6 @@
         </w:rPr>
         <w:t xml:space="preserve"> in a new </w:t>
       </w:r>
-      <w:proofErr w:type="spellStart"/>
       <w:r>
         <w:rPr>
           <w:rFonts w:ascii="Times New Roman" w:hAnsi="Times New Roman" w:cs="Times New Roman"/>
@@ -2258,7 +2048,6 @@
         </w:rPr>
         <w:t>savedData</w:t>
       </w:r>
-      <w:proofErr w:type="spellEnd"/>
       <w:r>
         <w:rPr>
           <w:rFonts w:ascii="Times New Roman" w:hAnsi="Times New Roman" w:cs="Times New Roman"/>
@@ -2268,21 +2057,8 @@
           <w:szCs w:val="24"/>
           <w:lang w:val="en-US"/>
         </w:rPr>
-        <w:t>/</w:t>
-      </w:r>
-      <w:proofErr w:type="spellStart"/>
-      <w:r>
-        <w:rPr>
-          <w:rFonts w:ascii="Times New Roman" w:hAnsi="Times New Roman" w:cs="Times New Roman"/>
-          <w:i/>
-          <w:iCs/>
-          <w:sz w:val="24"/>
-          <w:szCs w:val="24"/>
-          <w:lang w:val="en-US"/>
-        </w:rPr>
-        <w:t>neuralData</w:t>
-      </w:r>
-      <w:proofErr w:type="spellEnd"/>
+        <w:t>/neuralData</w:t>
+      </w:r>
       <w:r>
         <w:rPr>
           <w:rFonts w:ascii="Times New Roman" w:hAnsi="Times New Roman" w:cs="Times New Roman"/>
@@ -2326,7 +2102,6 @@
           <w:lang w:val="en-US"/>
         </w:rPr>
       </w:pPr>
-      <w:proofErr w:type="spellStart"/>
       <w:r>
         <w:rPr>
           <w:rFonts w:ascii="Times New Roman" w:hAnsi="Times New Roman" w:cs="Times New Roman"/>
@@ -2338,9 +2113,218 @@
           <w:szCs w:val="24"/>
           <w:lang w:val="en-US"/>
         </w:rPr>
-        <w:t>runDisplayBehaviorAndSaveData</w:t>
-      </w:r>
-      <w:proofErr w:type="spellEnd"/>
+        <w:t xml:space="preserve">runDisplayBehaviorAndSaveData </w:t>
+      </w:r>
+      <w:r>
+        <w:rPr>
+          <w:rFonts w:ascii="Times New Roman" w:hAnsi="Times New Roman" w:cs="Times New Roman"/>
+          <w:sz w:val="24"/>
+          <w:szCs w:val="24"/>
+          <w:lang w:val="en-US"/>
+        </w:rPr>
+        <w:t xml:space="preserve">– It is the main program to locally save data. It also displays the </w:t>
+      </w:r>
+      <w:r>
+        <w:rPr>
+          <w:rFonts w:ascii="Times New Roman" w:hAnsi="Times New Roman" w:cs="Times New Roman"/>
+          <w:sz w:val="24"/>
+          <w:szCs w:val="24"/>
+          <w:lang w:val="en-US"/>
+        </w:rPr>
+        <w:t>orientation that is used for each condition.</w:t>
+      </w:r>
+    </w:p>
+    <w:p>
+      <w:pPr>
+        <w:pBdr>
+          <w:bottom w:val="single" w:sz="6" w:space="1" w:color="auto"/>
+        </w:pBdr>
+        <w:jc w:val="both"/>
+        <w:rPr>
+          <w:rFonts w:ascii="Times New Roman" w:hAnsi="Times New Roman" w:cs="Times New Roman"/>
+          <w:sz w:val="24"/>
+          <w:szCs w:val="24"/>
+          <w:lang w:val="en-US"/>
+        </w:rPr>
+      </w:pPr>
+      <w:r>
+        <w:rPr>
+          <w:rFonts w:ascii="Times New Roman" w:hAnsi="Times New Roman" w:cs="Times New Roman"/>
+          <w:sz w:val="24"/>
+          <w:szCs w:val="24"/>
+          <w:lang w:val="en-US"/>
+        </w:rPr>
+        <w:t>If you have access to the Data folder</w:t>
+      </w:r>
+      <w:r>
+        <w:rPr>
+          <w:rFonts w:ascii="Times New Roman" w:hAnsi="Times New Roman" w:cs="Times New Roman"/>
+          <w:sz w:val="24"/>
+          <w:szCs w:val="24"/>
+          <w:lang w:val="en-US"/>
+        </w:rPr>
+        <w:t xml:space="preserve"> (in the parent folder as discussed above), you should first run runDisplayBehaviorAndSaveData</w:t>
+      </w:r>
+      <w:r>
+        <w:rPr>
+          <w:rFonts w:ascii="Times New Roman" w:hAnsi="Times New Roman" w:cs="Times New Roman"/>
+          <w:sz w:val="24"/>
+          <w:szCs w:val="24"/>
+          <w:lang w:val="en-US"/>
+        </w:rPr>
+        <w:t>.</w:t>
+      </w:r>
+      <w:r>
+        <w:rPr>
+          <w:rFonts w:ascii="Times New Roman" w:hAnsi="Times New Roman" w:cs="Times New Roman"/>
+          <w:sz w:val="24"/>
+          <w:szCs w:val="24"/>
+          <w:lang w:val="en-US"/>
+        </w:rPr>
+        <w:t xml:space="preserve"> It will generate </w:t>
+      </w:r>
+      <w:r>
+        <w:rPr>
+          <w:rFonts w:ascii="Times New Roman" w:hAnsi="Times New Roman" w:cs="Times New Roman"/>
+          <w:sz w:val="24"/>
+          <w:szCs w:val="24"/>
+          <w:lang w:val="en-US"/>
+        </w:rPr>
+        <w:t xml:space="preserve">the folders neuralData (831 MB) and </w:t>
+      </w:r>
+      <w:r>
+        <w:rPr>
+          <w:rFonts w:ascii="Times New Roman" w:hAnsi="Times New Roman" w:cs="Times New Roman"/>
+          <w:sz w:val="24"/>
+          <w:szCs w:val="24"/>
+          <w:lang w:val="en-US"/>
+        </w:rPr>
+        <w:t xml:space="preserve">behaviorData (240 KB) within the </w:t>
+      </w:r>
+      <w:r>
+        <w:rPr>
+          <w:rFonts w:ascii="Times New Roman" w:hAnsi="Times New Roman" w:cs="Times New Roman"/>
+          <w:sz w:val="24"/>
+          <w:szCs w:val="24"/>
+          <w:lang w:val="en-US"/>
+        </w:rPr>
+        <w:t>X/MayoProject2/</w:t>
+      </w:r>
+      <w:r>
+        <w:rPr>
+          <w:rFonts w:ascii="Times New Roman" w:hAnsi="Times New Roman" w:cs="Times New Roman"/>
+          <w:sz w:val="24"/>
+          <w:szCs w:val="24"/>
+          <w:lang w:val="en-US"/>
+        </w:rPr>
+        <w:t xml:space="preserve">savedData folder. Once </w:t>
+      </w:r>
+      <w:r>
+        <w:rPr>
+          <w:rFonts w:ascii="Times New Roman" w:hAnsi="Times New Roman" w:cs="Times New Roman"/>
+          <w:sz w:val="24"/>
+          <w:szCs w:val="24"/>
+          <w:lang w:val="en-US"/>
+        </w:rPr>
+        <w:t>this data is saved, the programs mentioned above</w:t>
+      </w:r>
+      <w:r>
+        <w:rPr>
+          <w:rFonts w:ascii="Times New Roman" w:hAnsi="Times New Roman" w:cs="Times New Roman"/>
+          <w:sz w:val="24"/>
+          <w:szCs w:val="24"/>
+          <w:lang w:val="en-US"/>
+        </w:rPr>
+        <w:t xml:space="preserve"> (except the first one)</w:t>
+      </w:r>
+      <w:r>
+        <w:rPr>
+          <w:rFonts w:ascii="Times New Roman" w:hAnsi="Times New Roman" w:cs="Times New Roman"/>
+          <w:sz w:val="24"/>
+          <w:szCs w:val="24"/>
+          <w:lang w:val="en-US"/>
+        </w:rPr>
+        <w:t xml:space="preserve"> are not needed. The remaining programs read from this locally saved data so access to the original Data folder is also not needed.</w:t>
+      </w:r>
+    </w:p>
+    <w:p>
+      <w:pPr>
+        <w:jc w:val="both"/>
+        <w:rPr>
+          <w:rFonts w:ascii="Times New Roman" w:hAnsi="Times New Roman" w:cs="Times New Roman"/>
+          <w:b/>
+          <w:bCs/>
+          <w:sz w:val="24"/>
+          <w:szCs w:val="24"/>
+          <w:lang w:val="en-US"/>
+        </w:rPr>
+      </w:pPr>
+    </w:p>
+    <w:p>
+      <w:pPr>
+        <w:rPr>
+          <w:rFonts w:ascii="Times New Roman" w:hAnsi="Times New Roman" w:cs="Times New Roman"/>
+          <w:b/>
+          <w:bCs/>
+          <w:sz w:val="24"/>
+          <w:szCs w:val="24"/>
+          <w:lang w:val="en-US"/>
+        </w:rPr>
+      </w:pPr>
+      <w:r>
+        <w:rPr>
+          <w:rFonts w:ascii="Times New Roman" w:hAnsi="Times New Roman" w:cs="Times New Roman"/>
+          <w:b/>
+          <w:bCs/>
+          <w:sz w:val="24"/>
+          <w:szCs w:val="24"/>
+          <w:lang w:val="en-US"/>
+        </w:rPr>
+        <w:br w:type="page"/>
+      </w:r>
+    </w:p>
+    <w:p>
+      <w:pPr>
+        <w:pStyle w:val="Heading2"/>
+        <w:rPr>
+          <w:lang w:val="en-US"/>
+        </w:rPr>
+      </w:pPr>
+      <w:r>
+        <w:rPr>
+          <w:lang w:val="en-US"/>
+        </w:rPr>
+        <w:t>II – Analysis Codes</w:t>
+      </w:r>
+    </w:p>
+    <w:p>
+      <w:pPr>
+        <w:jc w:val="both"/>
+        <w:rPr>
+          <w:rFonts w:ascii="Times New Roman" w:hAnsi="Times New Roman" w:cs="Times New Roman"/>
+          <w:b/>
+          <w:bCs/>
+          <w:sz w:val="24"/>
+          <w:szCs w:val="24"/>
+          <w:lang w:val="en-US"/>
+        </w:rPr>
+      </w:pPr>
+    </w:p>
+    <w:p>
+      <w:pPr>
+        <w:pStyle w:val="ListParagraph"/>
+        <w:numPr>
+          <w:ilvl w:val="0"/>
+          <w:numId w:val="10"/>
+        </w:numPr>
+        <w:jc w:val="both"/>
+        <w:rPr>
+          <w:rFonts w:ascii="Times New Roman" w:hAnsi="Times New Roman" w:cs="Times New Roman"/>
+          <w:sz w:val="24"/>
+          <w:szCs w:val="24"/>
+          <w:lang w:val="en-US"/>
+        </w:rPr>
+      </w:pPr>
       <w:r>
         <w:rPr>
           <w:rFonts w:ascii="Times New Roman" w:hAnsi="Times New Roman" w:cs="Times New Roman"/>
@@ -2352,29 +2336,265 @@
           <w:szCs w:val="24"/>
           <w:lang w:val="en-US"/>
         </w:rPr>
-        <w:t xml:space="preserve"> </w:t>
-      </w:r>
-      <w:r>
-        <w:rPr>
-          <w:rFonts w:ascii="Times New Roman" w:hAnsi="Times New Roman" w:cs="Times New Roman"/>
-          <w:sz w:val="24"/>
-          <w:szCs w:val="24"/>
-          <w:lang w:val="en-US"/>
-        </w:rPr>
-        <w:t xml:space="preserve">– It is the main program to locally save data. It also displays the </w:t>
-      </w:r>
-      <w:r>
-        <w:rPr>
-          <w:rFonts w:ascii="Times New Roman" w:hAnsi="Times New Roman" w:cs="Times New Roman"/>
-          <w:sz w:val="24"/>
-          <w:szCs w:val="24"/>
-          <w:lang w:val="en-US"/>
-        </w:rPr>
-        <w:t>orientation that is used for each condition.</w:t>
-      </w:r>
-    </w:p>
-    <w:p>
-      <w:pPr>
+        <w:t>getAnalysisMeasuresSingleElectrode</w:t>
+      </w:r>
+      <w:r>
+        <w:rPr>
+          <w:rFonts w:ascii="Times New Roman" w:hAnsi="Times New Roman" w:cs="Times New Roman"/>
+          <w:sz w:val="24"/>
+          <w:szCs w:val="24"/>
+          <w:lang w:val="en-US"/>
+        </w:rPr>
+        <w:t xml:space="preserve"> – This program gives PSDs computed using multitaper </w:t>
+      </w:r>
+      <w:r>
+        <w:rPr>
+          <w:rFonts w:ascii="Times New Roman" w:hAnsi="Times New Roman" w:cs="Times New Roman"/>
+          <w:sz w:val="24"/>
+          <w:szCs w:val="24"/>
+          <w:lang w:val="en-US"/>
+        </w:rPr>
+        <w:t xml:space="preserve">(MT) </w:t>
+      </w:r>
+      <w:r>
+        <w:rPr>
+          <w:rFonts w:ascii="Times New Roman" w:hAnsi="Times New Roman" w:cs="Times New Roman"/>
+          <w:sz w:val="24"/>
+          <w:szCs w:val="24"/>
+          <w:lang w:val="en-US"/>
+        </w:rPr>
+        <w:t>method as well as firing rates for every trial and electrode. This function is called by displayResultsSingleElectrode</w:t>
+      </w:r>
+      <w:r>
+        <w:rPr>
+          <w:rFonts w:ascii="Times New Roman" w:hAnsi="Times New Roman" w:cs="Times New Roman"/>
+          <w:sz w:val="24"/>
+          <w:szCs w:val="24"/>
+          <w:lang w:val="en-US"/>
+        </w:rPr>
+        <w:t xml:space="preserve"> (see later)</w:t>
+      </w:r>
+      <w:r>
+        <w:rPr>
+          <w:rFonts w:ascii="Times New Roman" w:hAnsi="Times New Roman" w:cs="Times New Roman"/>
+          <w:sz w:val="24"/>
+          <w:szCs w:val="24"/>
+          <w:lang w:val="en-US"/>
+        </w:rPr>
+        <w:t>. It also locally saves the data in the savedData folder as singleElectrodeMeasureX where X</w:t>
+      </w:r>
+      <w:r>
+        <w:rPr>
+          <w:rFonts w:ascii="Times New Roman" w:hAnsi="Times New Roman" w:cs="Times New Roman"/>
+          <w:sz w:val="24"/>
+          <w:szCs w:val="24"/>
+          <w:lang w:val="en-US"/>
+        </w:rPr>
+        <w:t xml:space="preserve"> is the </w:t>
+      </w:r>
+      <w:r>
+        <w:rPr>
+          <w:rFonts w:ascii="Times New Roman" w:hAnsi="Times New Roman" w:cs="Times New Roman"/>
+          <w:sz w:val="24"/>
+          <w:szCs w:val="24"/>
+          <w:lang w:val="en-US"/>
+        </w:rPr>
+        <w:t>TW factor used in MT analysis (number of tapers is 2TW-1</w:t>
+      </w:r>
+      <w:r>
+        <w:rPr>
+          <w:rFonts w:ascii="Times New Roman" w:hAnsi="Times New Roman" w:cs="Times New Roman"/>
+          <w:sz w:val="24"/>
+          <w:szCs w:val="24"/>
+          <w:lang w:val="en-US"/>
+        </w:rPr>
+        <w:t>; all analyses are done for X=5</w:t>
+      </w:r>
+      <w:r>
+        <w:rPr>
+          <w:rFonts w:ascii="Times New Roman" w:hAnsi="Times New Roman" w:cs="Times New Roman"/>
+          <w:sz w:val="24"/>
+          <w:szCs w:val="24"/>
+          <w:lang w:val="en-US"/>
+        </w:rPr>
+        <w:t>)</w:t>
+      </w:r>
+      <w:r>
+        <w:rPr>
+          <w:rFonts w:ascii="Times New Roman" w:hAnsi="Times New Roman" w:cs="Times New Roman"/>
+          <w:sz w:val="24"/>
+          <w:szCs w:val="24"/>
+          <w:lang w:val="en-US"/>
+        </w:rPr>
+        <w:t>.</w:t>
+      </w:r>
+      <w:r>
+        <w:rPr>
+          <w:rFonts w:ascii="Times New Roman" w:hAnsi="Times New Roman" w:cs="Times New Roman"/>
+          <w:sz w:val="24"/>
+          <w:szCs w:val="24"/>
+          <w:lang w:val="en-US"/>
+        </w:rPr>
+        <w:t xml:space="preserve"> Note that this program saves the mean MT power per trial (averaged across all t</w:t>
+      </w:r>
+      <w:r>
+        <w:rPr>
+          <w:rFonts w:ascii="Times New Roman" w:hAnsi="Times New Roman" w:cs="Times New Roman"/>
+          <w:sz w:val="24"/>
+          <w:szCs w:val="24"/>
+          <w:lang w:val="en-US"/>
+        </w:rPr>
+        <w:t>apers</w:t>
+      </w:r>
+      <w:r>
+        <w:rPr>
+          <w:rFonts w:ascii="Times New Roman" w:hAnsi="Times New Roman" w:cs="Times New Roman"/>
+          <w:sz w:val="24"/>
+          <w:szCs w:val="24"/>
+          <w:lang w:val="en-US"/>
+        </w:rPr>
+        <w:t xml:space="preserve">). It does not save the </w:t>
+      </w:r>
+      <w:r>
+        <w:rPr>
+          <w:rFonts w:ascii="Times New Roman" w:hAnsi="Times New Roman" w:cs="Times New Roman"/>
+          <w:sz w:val="24"/>
+          <w:szCs w:val="24"/>
+          <w:lang w:val="en-US"/>
+        </w:rPr>
+        <w:t xml:space="preserve">MT phases since they cannot be averaged across tapers. </w:t>
+      </w:r>
+      <w:r>
+        <w:rPr>
+          <w:rFonts w:ascii="Times New Roman" w:hAnsi="Times New Roman" w:cs="Times New Roman"/>
+          <w:sz w:val="24"/>
+          <w:szCs w:val="24"/>
+          <w:lang w:val="en-US"/>
+        </w:rPr>
+        <w:t>It also has an option to</w:t>
+      </w:r>
+      <w:r>
+        <w:rPr>
+          <w:rFonts w:ascii="Times New Roman" w:hAnsi="Times New Roman" w:cs="Times New Roman"/>
+          <w:sz w:val="24"/>
+          <w:szCs w:val="24"/>
+          <w:lang w:val="en-US"/>
+        </w:rPr>
+        <w:t xml:space="preserve"> save</w:t>
+      </w:r>
+      <w:r>
+        <w:rPr>
+          <w:rFonts w:ascii="Times New Roman" w:hAnsi="Times New Roman" w:cs="Times New Roman"/>
+          <w:sz w:val="24"/>
+          <w:szCs w:val="24"/>
+          <w:lang w:val="en-US"/>
+        </w:rPr>
+        <w:t xml:space="preserve"> FFT power and phase per trial</w:t>
+      </w:r>
+      <w:r>
+        <w:rPr>
+          <w:rFonts w:ascii="Times New Roman" w:hAnsi="Times New Roman" w:cs="Times New Roman"/>
+          <w:sz w:val="24"/>
+          <w:szCs w:val="24"/>
+          <w:lang w:val="en-US"/>
+        </w:rPr>
+        <w:t>. It is saved as singleElectrodeMeasuresFFT</w:t>
+      </w:r>
+      <w:r>
+        <w:rPr>
+          <w:rFonts w:ascii="Times New Roman" w:hAnsi="Times New Roman" w:cs="Times New Roman"/>
+          <w:sz w:val="24"/>
+          <w:szCs w:val="24"/>
+          <w:lang w:val="en-US"/>
+        </w:rPr>
+        <w:t xml:space="preserve"> in the savedData folder</w:t>
+      </w:r>
+      <w:r>
+        <w:rPr>
+          <w:rFonts w:ascii="Times New Roman" w:hAnsi="Times New Roman" w:cs="Times New Roman"/>
+          <w:sz w:val="24"/>
+          <w:szCs w:val="24"/>
+          <w:lang w:val="en-US"/>
+        </w:rPr>
+        <w:t xml:space="preserve">. Please run this code first as </w:t>
+      </w:r>
+      <w:r>
+        <w:rPr>
+          <w:rFonts w:ascii="Times New Roman" w:hAnsi="Times New Roman" w:cs="Times New Roman"/>
+          <w:i/>
+          <w:iCs/>
+          <w:sz w:val="24"/>
+          <w:szCs w:val="24"/>
+          <w:lang w:val="en-US"/>
+        </w:rPr>
+        <w:t>getAnalysisMeasuresSingleElectrode</w:t>
+      </w:r>
+      <w:r>
+        <w:rPr>
+          <w:rFonts w:ascii="Times New Roman" w:hAnsi="Times New Roman" w:cs="Times New Roman"/>
+          <w:i/>
+          <w:iCs/>
+          <w:sz w:val="24"/>
+          <w:szCs w:val="24"/>
+          <w:lang w:val="en-US"/>
+        </w:rPr>
+        <w:t>(5,1)</w:t>
+      </w:r>
+      <w:r>
+        <w:rPr>
+          <w:rFonts w:ascii="Times New Roman" w:hAnsi="Times New Roman" w:cs="Times New Roman"/>
+          <w:sz w:val="24"/>
+          <w:szCs w:val="24"/>
+          <w:lang w:val="en-US"/>
+        </w:rPr>
+        <w:t xml:space="preserve"> to get </w:t>
+      </w:r>
+      <w:r>
+        <w:rPr>
+          <w:rFonts w:ascii="Times New Roman" w:hAnsi="Times New Roman" w:cs="Times New Roman"/>
+          <w:sz w:val="24"/>
+          <w:szCs w:val="24"/>
+          <w:lang w:val="en-US"/>
+        </w:rPr>
+        <w:t>MT estimate for TW=5 as well as the FFT estimates, which should get saved locally as singleElectrodeMeasure</w:t>
+      </w:r>
+      <w:r>
+        <w:rPr>
+          <w:rFonts w:ascii="Times New Roman" w:hAnsi="Times New Roman" w:cs="Times New Roman"/>
+          <w:sz w:val="24"/>
+          <w:szCs w:val="24"/>
+          <w:lang w:val="en-US"/>
+        </w:rPr>
+        <w:t>5 and singleElectrodeMeasureFFT, respectively</w:t>
+      </w:r>
+      <w:r>
+        <w:rPr>
+          <w:rFonts w:ascii="Times New Roman" w:hAnsi="Times New Roman" w:cs="Times New Roman"/>
+          <w:sz w:val="24"/>
+          <w:szCs w:val="24"/>
+          <w:lang w:val="en-US"/>
+        </w:rPr>
+        <w:t>.</w:t>
+      </w:r>
+    </w:p>
+    <w:p>
+      <w:pPr>
+        <w:jc w:val="both"/>
+        <w:rPr>
+          <w:rFonts w:ascii="Times New Roman" w:hAnsi="Times New Roman" w:cs="Times New Roman"/>
+          <w:sz w:val="24"/>
+          <w:szCs w:val="24"/>
+          <w:lang w:val="en-US"/>
+        </w:rPr>
+      </w:pPr>
+    </w:p>
+    <w:p>
+      <w:pPr>
+        <w:pStyle w:val="ListParagraph"/>
+        <w:numPr>
+          <w:ilvl w:val="0"/>
+          <w:numId w:val="10"/>
+        </w:numPr>
         <w:jc w:val="both"/>
         <w:rPr>
           <w:rFonts w:ascii="Times New Roman" w:hAnsi="Times New Roman" w:cs="Times New Roman"/>
@@ -2388,43 +2608,679 @@
           <w:rFonts w:ascii="Times New Roman" w:hAnsi="Times New Roman" w:cs="Times New Roman"/>
           <w:b/>
           <w:bCs/>
-          <w:sz w:val="24"/>
-          <w:szCs w:val="24"/>
-          <w:lang w:val="en-US"/>
-        </w:rPr>
-        <w:t xml:space="preserve">Analysis codes: </w:t>
-      </w:r>
-      <w:r>
-        <w:rPr>
-          <w:rFonts w:ascii="Times New Roman" w:hAnsi="Times New Roman" w:cs="Times New Roman"/>
-          <w:sz w:val="24"/>
-          <w:szCs w:val="24"/>
-          <w:lang w:val="en-US"/>
-        </w:rPr>
-        <w:t>These set of programs are used to analyze the data. They take the locally saved data</w:t>
-      </w:r>
-      <w:r>
-        <w:rPr>
-          <w:rFonts w:ascii="Times New Roman" w:hAnsi="Times New Roman" w:cs="Times New Roman"/>
-          <w:sz w:val="24"/>
-          <w:szCs w:val="24"/>
-          <w:lang w:val="en-US"/>
-        </w:rPr>
-        <w:t xml:space="preserve"> from </w:t>
-      </w:r>
-      <w:proofErr w:type="spellStart"/>
-      <w:r>
-        <w:rPr>
-          <w:rFonts w:ascii="Times New Roman" w:hAnsi="Times New Roman" w:cs="Times New Roman"/>
           <w:i/>
           <w:iCs/>
           <w:sz w:val="24"/>
           <w:szCs w:val="24"/>
           <w:lang w:val="en-US"/>
         </w:rPr>
+        <w:t>getMTValsSingleElectrode</w:t>
+      </w:r>
+      <w:r>
+        <w:rPr>
+          <w:rFonts w:ascii="Times New Roman" w:hAnsi="Times New Roman" w:cs="Times New Roman"/>
+          <w:b/>
+          <w:bCs/>
+          <w:i/>
+          <w:iCs/>
+          <w:sz w:val="24"/>
+          <w:szCs w:val="24"/>
+          <w:lang w:val="en-US"/>
+        </w:rPr>
+        <w:t xml:space="preserve"> </w:t>
+      </w:r>
+      <w:r>
+        <w:rPr>
+          <w:rFonts w:ascii="Times New Roman" w:hAnsi="Times New Roman" w:cs="Times New Roman"/>
+          <w:sz w:val="24"/>
+          <w:szCs w:val="24"/>
+          <w:lang w:val="en-US"/>
+        </w:rPr>
+        <w:t>–</w:t>
+      </w:r>
+      <w:r>
+        <w:rPr>
+          <w:rFonts w:ascii="Times New Roman" w:hAnsi="Times New Roman" w:cs="Times New Roman"/>
+          <w:sz w:val="24"/>
+          <w:szCs w:val="24"/>
+          <w:lang w:val="en-US"/>
+        </w:rPr>
+        <w:t xml:space="preserve"> </w:t>
+      </w:r>
+      <w:r>
+        <w:rPr>
+          <w:rFonts w:ascii="Times New Roman" w:hAnsi="Times New Roman" w:cs="Times New Roman"/>
+          <w:sz w:val="24"/>
+          <w:szCs w:val="24"/>
+          <w:lang w:val="en-US"/>
+        </w:rPr>
+        <w:t xml:space="preserve">This program </w:t>
+      </w:r>
+      <w:r>
+        <w:rPr>
+          <w:rFonts w:ascii="Times New Roman" w:hAnsi="Times New Roman" w:cs="Times New Roman"/>
+          <w:sz w:val="24"/>
+          <w:szCs w:val="24"/>
+          <w:lang w:val="en-US"/>
+        </w:rPr>
+        <w:t xml:space="preserve">is similar to the one above, except that for each trial, </w:t>
+      </w:r>
+      <w:r>
+        <w:rPr>
+          <w:rFonts w:ascii="Times New Roman" w:hAnsi="Times New Roman" w:cs="Times New Roman"/>
+          <w:sz w:val="24"/>
+          <w:szCs w:val="24"/>
+          <w:lang w:val="en-US"/>
+        </w:rPr>
+        <w:t xml:space="preserve">MT power and phase for each taper is saved separately. </w:t>
+      </w:r>
+      <w:r>
+        <w:rPr>
+          <w:rFonts w:ascii="Times New Roman" w:hAnsi="Times New Roman" w:cs="Times New Roman"/>
+          <w:sz w:val="24"/>
+          <w:szCs w:val="24"/>
+          <w:lang w:val="en-US"/>
+        </w:rPr>
+        <w:t>This is required for doing single trial PPC and power correlation analysis</w:t>
+      </w:r>
+      <w:r>
+        <w:rPr>
+          <w:rFonts w:ascii="Times New Roman" w:hAnsi="Times New Roman" w:cs="Times New Roman"/>
+          <w:sz w:val="24"/>
+          <w:szCs w:val="24"/>
+          <w:lang w:val="en-US"/>
+        </w:rPr>
+        <w:t>, where PPC or correlation is computed across tapers</w:t>
+      </w:r>
+      <w:r>
+        <w:rPr>
+          <w:rFonts w:ascii="Times New Roman" w:hAnsi="Times New Roman" w:cs="Times New Roman"/>
+          <w:sz w:val="24"/>
+          <w:szCs w:val="24"/>
+          <w:lang w:val="en-US"/>
+        </w:rPr>
+        <w:t xml:space="preserve"> for each trial</w:t>
+      </w:r>
+      <w:r>
+        <w:rPr>
+          <w:rFonts w:ascii="Times New Roman" w:hAnsi="Times New Roman" w:cs="Times New Roman"/>
+          <w:sz w:val="24"/>
+          <w:szCs w:val="24"/>
+          <w:lang w:val="en-US"/>
+        </w:rPr>
+        <w:t xml:space="preserve">. </w:t>
+      </w:r>
+      <w:r>
+        <w:rPr>
+          <w:rFonts w:ascii="Times New Roman" w:hAnsi="Times New Roman" w:cs="Times New Roman"/>
+          <w:sz w:val="24"/>
+          <w:szCs w:val="24"/>
+          <w:lang w:val="en-US"/>
+        </w:rPr>
+        <w:t xml:space="preserve">Please run this code as </w:t>
+      </w:r>
+      <w:r>
+        <w:rPr>
+          <w:rFonts w:ascii="Times New Roman" w:hAnsi="Times New Roman" w:cs="Times New Roman"/>
+          <w:i/>
+          <w:iCs/>
+          <w:sz w:val="24"/>
+          <w:szCs w:val="24"/>
+          <w:lang w:val="en-US"/>
+        </w:rPr>
+        <w:t>getMTValsSingleElectrode</w:t>
+      </w:r>
+      <w:r>
+        <w:rPr>
+          <w:rFonts w:ascii="Times New Roman" w:hAnsi="Times New Roman" w:cs="Times New Roman"/>
+          <w:i/>
+          <w:iCs/>
+          <w:sz w:val="24"/>
+          <w:szCs w:val="24"/>
+          <w:lang w:val="en-US"/>
+        </w:rPr>
+        <w:t>(5,</w:t>
+      </w:r>
+      <w:r>
+        <w:rPr>
+          <w:rFonts w:ascii="Times New Roman" w:hAnsi="Times New Roman" w:cs="Times New Roman"/>
+          <w:i/>
+          <w:iCs/>
+          <w:sz w:val="24"/>
+          <w:szCs w:val="24"/>
+          <w:lang w:val="en-US"/>
+        </w:rPr>
+        <w:t>’</w:t>
+      </w:r>
+      <w:r>
+        <w:rPr>
+          <w:rFonts w:ascii="Times New Roman" w:hAnsi="Times New Roman" w:cs="Times New Roman"/>
+          <w:i/>
+          <w:iCs/>
+          <w:sz w:val="24"/>
+          <w:szCs w:val="24"/>
+          <w:lang w:val="en-US"/>
+        </w:rPr>
+        <w:t>phase’)</w:t>
+      </w:r>
+      <w:r>
+        <w:rPr>
+          <w:rFonts w:ascii="Times New Roman" w:hAnsi="Times New Roman" w:cs="Times New Roman"/>
+          <w:i/>
+          <w:iCs/>
+          <w:sz w:val="24"/>
+          <w:szCs w:val="24"/>
+          <w:lang w:val="en-US"/>
+        </w:rPr>
+        <w:t xml:space="preserve"> </w:t>
+      </w:r>
+      <w:r>
+        <w:rPr>
+          <w:rFonts w:ascii="Times New Roman" w:hAnsi="Times New Roman" w:cs="Times New Roman"/>
+          <w:sz w:val="24"/>
+          <w:szCs w:val="24"/>
+          <w:lang w:val="en-US"/>
+        </w:rPr>
+        <w:t xml:space="preserve">to get both </w:t>
+      </w:r>
+      <w:r>
+        <w:rPr>
+          <w:rFonts w:ascii="Times New Roman" w:hAnsi="Times New Roman" w:cs="Times New Roman"/>
+          <w:sz w:val="24"/>
+          <w:szCs w:val="24"/>
+          <w:lang w:val="en-US"/>
+        </w:rPr>
+        <w:t>phase</w:t>
+      </w:r>
+      <w:r>
+        <w:rPr>
+          <w:rFonts w:ascii="Times New Roman" w:hAnsi="Times New Roman" w:cs="Times New Roman"/>
+          <w:sz w:val="24"/>
+          <w:szCs w:val="24"/>
+          <w:lang w:val="en-US"/>
+        </w:rPr>
+        <w:t xml:space="preserve"> and p</w:t>
+      </w:r>
+      <w:r>
+        <w:rPr>
+          <w:rFonts w:ascii="Times New Roman" w:hAnsi="Times New Roman" w:cs="Times New Roman"/>
+          <w:sz w:val="24"/>
+          <w:szCs w:val="24"/>
+          <w:lang w:val="en-US"/>
+        </w:rPr>
+        <w:t>ower</w:t>
+      </w:r>
+      <w:r>
+        <w:rPr>
+          <w:rFonts w:ascii="Times New Roman" w:hAnsi="Times New Roman" w:cs="Times New Roman"/>
+          <w:sz w:val="24"/>
+          <w:szCs w:val="24"/>
+          <w:lang w:val="en-US"/>
+        </w:rPr>
+        <w:t xml:space="preserve"> estimates (saved separately</w:t>
+      </w:r>
+      <w:r>
+        <w:rPr>
+          <w:rFonts w:ascii="Times New Roman" w:hAnsi="Times New Roman" w:cs="Times New Roman"/>
+          <w:sz w:val="24"/>
+          <w:szCs w:val="24"/>
+          <w:lang w:val="en-US"/>
+        </w:rPr>
+        <w:t xml:space="preserve"> as </w:t>
+      </w:r>
+      <w:r>
+        <w:rPr>
+          <w:rFonts w:ascii="Times New Roman" w:hAnsi="Times New Roman" w:cs="Times New Roman"/>
+          <w:sz w:val="24"/>
+          <w:szCs w:val="24"/>
+          <w:lang w:val="en-US"/>
+        </w:rPr>
+        <w:t>singleElectrodeMTPhase5 and singleElectrodeMTPower5, respectively</w:t>
+      </w:r>
+      <w:r>
+        <w:rPr>
+          <w:rFonts w:ascii="Times New Roman" w:hAnsi="Times New Roman" w:cs="Times New Roman"/>
+          <w:sz w:val="24"/>
+          <w:szCs w:val="24"/>
+          <w:lang w:val="en-US"/>
+        </w:rPr>
+        <w:t xml:space="preserve">). These files are very large (For example, </w:t>
+      </w:r>
+      <w:r>
+        <w:rPr>
+          <w:rFonts w:ascii="Times New Roman" w:hAnsi="Times New Roman" w:cs="Times New Roman"/>
+          <w:sz w:val="24"/>
+          <w:szCs w:val="24"/>
+          <w:lang w:val="en-US"/>
+        </w:rPr>
+        <w:t xml:space="preserve">9 times larger than the files generated in </w:t>
+      </w:r>
+      <w:r>
+        <w:rPr>
+          <w:rFonts w:ascii="Times New Roman" w:hAnsi="Times New Roman" w:cs="Times New Roman"/>
+          <w:sz w:val="24"/>
+          <w:szCs w:val="24"/>
+          <w:lang w:val="en-US"/>
+        </w:rPr>
+        <w:t>1 above</w:t>
+      </w:r>
+      <w:r>
+        <w:rPr>
+          <w:rFonts w:ascii="Times New Roman" w:hAnsi="Times New Roman" w:cs="Times New Roman"/>
+          <w:sz w:val="24"/>
+          <w:szCs w:val="24"/>
+          <w:lang w:val="en-US"/>
+        </w:rPr>
+        <w:t xml:space="preserve"> when TW=5)</w:t>
+      </w:r>
+      <w:r>
+        <w:rPr>
+          <w:rFonts w:ascii="Times New Roman" w:hAnsi="Times New Roman" w:cs="Times New Roman"/>
+          <w:sz w:val="24"/>
+          <w:szCs w:val="24"/>
+          <w:lang w:val="en-US"/>
+        </w:rPr>
+        <w:t>.</w:t>
+      </w:r>
+      <w:r>
+        <w:rPr>
+          <w:rFonts w:ascii="Times New Roman" w:hAnsi="Times New Roman" w:cs="Times New Roman"/>
+          <w:sz w:val="24"/>
+          <w:szCs w:val="24"/>
+          <w:lang w:val="en-US"/>
+        </w:rPr>
+        <w:t xml:space="preserve"> </w:t>
+      </w:r>
+      <w:r>
+        <w:rPr>
+          <w:rFonts w:ascii="Times New Roman" w:hAnsi="Times New Roman" w:cs="Times New Roman"/>
+          <w:sz w:val="24"/>
+          <w:szCs w:val="24"/>
+          <w:lang w:val="en-US"/>
+        </w:rPr>
+        <w:t xml:space="preserve">Note that this program makes the output of </w:t>
+      </w:r>
+      <w:r>
+        <w:rPr>
+          <w:rFonts w:ascii="Times New Roman" w:hAnsi="Times New Roman" w:cs="Times New Roman"/>
+          <w:sz w:val="24"/>
+          <w:szCs w:val="24"/>
+          <w:lang w:val="en-US"/>
+        </w:rPr>
+        <w:t>1)</w:t>
+      </w:r>
+      <w:r>
+        <w:rPr>
+          <w:rFonts w:ascii="Times New Roman" w:hAnsi="Times New Roman" w:cs="Times New Roman"/>
+          <w:sz w:val="24"/>
+          <w:szCs w:val="24"/>
+          <w:lang w:val="en-US"/>
+        </w:rPr>
+        <w:t xml:space="preserve"> redundant, since it can be obtained by simply averaging </w:t>
+      </w:r>
+      <w:r>
+        <w:rPr>
+          <w:rFonts w:ascii="Times New Roman" w:hAnsi="Times New Roman" w:cs="Times New Roman"/>
+          <w:sz w:val="24"/>
+          <w:szCs w:val="24"/>
+          <w:lang w:val="en-US"/>
+        </w:rPr>
+        <w:t>the MT power across tapers for each trial.</w:t>
+      </w:r>
+      <w:r>
+        <w:rPr>
+          <w:rFonts w:ascii="Times New Roman" w:hAnsi="Times New Roman" w:cs="Times New Roman"/>
+          <w:sz w:val="24"/>
+          <w:szCs w:val="24"/>
+          <w:lang w:val="en-US"/>
+        </w:rPr>
+        <w:t xml:space="preserve"> But it is cumbersome to deal wit</w:t>
+      </w:r>
+      <w:r>
+        <w:rPr>
+          <w:rFonts w:ascii="Times New Roman" w:hAnsi="Times New Roman" w:cs="Times New Roman"/>
+          <w:sz w:val="24"/>
+          <w:szCs w:val="24"/>
+          <w:lang w:val="en-US"/>
+        </w:rPr>
+        <w:t>h large file sizes</w:t>
+      </w:r>
+      <w:r>
+        <w:rPr>
+          <w:rFonts w:ascii="Times New Roman" w:hAnsi="Times New Roman" w:cs="Times New Roman"/>
+          <w:sz w:val="24"/>
+          <w:szCs w:val="24"/>
+          <w:lang w:val="en-US"/>
+        </w:rPr>
+        <w:t>,</w:t>
+      </w:r>
+      <w:r>
+        <w:rPr>
+          <w:rFonts w:ascii="Times New Roman" w:hAnsi="Times New Roman" w:cs="Times New Roman"/>
+          <w:sz w:val="24"/>
+          <w:szCs w:val="24"/>
+          <w:lang w:val="en-US"/>
+        </w:rPr>
+        <w:t xml:space="preserve"> so we have kept the output of the first program as well.</w:t>
+      </w:r>
+    </w:p>
+    <w:p>
+      <w:pPr>
+        <w:jc w:val="both"/>
+        <w:rPr>
+          <w:rFonts w:ascii="Times New Roman" w:hAnsi="Times New Roman" w:cs="Times New Roman"/>
+          <w:sz w:val="24"/>
+          <w:szCs w:val="24"/>
+          <w:lang w:val="en-US"/>
+        </w:rPr>
+      </w:pPr>
+    </w:p>
+    <w:p>
+      <w:pPr>
+        <w:pStyle w:val="ListParagraph"/>
+        <w:numPr>
+          <w:ilvl w:val="0"/>
+          <w:numId w:val="10"/>
+        </w:numPr>
+        <w:jc w:val="both"/>
+        <w:rPr>
+          <w:rFonts w:ascii="Times New Roman" w:hAnsi="Times New Roman" w:cs="Times New Roman"/>
+          <w:sz w:val="24"/>
+          <w:szCs w:val="24"/>
+          <w:lang w:val="en-US"/>
+        </w:rPr>
+      </w:pPr>
+      <w:r>
+        <w:rPr>
+          <w:rFonts w:ascii="Times New Roman" w:hAnsi="Times New Roman" w:cs="Times New Roman"/>
+          <w:sz w:val="24"/>
+          <w:szCs w:val="24"/>
+          <w:lang w:val="en-US"/>
+        </w:rPr>
+        <w:t>getFFTValsSingleElectrode</w:t>
+      </w:r>
+      <w:r>
+        <w:rPr>
+          <w:rFonts w:ascii="Times New Roman" w:hAnsi="Times New Roman" w:cs="Times New Roman"/>
+          <w:sz w:val="24"/>
+          <w:szCs w:val="24"/>
+          <w:lang w:val="en-US"/>
+        </w:rPr>
+        <w:t xml:space="preserve"> – This program </w:t>
+      </w:r>
+      <w:r>
+        <w:rPr>
+          <w:rFonts w:ascii="Times New Roman" w:hAnsi="Times New Roman" w:cs="Times New Roman"/>
+          <w:sz w:val="24"/>
+          <w:szCs w:val="24"/>
+          <w:lang w:val="en-US"/>
+        </w:rPr>
+        <w:t>generates multiple estimates of power and phase per trial by dividing the time duration in numDivision</w:t>
+      </w:r>
+      <w:r>
+        <w:rPr>
+          <w:rFonts w:ascii="Times New Roman" w:hAnsi="Times New Roman" w:cs="Times New Roman"/>
+          <w:sz w:val="24"/>
+          <w:szCs w:val="24"/>
+          <w:lang w:val="en-US"/>
+        </w:rPr>
+        <w:t>s</w:t>
+      </w:r>
+      <w:r>
+        <w:rPr>
+          <w:rFonts w:ascii="Times New Roman" w:hAnsi="Times New Roman" w:cs="Times New Roman"/>
+          <w:sz w:val="24"/>
+          <w:szCs w:val="24"/>
+          <w:lang w:val="en-US"/>
+        </w:rPr>
+        <w:t xml:space="preserve"> segments. </w:t>
+      </w:r>
+      <w:r>
+        <w:rPr>
+          <w:rFonts w:ascii="Times New Roman" w:hAnsi="Times New Roman" w:cs="Times New Roman"/>
+          <w:sz w:val="24"/>
+          <w:szCs w:val="24"/>
+          <w:lang w:val="en-US"/>
+        </w:rPr>
+        <w:t xml:space="preserve">Power and phase are estimated using FFT. Note that the frequency resolution is reduced by numDivisions here, so the file size </w:t>
+      </w:r>
+      <w:r>
+        <w:rPr>
+          <w:rFonts w:ascii="Times New Roman" w:hAnsi="Times New Roman" w:cs="Times New Roman"/>
+          <w:sz w:val="24"/>
+          <w:szCs w:val="24"/>
+          <w:lang w:val="en-US"/>
+        </w:rPr>
+        <w:t xml:space="preserve">is not as large as 2. Please run </w:t>
+      </w:r>
+      <w:r>
+        <w:rPr>
+          <w:rFonts w:ascii="Times New Roman" w:hAnsi="Times New Roman" w:cs="Times New Roman"/>
+          <w:sz w:val="24"/>
+          <w:szCs w:val="24"/>
+          <w:lang w:val="en-US"/>
+        </w:rPr>
+        <w:t>this program</w:t>
+      </w:r>
+      <w:r>
+        <w:rPr>
+          <w:rFonts w:ascii="Times New Roman" w:hAnsi="Times New Roman" w:cs="Times New Roman"/>
+          <w:sz w:val="24"/>
+          <w:szCs w:val="24"/>
+          <w:lang w:val="en-US"/>
+        </w:rPr>
+        <w:t xml:space="preserve"> as </w:t>
+      </w:r>
+      <w:r>
+        <w:rPr>
+          <w:rFonts w:ascii="Times New Roman" w:hAnsi="Times New Roman" w:cs="Times New Roman"/>
+          <w:sz w:val="24"/>
+          <w:szCs w:val="24"/>
+          <w:lang w:val="en-US"/>
+        </w:rPr>
+        <w:t>getFFT</w:t>
+      </w:r>
+      <w:r>
+        <w:rPr>
+          <w:rFonts w:ascii="Times New Roman" w:hAnsi="Times New Roman" w:cs="Times New Roman"/>
+          <w:sz w:val="24"/>
+          <w:szCs w:val="24"/>
+          <w:lang w:val="en-US"/>
+        </w:rPr>
+        <w:t>ValsSingleElectrode(10,’phase’) to get singleElectrodeFFTPhase10 and singleElectrodeFFTPower10</w:t>
+      </w:r>
+      <w:r>
+        <w:rPr>
+          <w:rFonts w:ascii="Times New Roman" w:hAnsi="Times New Roman" w:cs="Times New Roman"/>
+          <w:sz w:val="24"/>
+          <w:szCs w:val="24"/>
+          <w:lang w:val="en-US"/>
+        </w:rPr>
+        <w:t xml:space="preserve"> files. Here, we get 10 estimates per trial. It is comparable to TW=5 in the MT code above, which yiel</w:t>
+      </w:r>
+      <w:r>
+        <w:rPr>
+          <w:rFonts w:ascii="Times New Roman" w:hAnsi="Times New Roman" w:cs="Times New Roman"/>
+          <w:sz w:val="24"/>
+          <w:szCs w:val="24"/>
+          <w:lang w:val="en-US"/>
+        </w:rPr>
+        <w:t>ds 9 estimates.</w:t>
+      </w:r>
+    </w:p>
+    <w:p>
+      <w:pPr>
+        <w:pStyle w:val="ListParagraph"/>
+        <w:rPr>
+          <w:rFonts w:ascii="Times New Roman" w:hAnsi="Times New Roman" w:cs="Times New Roman"/>
+          <w:b/>
+          <w:bCs/>
+          <w:sz w:val="24"/>
+          <w:szCs w:val="24"/>
+          <w:lang w:val="en-US"/>
+        </w:rPr>
+      </w:pPr>
+    </w:p>
+    <w:p>
+      <w:pPr>
+        <w:pStyle w:val="ListParagraph"/>
+        <w:ind w:left="360"/>
+        <w:jc w:val="both"/>
+        <w:rPr>
+          <w:rFonts w:ascii="Times New Roman" w:hAnsi="Times New Roman" w:cs="Times New Roman"/>
+          <w:sz w:val="24"/>
+          <w:szCs w:val="24"/>
+          <w:lang w:val="en-US"/>
+        </w:rPr>
+      </w:pPr>
+      <w:r>
+        <w:rPr>
+          <w:rFonts w:ascii="Times New Roman" w:hAnsi="Times New Roman" w:cs="Times New Roman"/>
+          <w:sz w:val="24"/>
+          <w:szCs w:val="24"/>
+          <w:lang w:val="en-US"/>
+        </w:rPr>
+        <w:t>Once all files are saved, we can use the display codes to generate the plots.</w:t>
+      </w:r>
+    </w:p>
+    <w:p>
+      <w:pPr>
+        <w:pStyle w:val="ListParagraph"/>
+        <w:ind w:left="360"/>
+        <w:jc w:val="both"/>
+        <w:rPr>
+          <w:rFonts w:ascii="Times New Roman" w:hAnsi="Times New Roman" w:cs="Times New Roman"/>
+          <w:sz w:val="24"/>
+          <w:szCs w:val="24"/>
+          <w:lang w:val="en-US"/>
+        </w:rPr>
+      </w:pPr>
+    </w:p>
+    <w:p>
+      <w:pPr>
+        <w:rPr>
+          <w:rFonts w:ascii="Times New Roman" w:hAnsi="Times New Roman" w:cs="Times New Roman"/>
+          <w:b/>
+          <w:bCs/>
+          <w:sz w:val="24"/>
+          <w:szCs w:val="24"/>
+          <w:lang w:val="en-US"/>
+        </w:rPr>
+      </w:pPr>
+      <w:r>
+        <w:rPr>
+          <w:rFonts w:ascii="Times New Roman" w:hAnsi="Times New Roman" w:cs="Times New Roman"/>
+          <w:b/>
+          <w:bCs/>
+          <w:sz w:val="24"/>
+          <w:szCs w:val="24"/>
+          <w:lang w:val="en-US"/>
+        </w:rPr>
+        <w:br w:type="page"/>
+      </w:r>
+    </w:p>
+    <w:p>
+      <w:pPr>
+        <w:pStyle w:val="Heading2"/>
+        <w:rPr>
+          <w:lang w:val="en-US"/>
+        </w:rPr>
+      </w:pPr>
+      <w:r>
+        <w:rPr>
+          <w:lang w:val="en-US"/>
+        </w:rPr>
+        <w:t>III – Display Codes</w:t>
+      </w:r>
+    </w:p>
+    <w:p>
+      <w:pPr>
+        <w:pStyle w:val="ListParagraph"/>
+        <w:ind w:left="360"/>
+        <w:jc w:val="both"/>
+        <w:rPr>
+          <w:rFonts w:ascii="Times New Roman" w:hAnsi="Times New Roman" w:cs="Times New Roman"/>
+          <w:sz w:val="24"/>
+          <w:szCs w:val="24"/>
+          <w:lang w:val="en-US"/>
+        </w:rPr>
+      </w:pPr>
+    </w:p>
+    <w:p>
+      <w:pPr>
+        <w:jc w:val="both"/>
+        <w:rPr>
+          <w:rFonts w:ascii="Times New Roman" w:hAnsi="Times New Roman" w:cs="Times New Roman"/>
+          <w:sz w:val="24"/>
+          <w:szCs w:val="24"/>
+          <w:lang w:val="en-US"/>
+        </w:rPr>
+      </w:pPr>
+      <w:r>
+        <w:rPr>
+          <w:rFonts w:ascii="Times New Roman" w:hAnsi="Times New Roman" w:cs="Times New Roman"/>
+          <w:sz w:val="24"/>
+          <w:szCs w:val="24"/>
+          <w:lang w:val="en-US"/>
+        </w:rPr>
+        <w:t xml:space="preserve">These set of programs are used to </w:t>
+      </w:r>
+      <w:r>
+        <w:rPr>
+          <w:rFonts w:ascii="Times New Roman" w:hAnsi="Times New Roman" w:cs="Times New Roman"/>
+          <w:sz w:val="24"/>
+          <w:szCs w:val="24"/>
+          <w:lang w:val="en-US"/>
+        </w:rPr>
+        <w:t xml:space="preserve">display </w:t>
+      </w:r>
+      <w:r>
+        <w:rPr>
+          <w:rFonts w:ascii="Times New Roman" w:hAnsi="Times New Roman" w:cs="Times New Roman"/>
+          <w:sz w:val="24"/>
+          <w:szCs w:val="24"/>
+          <w:lang w:val="en-US"/>
+        </w:rPr>
+        <w:t xml:space="preserve">the data. They </w:t>
+      </w:r>
+      <w:r>
+        <w:rPr>
+          <w:rFonts w:ascii="Times New Roman" w:hAnsi="Times New Roman" w:cs="Times New Roman"/>
+          <w:sz w:val="24"/>
+          <w:szCs w:val="24"/>
+          <w:lang w:val="en-US"/>
+        </w:rPr>
+        <w:t>use</w:t>
+      </w:r>
+      <w:r>
+        <w:rPr>
+          <w:rFonts w:ascii="Times New Roman" w:hAnsi="Times New Roman" w:cs="Times New Roman"/>
+          <w:sz w:val="24"/>
+          <w:szCs w:val="24"/>
+          <w:lang w:val="en-US"/>
+        </w:rPr>
+        <w:t xml:space="preserve"> the locally saved data</w:t>
+      </w:r>
+      <w:r>
+        <w:rPr>
+          <w:rFonts w:ascii="Times New Roman" w:hAnsi="Times New Roman" w:cs="Times New Roman"/>
+          <w:sz w:val="24"/>
+          <w:szCs w:val="24"/>
+          <w:lang w:val="en-US"/>
+        </w:rPr>
+        <w:t xml:space="preserve"> from </w:t>
+      </w:r>
+      <w:r>
+        <w:rPr>
+          <w:rFonts w:ascii="Times New Roman" w:hAnsi="Times New Roman" w:cs="Times New Roman"/>
+          <w:i/>
+          <w:iCs/>
+          <w:sz w:val="24"/>
+          <w:szCs w:val="24"/>
+          <w:lang w:val="en-US"/>
+        </w:rPr>
         <w:t>savedData</w:t>
       </w:r>
-      <w:proofErr w:type="spellEnd"/>
       <w:r>
         <w:rPr>
           <w:rFonts w:ascii="Times New Roman" w:hAnsi="Times New Roman" w:cs="Times New Roman"/>
@@ -2451,6 +3307,33 @@
           <w:lang w:val="en-US"/>
         </w:rPr>
         <w:t>the codes listed above.</w:t>
+      </w:r>
+      <w:r>
+        <w:rPr>
+          <w:rFonts w:ascii="Times New Roman" w:hAnsi="Times New Roman" w:cs="Times New Roman"/>
+          <w:sz w:val="24"/>
+          <w:szCs w:val="24"/>
+          <w:lang w:val="en-US"/>
+        </w:rPr>
+        <w:t xml:space="preserve"> If these </w:t>
+      </w:r>
+      <w:r>
+        <w:rPr>
+          <w:rFonts w:ascii="Times New Roman" w:hAnsi="Times New Roman" w:cs="Times New Roman"/>
+          <w:sz w:val="24"/>
+          <w:szCs w:val="24"/>
+          <w:lang w:val="en-US"/>
+        </w:rPr>
+        <w:t xml:space="preserve">saved files are not available, these programs generate </w:t>
+      </w:r>
+      <w:r>
+        <w:rPr>
+          <w:rFonts w:ascii="Times New Roman" w:hAnsi="Times New Roman" w:cs="Times New Roman"/>
+          <w:sz w:val="24"/>
+          <w:szCs w:val="24"/>
+          <w:lang w:val="en-US"/>
+        </w:rPr>
+        <w:t>the saved files by running the analysis codes above.</w:t>
       </w:r>
     </w:p>
     <w:p>
@@ -2468,7 +3351,6 @@
           <w:lang w:val="en-US"/>
         </w:rPr>
       </w:pPr>
-      <w:proofErr w:type="spellStart"/>
       <w:r>
         <w:rPr>
           <w:rFonts w:ascii="Times New Roman" w:hAnsi="Times New Roman" w:cs="Times New Roman"/>
@@ -2480,18 +3362,385 @@
           <w:szCs w:val="24"/>
           <w:lang w:val="en-US"/>
         </w:rPr>
-        <w:t>getAnalysisMeasuresSingleElectrode</w:t>
-      </w:r>
-      <w:proofErr w:type="spellEnd"/>
-      <w:r>
-        <w:rPr>
-          <w:rFonts w:ascii="Times New Roman" w:hAnsi="Times New Roman" w:cs="Times New Roman"/>
-          <w:sz w:val="24"/>
-          <w:szCs w:val="24"/>
-          <w:lang w:val="en-US"/>
-        </w:rPr>
-        <w:t xml:space="preserve"> – This program gives PSDs, firing rates for every trial and electrode.</w:t>
-      </w:r>
+        <w:t>displayResultsSingleElectrode</w:t>
+      </w:r>
+      <w:r>
+        <w:rPr>
+          <w:rFonts w:ascii="Times New Roman" w:hAnsi="Times New Roman" w:cs="Times New Roman"/>
+          <w:b/>
+          <w:bCs/>
+          <w:i/>
+          <w:iCs/>
+          <w:sz w:val="24"/>
+          <w:szCs w:val="24"/>
+          <w:lang w:val="en-US"/>
+        </w:rPr>
+        <w:t>:</w:t>
+      </w:r>
+      <w:r>
+        <w:rPr>
+          <w:rFonts w:ascii="Times New Roman" w:hAnsi="Times New Roman" w:cs="Times New Roman"/>
+          <w:sz w:val="24"/>
+          <w:szCs w:val="24"/>
+          <w:lang w:val="en-US"/>
+        </w:rPr>
+        <w:t xml:space="preserve"> </w:t>
+      </w:r>
+      <w:r>
+        <w:rPr>
+          <w:rFonts w:ascii="Times New Roman" w:hAnsi="Times New Roman" w:cs="Times New Roman"/>
+          <w:sz w:val="24"/>
+          <w:szCs w:val="24"/>
+          <w:lang w:val="en-US"/>
+        </w:rPr>
+        <w:t xml:space="preserve"> </w:t>
+      </w:r>
+      <w:r>
+        <w:rPr>
+          <w:rFonts w:ascii="Times New Roman" w:hAnsi="Times New Roman" w:cs="Times New Roman"/>
+          <w:sz w:val="24"/>
+          <w:szCs w:val="24"/>
+          <w:lang w:val="en-US"/>
+        </w:rPr>
+        <w:t>Display</w:t>
+      </w:r>
+      <w:r>
+        <w:rPr>
+          <w:rFonts w:ascii="Times New Roman" w:hAnsi="Times New Roman" w:cs="Times New Roman"/>
+          <w:sz w:val="24"/>
+          <w:szCs w:val="24"/>
+          <w:lang w:val="en-US"/>
+        </w:rPr>
+        <w:t>s</w:t>
+      </w:r>
+      <w:r>
+        <w:rPr>
+          <w:rFonts w:ascii="Times New Roman" w:hAnsi="Times New Roman" w:cs="Times New Roman"/>
+          <w:sz w:val="24"/>
+          <w:szCs w:val="24"/>
+          <w:lang w:val="en-US"/>
+        </w:rPr>
+        <w:t xml:space="preserve"> power</w:t>
+      </w:r>
+      <w:r>
+        <w:rPr>
+          <w:rFonts w:ascii="Times New Roman" w:hAnsi="Times New Roman" w:cs="Times New Roman"/>
+          <w:sz w:val="24"/>
+          <w:szCs w:val="24"/>
+          <w:lang w:val="en-US"/>
+        </w:rPr>
+        <w:t xml:space="preserve"> computed using</w:t>
+      </w:r>
+      <w:r>
+        <w:rPr>
+          <w:rFonts w:ascii="Times New Roman" w:hAnsi="Times New Roman" w:cs="Times New Roman"/>
+          <w:sz w:val="24"/>
+          <w:szCs w:val="24"/>
+          <w:lang w:val="en-US"/>
+        </w:rPr>
+        <w:t xml:space="preserve"> Multitaper</w:t>
+      </w:r>
+      <w:r>
+        <w:rPr>
+          <w:rFonts w:ascii="Times New Roman" w:hAnsi="Times New Roman" w:cs="Times New Roman"/>
+          <w:sz w:val="24"/>
+          <w:szCs w:val="24"/>
+          <w:lang w:val="en-US"/>
+        </w:rPr>
+        <w:t xml:space="preserve"> </w:t>
+      </w:r>
+      <w:r>
+        <w:rPr>
+          <w:rFonts w:ascii="Times New Roman" w:hAnsi="Times New Roman" w:cs="Times New Roman"/>
+          <w:sz w:val="24"/>
+          <w:szCs w:val="24"/>
+          <w:lang w:val="en-US"/>
+        </w:rPr>
+        <w:t xml:space="preserve">(MT) </w:t>
+      </w:r>
+      <w:r>
+        <w:rPr>
+          <w:rFonts w:ascii="Times New Roman" w:hAnsi="Times New Roman" w:cs="Times New Roman"/>
+          <w:sz w:val="24"/>
+          <w:szCs w:val="24"/>
+          <w:lang w:val="en-US"/>
+        </w:rPr>
+        <w:t>method for 4 c</w:t>
+      </w:r>
+      <w:r>
+        <w:rPr>
+          <w:rFonts w:ascii="Times New Roman" w:hAnsi="Times New Roman" w:cs="Times New Roman"/>
+          <w:sz w:val="24"/>
+          <w:szCs w:val="24"/>
+          <w:lang w:val="en-US"/>
+        </w:rPr>
+        <w:t>omparisons: (AttIn vs AttOut)Hits</w:t>
+      </w:r>
+      <w:r>
+        <w:rPr>
+          <w:rFonts w:ascii="Times New Roman" w:hAnsi="Times New Roman" w:cs="Times New Roman"/>
+          <w:sz w:val="24"/>
+          <w:szCs w:val="24"/>
+          <w:lang w:val="en-US"/>
+        </w:rPr>
+        <w:t xml:space="preserve">, </w:t>
+      </w:r>
+      <w:r>
+        <w:rPr>
+          <w:rFonts w:ascii="Times New Roman" w:hAnsi="Times New Roman" w:cs="Times New Roman"/>
+          <w:sz w:val="24"/>
+          <w:szCs w:val="24"/>
+          <w:lang w:val="en-US"/>
+        </w:rPr>
+        <w:t>(AttIn vs AttOut)</w:t>
+      </w:r>
+      <w:r>
+        <w:rPr>
+          <w:rFonts w:ascii="Times New Roman" w:hAnsi="Times New Roman" w:cs="Times New Roman"/>
+          <w:sz w:val="24"/>
+          <w:szCs w:val="24"/>
+          <w:lang w:val="en-US"/>
+        </w:rPr>
+        <w:t>Misses, (Hits vs Misses)</w:t>
+      </w:r>
+      <w:r>
+        <w:rPr>
+          <w:rFonts w:ascii="Times New Roman" w:hAnsi="Times New Roman" w:cs="Times New Roman"/>
+          <w:sz w:val="24"/>
+          <w:szCs w:val="24"/>
+          <w:lang w:val="en-US"/>
+        </w:rPr>
+        <w:t xml:space="preserve"> AttIn and </w:t>
+      </w:r>
+      <w:r>
+        <w:rPr>
+          <w:rFonts w:ascii="Times New Roman" w:hAnsi="Times New Roman" w:cs="Times New Roman"/>
+          <w:sz w:val="24"/>
+          <w:szCs w:val="24"/>
+          <w:lang w:val="en-US"/>
+        </w:rPr>
+        <w:t>(Hits vs Misses) At</w:t>
+      </w:r>
+      <w:r>
+        <w:rPr>
+          <w:rFonts w:ascii="Times New Roman" w:hAnsi="Times New Roman" w:cs="Times New Roman"/>
+          <w:sz w:val="24"/>
+          <w:szCs w:val="24"/>
+          <w:lang w:val="en-US"/>
+        </w:rPr>
+        <w:t xml:space="preserve">tOut. </w:t>
+      </w:r>
+      <w:r>
+        <w:rPr>
+          <w:rFonts w:ascii="Times New Roman" w:hAnsi="Times New Roman" w:cs="Times New Roman"/>
+          <w:sz w:val="24"/>
+          <w:szCs w:val="24"/>
+          <w:lang w:val="en-US"/>
+        </w:rPr>
+        <w:t>Options are provided to choose condition (Valid, Neutral or Invalid)</w:t>
+      </w:r>
+      <w:r>
+        <w:rPr>
+          <w:rFonts w:ascii="Times New Roman" w:hAnsi="Times New Roman" w:cs="Times New Roman"/>
+          <w:sz w:val="24"/>
+          <w:szCs w:val="24"/>
+          <w:lang w:val="en-US"/>
+        </w:rPr>
+        <w:t>, and whether target onset times should be matched.</w:t>
+      </w:r>
+      <w:r>
+        <w:rPr>
+          <w:rFonts w:ascii="Times New Roman" w:hAnsi="Times New Roman" w:cs="Times New Roman"/>
+          <w:sz w:val="24"/>
+          <w:szCs w:val="24"/>
+          <w:lang w:val="en-US"/>
+        </w:rPr>
+        <w:t xml:space="preserve"> </w:t>
+      </w:r>
+      <w:r>
+        <w:rPr>
+          <w:rFonts w:ascii="Times New Roman" w:hAnsi="Times New Roman" w:cs="Times New Roman"/>
+          <w:sz w:val="24"/>
+          <w:szCs w:val="24"/>
+          <w:lang w:val="en-US"/>
+        </w:rPr>
+        <w:t>This program plots the figure which displays the PSDs, firing rate</w:t>
+      </w:r>
+      <w:r>
+        <w:rPr>
+          <w:rFonts w:ascii="Times New Roman" w:hAnsi="Times New Roman" w:cs="Times New Roman"/>
+          <w:sz w:val="24"/>
+          <w:szCs w:val="24"/>
+          <w:lang w:val="en-US"/>
+        </w:rPr>
+        <w:t xml:space="preserve"> and</w:t>
+      </w:r>
+      <w:r>
+        <w:rPr>
+          <w:rFonts w:ascii="Times New Roman" w:hAnsi="Times New Roman" w:cs="Times New Roman"/>
+          <w:sz w:val="24"/>
+          <w:szCs w:val="24"/>
+          <w:lang w:val="en-US"/>
+        </w:rPr>
+        <w:t xml:space="preserve"> dPrime</w:t>
+      </w:r>
+      <w:r>
+        <w:rPr>
+          <w:rFonts w:ascii="Times New Roman" w:hAnsi="Times New Roman" w:cs="Times New Roman"/>
+          <w:sz w:val="24"/>
+          <w:szCs w:val="24"/>
+          <w:lang w:val="en-US"/>
+        </w:rPr>
+        <w:t xml:space="preserve"> </w:t>
+      </w:r>
+      <w:r>
+        <w:rPr>
+          <w:rFonts w:ascii="Times New Roman" w:hAnsi="Times New Roman" w:cs="Times New Roman"/>
+          <w:sz w:val="24"/>
+          <w:szCs w:val="24"/>
+          <w:lang w:val="en-US"/>
+        </w:rPr>
+        <w:t>averaged across electrodes.</w:t>
+      </w:r>
+      <w:r>
+        <w:rPr>
+          <w:rFonts w:ascii="Times New Roman" w:hAnsi="Times New Roman" w:cs="Times New Roman"/>
+          <w:sz w:val="24"/>
+          <w:szCs w:val="24"/>
+          <w:lang w:val="en-US"/>
+        </w:rPr>
+        <w:t xml:space="preserve"> </w:t>
+      </w:r>
+      <w:r>
+        <w:rPr>
+          <w:rFonts w:ascii="Times New Roman" w:hAnsi="Times New Roman" w:cs="Times New Roman"/>
+          <w:sz w:val="24"/>
+          <w:szCs w:val="24"/>
+          <w:lang w:val="en-US"/>
+        </w:rPr>
+        <w:t>For example,</w:t>
+      </w:r>
+      <w:r>
+        <w:rPr>
+          <w:rFonts w:ascii="Times New Roman" w:hAnsi="Times New Roman" w:cs="Times New Roman"/>
+          <w:sz w:val="24"/>
+          <w:szCs w:val="24"/>
+          <w:lang w:val="en-US"/>
+        </w:rPr>
+        <w:t xml:space="preserve"> displayResultsSingleElectrode</w:t>
+      </w:r>
+      <w:r>
+        <w:rPr>
+          <w:rFonts w:ascii="Times New Roman" w:hAnsi="Times New Roman" w:cs="Times New Roman"/>
+          <w:sz w:val="24"/>
+          <w:szCs w:val="24"/>
+          <w:lang w:val="en-US"/>
+        </w:rPr>
+        <w:t>(‘V’</w:t>
+      </w:r>
+      <w:r>
+        <w:rPr>
+          <w:rFonts w:ascii="Times New Roman" w:hAnsi="Times New Roman" w:cs="Times New Roman"/>
+          <w:sz w:val="24"/>
+          <w:szCs w:val="24"/>
+          <w:lang w:val="en-US"/>
+        </w:rPr>
+        <w:t xml:space="preserve">,1,10,5) </w:t>
+      </w:r>
+      <w:r>
+        <w:rPr>
+          <w:rFonts w:ascii="Times New Roman" w:hAnsi="Times New Roman" w:cs="Times New Roman"/>
+          <w:sz w:val="24"/>
+          <w:szCs w:val="24"/>
+          <w:lang w:val="en-US"/>
+        </w:rPr>
+        <w:t xml:space="preserve">displays the results </w:t>
+      </w:r>
+      <w:r>
+        <w:rPr>
+          <w:rFonts w:ascii="Times New Roman" w:hAnsi="Times New Roman" w:cs="Times New Roman"/>
+          <w:sz w:val="24"/>
+          <w:szCs w:val="24"/>
+          <w:lang w:val="en-US"/>
+        </w:rPr>
+        <w:t xml:space="preserve">for Valid condition, </w:t>
+      </w:r>
+      <w:r>
+        <w:rPr>
+          <w:rFonts w:ascii="Times New Roman" w:hAnsi="Times New Roman" w:cs="Times New Roman"/>
+          <w:sz w:val="24"/>
+          <w:szCs w:val="24"/>
+          <w:lang w:val="en-US"/>
+        </w:rPr>
+        <w:t xml:space="preserve">no target onset matching, TW=5. </w:t>
+      </w:r>
+      <w:r>
+        <w:rPr>
+          <w:rFonts w:ascii="Times New Roman" w:hAnsi="Times New Roman" w:cs="Times New Roman"/>
+          <w:sz w:val="24"/>
+          <w:szCs w:val="24"/>
+          <w:lang w:val="en-US"/>
+        </w:rPr>
+        <w:t xml:space="preserve">For </w:t>
+      </w:r>
+      <w:r>
+        <w:rPr>
+          <w:rFonts w:ascii="Times New Roman" w:hAnsi="Times New Roman" w:cs="Times New Roman"/>
+          <w:sz w:val="24"/>
+          <w:szCs w:val="24"/>
+          <w:lang w:val="en-US"/>
+        </w:rPr>
+        <w:t xml:space="preserve">matched target onset times, run </w:t>
+      </w:r>
+      <w:r>
+        <w:rPr>
+          <w:rFonts w:ascii="Times New Roman" w:hAnsi="Times New Roman" w:cs="Times New Roman"/>
+          <w:sz w:val="24"/>
+          <w:szCs w:val="24"/>
+          <w:lang w:val="en-US"/>
+        </w:rPr>
+        <w:t>displayResultsSingleElectrode(‘V’,</w:t>
+      </w:r>
+      <w:r>
+        <w:rPr>
+          <w:rFonts w:ascii="Times New Roman" w:hAnsi="Times New Roman" w:cs="Times New Roman"/>
+          <w:sz w:val="24"/>
+          <w:szCs w:val="24"/>
+          <w:lang w:val="en-US"/>
+        </w:rPr>
+        <w:t>3</w:t>
+      </w:r>
+      <w:r>
+        <w:rPr>
+          <w:rFonts w:ascii="Times New Roman" w:hAnsi="Times New Roman" w:cs="Times New Roman"/>
+          <w:sz w:val="24"/>
+          <w:szCs w:val="24"/>
+          <w:lang w:val="en-US"/>
+        </w:rPr>
+        <w:t>,10,5)</w:t>
+      </w:r>
+      <w:r>
+        <w:rPr>
+          <w:rFonts w:ascii="Times New Roman" w:hAnsi="Times New Roman" w:cs="Times New Roman"/>
+          <w:sz w:val="24"/>
+          <w:szCs w:val="24"/>
+          <w:lang w:val="en-US"/>
+        </w:rPr>
+        <w:t>. Replacing ‘V’ with ‘N’ displays the plots for the Neutral condition.</w:t>
+      </w:r>
+    </w:p>
+    <w:p>
+      <w:pPr>
+        <w:pStyle w:val="ListParagraph"/>
+        <w:ind w:left="360"/>
+        <w:jc w:val="both"/>
+        <w:rPr>
+          <w:rFonts w:ascii="Times New Roman" w:hAnsi="Times New Roman" w:cs="Times New Roman"/>
+          <w:sz w:val="24"/>
+          <w:szCs w:val="24"/>
+          <w:lang w:val="en-US"/>
+        </w:rPr>
+      </w:pPr>
     </w:p>
     <w:p>
       <w:pPr>
@@ -2508,7 +3757,834 @@
           <w:lang w:val="en-US"/>
         </w:rPr>
       </w:pPr>
-      <w:proofErr w:type="spellStart"/>
+      <w:r>
+        <w:rPr>
+          <w:rFonts w:ascii="Times New Roman" w:hAnsi="Times New Roman" w:cs="Times New Roman"/>
+          <w:b/>
+          <w:bCs/>
+          <w:sz w:val="24"/>
+          <w:szCs w:val="24"/>
+          <w:lang w:val="en-US"/>
+        </w:rPr>
+        <w:t>display</w:t>
+      </w:r>
+      <w:r>
+        <w:rPr>
+          <w:rFonts w:ascii="Times New Roman" w:hAnsi="Times New Roman" w:cs="Times New Roman"/>
+          <w:b/>
+          <w:bCs/>
+          <w:sz w:val="24"/>
+          <w:szCs w:val="24"/>
+          <w:lang w:val="en-US"/>
+        </w:rPr>
+        <w:t xml:space="preserve">ResultsMTPhase: </w:t>
+      </w:r>
+      <w:r>
+        <w:rPr>
+          <w:rFonts w:ascii="Times New Roman" w:hAnsi="Times New Roman" w:cs="Times New Roman"/>
+          <w:sz w:val="24"/>
+          <w:szCs w:val="24"/>
+          <w:lang w:val="en-US"/>
+        </w:rPr>
+        <w:t xml:space="preserve">Displays the </w:t>
+      </w:r>
+      <w:r>
+        <w:rPr>
+          <w:rFonts w:ascii="Times New Roman" w:hAnsi="Times New Roman" w:cs="Times New Roman"/>
+          <w:sz w:val="24"/>
+          <w:szCs w:val="24"/>
+          <w:lang w:val="en-US"/>
+        </w:rPr>
+        <w:t>PPC</w:t>
+      </w:r>
+      <w:r>
+        <w:rPr>
+          <w:rFonts w:ascii="Times New Roman" w:hAnsi="Times New Roman" w:cs="Times New Roman"/>
+          <w:sz w:val="24"/>
+          <w:szCs w:val="24"/>
+          <w:lang w:val="en-US"/>
+        </w:rPr>
+        <w:t xml:space="preserve"> computed </w:t>
+      </w:r>
+      <w:r>
+        <w:rPr>
+          <w:rFonts w:ascii="Times New Roman" w:hAnsi="Times New Roman" w:cs="Times New Roman"/>
+          <w:sz w:val="24"/>
+          <w:szCs w:val="24"/>
+          <w:lang w:val="en-US"/>
+        </w:rPr>
+        <w:t xml:space="preserve">for absolute phases </w:t>
+      </w:r>
+      <w:r>
+        <w:rPr>
+          <w:rFonts w:ascii="Times New Roman" w:hAnsi="Times New Roman" w:cs="Times New Roman"/>
+          <w:sz w:val="24"/>
+          <w:szCs w:val="24"/>
+          <w:lang w:val="en-US"/>
+        </w:rPr>
+        <w:t xml:space="preserve">across trials </w:t>
+      </w:r>
+      <w:r>
+        <w:rPr>
+          <w:rFonts w:ascii="Times New Roman" w:hAnsi="Times New Roman" w:cs="Times New Roman"/>
+          <w:sz w:val="24"/>
+          <w:szCs w:val="24"/>
+          <w:lang w:val="en-US"/>
+        </w:rPr>
+        <w:t>for individual electrodes. This is not a typical analysis since usually PPC is computed for phase difference</w:t>
+      </w:r>
+      <w:r>
+        <w:rPr>
+          <w:rFonts w:ascii="Times New Roman" w:hAnsi="Times New Roman" w:cs="Times New Roman"/>
+          <w:sz w:val="24"/>
+          <w:szCs w:val="24"/>
+          <w:lang w:val="en-US"/>
+        </w:rPr>
+        <w:t xml:space="preserve"> between electrode pairs (as opposed to a single electrode). The idea here is that if the absolute phases </w:t>
+      </w:r>
+      <w:r>
+        <w:rPr>
+          <w:rFonts w:ascii="Times New Roman" w:hAnsi="Times New Roman" w:cs="Times New Roman"/>
+          <w:sz w:val="24"/>
+          <w:szCs w:val="24"/>
+          <w:lang w:val="en-US"/>
+        </w:rPr>
+        <w:t xml:space="preserve">have a specific relationship </w:t>
+      </w:r>
+      <w:r>
+        <w:rPr>
+          <w:rFonts w:ascii="Times New Roman" w:hAnsi="Times New Roman" w:cs="Times New Roman"/>
+          <w:sz w:val="24"/>
+          <w:szCs w:val="24"/>
+          <w:lang w:val="en-US"/>
+        </w:rPr>
+        <w:t xml:space="preserve">with target onset time, it should show a larger PPC value. Indeed, </w:t>
+      </w:r>
+      <w:r>
+        <w:rPr>
+          <w:rFonts w:ascii="Times New Roman" w:hAnsi="Times New Roman" w:cs="Times New Roman"/>
+          <w:sz w:val="24"/>
+          <w:szCs w:val="24"/>
+          <w:lang w:val="en-US"/>
+        </w:rPr>
+        <w:t>PPC is larger at</w:t>
+      </w:r>
+      <w:r>
+        <w:rPr>
+          <w:rFonts w:ascii="Times New Roman" w:hAnsi="Times New Roman" w:cs="Times New Roman"/>
+          <w:sz w:val="24"/>
+          <w:szCs w:val="24"/>
+          <w:lang w:val="en-US"/>
+        </w:rPr>
+        <w:t xml:space="preserve"> SSVEP frequencies (20 Hz and harmonics). </w:t>
+      </w:r>
+      <w:r>
+        <w:rPr>
+          <w:rFonts w:ascii="Times New Roman" w:hAnsi="Times New Roman" w:cs="Times New Roman"/>
+          <w:sz w:val="24"/>
+          <w:szCs w:val="24"/>
+          <w:lang w:val="en-US"/>
+        </w:rPr>
+        <w:t>displayResultsMTPhase('V',3,10,5)</w:t>
+      </w:r>
+      <w:r>
+        <w:rPr>
+          <w:rFonts w:ascii="Times New Roman" w:hAnsi="Times New Roman" w:cs="Times New Roman"/>
+          <w:sz w:val="24"/>
+          <w:szCs w:val="24"/>
+          <w:lang w:val="en-US"/>
+        </w:rPr>
+        <w:t xml:space="preserve"> </w:t>
+      </w:r>
+      <w:r>
+        <w:rPr>
+          <w:rFonts w:ascii="Times New Roman" w:hAnsi="Times New Roman" w:cs="Times New Roman"/>
+          <w:sz w:val="24"/>
+          <w:szCs w:val="24"/>
+          <w:lang w:val="en-US"/>
+        </w:rPr>
+        <w:t xml:space="preserve">or </w:t>
+      </w:r>
+      <w:r>
+        <w:rPr>
+          <w:rFonts w:ascii="Times New Roman" w:hAnsi="Times New Roman" w:cs="Times New Roman"/>
+          <w:sz w:val="24"/>
+          <w:szCs w:val="24"/>
+          <w:lang w:val="en-US"/>
+        </w:rPr>
+        <w:t>displayResultsMTPhase('</w:t>
+      </w:r>
+      <w:r>
+        <w:rPr>
+          <w:rFonts w:ascii="Times New Roman" w:hAnsi="Times New Roman" w:cs="Times New Roman"/>
+          <w:sz w:val="24"/>
+          <w:szCs w:val="24"/>
+          <w:lang w:val="en-US"/>
+        </w:rPr>
+        <w:t>N</w:t>
+      </w:r>
+      <w:r>
+        <w:rPr>
+          <w:rFonts w:ascii="Times New Roman" w:hAnsi="Times New Roman" w:cs="Times New Roman"/>
+          <w:sz w:val="24"/>
+          <w:szCs w:val="24"/>
+          <w:lang w:val="en-US"/>
+        </w:rPr>
+        <w:t>',3,10,5)</w:t>
+      </w:r>
+      <w:r>
+        <w:rPr>
+          <w:rFonts w:ascii="Times New Roman" w:hAnsi="Times New Roman" w:cs="Times New Roman"/>
+          <w:sz w:val="24"/>
+          <w:szCs w:val="24"/>
+          <w:lang w:val="en-US"/>
+        </w:rPr>
+        <w:t xml:space="preserve"> </w:t>
+      </w:r>
+      <w:r>
+        <w:rPr>
+          <w:rFonts w:ascii="Times New Roman" w:hAnsi="Times New Roman" w:cs="Times New Roman"/>
+          <w:sz w:val="24"/>
+          <w:szCs w:val="24"/>
+          <w:lang w:val="en-US"/>
+        </w:rPr>
+        <w:t>yield</w:t>
+      </w:r>
+      <w:r>
+        <w:rPr>
+          <w:rFonts w:ascii="Times New Roman" w:hAnsi="Times New Roman" w:cs="Times New Roman"/>
+          <w:sz w:val="24"/>
+          <w:szCs w:val="24"/>
+          <w:lang w:val="en-US"/>
+        </w:rPr>
+        <w:t xml:space="preserve"> plots similar to the one above (with</w:t>
+      </w:r>
+      <w:r>
+        <w:rPr>
+          <w:rFonts w:ascii="Times New Roman" w:hAnsi="Times New Roman" w:cs="Times New Roman"/>
+          <w:sz w:val="24"/>
+          <w:szCs w:val="24"/>
+          <w:lang w:val="en-US"/>
+        </w:rPr>
+        <w:t>out</w:t>
+      </w:r>
+      <w:r>
+        <w:rPr>
+          <w:rFonts w:ascii="Times New Roman" w:hAnsi="Times New Roman" w:cs="Times New Roman"/>
+          <w:sz w:val="24"/>
+          <w:szCs w:val="24"/>
+          <w:lang w:val="en-US"/>
+        </w:rPr>
+        <w:t xml:space="preserve"> dPrime analysis since </w:t>
+      </w:r>
+      <w:r>
+        <w:rPr>
+          <w:rFonts w:ascii="Times New Roman" w:hAnsi="Times New Roman" w:cs="Times New Roman"/>
+          <w:sz w:val="24"/>
+          <w:szCs w:val="24"/>
+          <w:lang w:val="en-US"/>
+        </w:rPr>
+        <w:t>PPC is compute</w:t>
+      </w:r>
+      <w:r>
+        <w:rPr>
+          <w:rFonts w:ascii="Times New Roman" w:hAnsi="Times New Roman" w:cs="Times New Roman"/>
+          <w:sz w:val="24"/>
+          <w:szCs w:val="24"/>
+          <w:lang w:val="en-US"/>
+        </w:rPr>
+        <w:t>d</w:t>
+      </w:r>
+      <w:r>
+        <w:rPr>
+          <w:rFonts w:ascii="Times New Roman" w:hAnsi="Times New Roman" w:cs="Times New Roman"/>
+          <w:sz w:val="24"/>
+          <w:szCs w:val="24"/>
+          <w:lang w:val="en-US"/>
+        </w:rPr>
+        <w:t xml:space="preserve"> across trials</w:t>
+      </w:r>
+      <w:r>
+        <w:rPr>
+          <w:rFonts w:ascii="Times New Roman" w:hAnsi="Times New Roman" w:cs="Times New Roman"/>
+          <w:sz w:val="24"/>
+          <w:szCs w:val="24"/>
+          <w:lang w:val="en-US"/>
+        </w:rPr>
+        <w:t>).</w:t>
+      </w:r>
+      <w:r>
+        <w:rPr>
+          <w:rFonts w:ascii="Times New Roman" w:hAnsi="Times New Roman" w:cs="Times New Roman"/>
+          <w:sz w:val="24"/>
+          <w:szCs w:val="24"/>
+          <w:lang w:val="en-US"/>
+        </w:rPr>
+        <w:t xml:space="preserve"> These results look better with fewer tapers since SSVEP peaks are more prominent.</w:t>
+      </w:r>
+    </w:p>
+    <w:p>
+      <w:pPr>
+        <w:pStyle w:val="ListParagraph"/>
+        <w:rPr>
+          <w:rFonts w:ascii="Times New Roman" w:hAnsi="Times New Roman" w:cs="Times New Roman"/>
+          <w:sz w:val="24"/>
+          <w:szCs w:val="24"/>
+          <w:lang w:val="en-US"/>
+        </w:rPr>
+      </w:pPr>
+    </w:p>
+    <w:p>
+      <w:pPr>
+        <w:pStyle w:val="ListParagraph"/>
+        <w:numPr>
+          <w:ilvl w:val="0"/>
+          <w:numId w:val="4"/>
+        </w:numPr>
+        <w:jc w:val="both"/>
+        <w:rPr>
+          <w:rFonts w:ascii="Times New Roman" w:hAnsi="Times New Roman" w:cs="Times New Roman"/>
+          <w:sz w:val="24"/>
+          <w:szCs w:val="24"/>
+          <w:lang w:val="en-US"/>
+        </w:rPr>
+      </w:pPr>
+      <w:r>
+        <w:rPr>
+          <w:rFonts w:ascii="Times New Roman" w:hAnsi="Times New Roman" w:cs="Times New Roman"/>
+          <w:b/>
+          <w:bCs/>
+          <w:sz w:val="24"/>
+          <w:szCs w:val="24"/>
+          <w:lang w:val="en-US"/>
+        </w:rPr>
+        <w:t>displayMeanResults</w:t>
+      </w:r>
+      <w:r>
+        <w:rPr>
+          <w:rFonts w:ascii="Times New Roman" w:hAnsi="Times New Roman" w:cs="Times New Roman"/>
+          <w:b/>
+          <w:bCs/>
+          <w:sz w:val="24"/>
+          <w:szCs w:val="24"/>
+          <w:lang w:val="en-US"/>
+        </w:rPr>
+        <w:t xml:space="preserve">ElectrodePairs: </w:t>
+      </w:r>
+      <w:r>
+        <w:rPr>
+          <w:rFonts w:ascii="Times New Roman" w:hAnsi="Times New Roman" w:cs="Times New Roman"/>
+          <w:sz w:val="24"/>
+          <w:szCs w:val="24"/>
+          <w:lang w:val="en-US"/>
+        </w:rPr>
+        <w:t xml:space="preserve">This shows results of pairwise analysis </w:t>
+      </w:r>
+      <w:r>
+        <w:rPr>
+          <w:rFonts w:ascii="Times New Roman" w:hAnsi="Times New Roman" w:cs="Times New Roman"/>
+          <w:sz w:val="24"/>
+          <w:szCs w:val="24"/>
+          <w:lang w:val="en-US"/>
+        </w:rPr>
+        <w:t>between all simultaneously collected electrode pairs from each hemisphere.</w:t>
+      </w:r>
+      <w:r>
+        <w:rPr>
+          <w:rFonts w:ascii="Times New Roman" w:hAnsi="Times New Roman" w:cs="Times New Roman"/>
+          <w:sz w:val="24"/>
+          <w:szCs w:val="24"/>
+          <w:lang w:val="en-US"/>
+        </w:rPr>
+        <w:t xml:space="preserve"> </w:t>
+      </w:r>
+      <w:r>
+        <w:rPr>
+          <w:rFonts w:ascii="Times New Roman" w:hAnsi="Times New Roman" w:cs="Times New Roman"/>
+          <w:sz w:val="24"/>
+          <w:szCs w:val="24"/>
+          <w:lang w:val="en-US"/>
+        </w:rPr>
+        <w:t xml:space="preserve">For power, </w:t>
+      </w:r>
+      <w:r>
+        <w:rPr>
+          <w:rFonts w:ascii="Times New Roman" w:hAnsi="Times New Roman" w:cs="Times New Roman"/>
+          <w:sz w:val="24"/>
+          <w:szCs w:val="24"/>
+          <w:lang w:val="en-US"/>
+        </w:rPr>
+        <w:t xml:space="preserve">correlation </w:t>
+      </w:r>
+      <w:r>
+        <w:rPr>
+          <w:rFonts w:ascii="Times New Roman" w:hAnsi="Times New Roman" w:cs="Times New Roman"/>
+          <w:sz w:val="24"/>
+          <w:szCs w:val="24"/>
+          <w:lang w:val="en-US"/>
+        </w:rPr>
+        <w:t>is computed across trials</w:t>
+      </w:r>
+      <w:r>
+        <w:rPr>
+          <w:rFonts w:ascii="Times New Roman" w:hAnsi="Times New Roman" w:cs="Times New Roman"/>
+          <w:sz w:val="24"/>
+          <w:szCs w:val="24"/>
+          <w:lang w:val="en-US"/>
+        </w:rPr>
+        <w:t xml:space="preserve">. For phase, PPC </w:t>
+      </w:r>
+      <w:r>
+        <w:rPr>
+          <w:rFonts w:ascii="Times New Roman" w:hAnsi="Times New Roman" w:cs="Times New Roman"/>
+          <w:sz w:val="24"/>
+          <w:szCs w:val="24"/>
+          <w:lang w:val="en-US"/>
+        </w:rPr>
+        <w:t xml:space="preserve">of the phase difference </w:t>
+      </w:r>
+      <w:r>
+        <w:rPr>
+          <w:rFonts w:ascii="Times New Roman" w:hAnsi="Times New Roman" w:cs="Times New Roman"/>
+          <w:sz w:val="24"/>
+          <w:szCs w:val="24"/>
+          <w:lang w:val="en-US"/>
+        </w:rPr>
+        <w:t>is computed across trials</w:t>
+      </w:r>
+      <w:r>
+        <w:rPr>
+          <w:rFonts w:ascii="Times New Roman" w:hAnsi="Times New Roman" w:cs="Times New Roman"/>
+          <w:sz w:val="24"/>
+          <w:szCs w:val="24"/>
+          <w:lang w:val="en-US"/>
+        </w:rPr>
+        <w:t>. Spike count correlation across trials is also computed.</w:t>
+      </w:r>
+      <w:r>
+        <w:rPr>
+          <w:rFonts w:ascii="Times New Roman" w:hAnsi="Times New Roman" w:cs="Times New Roman"/>
+          <w:sz w:val="24"/>
+          <w:szCs w:val="24"/>
+          <w:lang w:val="en-US"/>
+        </w:rPr>
+        <w:t xml:space="preserve"> These pairwise data are also </w:t>
+      </w:r>
+      <w:r>
+        <w:rPr>
+          <w:rFonts w:ascii="Times New Roman" w:hAnsi="Times New Roman" w:cs="Times New Roman"/>
+          <w:sz w:val="24"/>
+          <w:szCs w:val="24"/>
+          <w:lang w:val="en-US"/>
+        </w:rPr>
+        <w:t>saved</w:t>
+      </w:r>
+      <w:r>
+        <w:rPr>
+          <w:rFonts w:ascii="Times New Roman" w:hAnsi="Times New Roman" w:cs="Times New Roman"/>
+          <w:sz w:val="24"/>
+          <w:szCs w:val="24"/>
+          <w:lang w:val="en-US"/>
+        </w:rPr>
+        <w:t xml:space="preserve"> since they take a long time to generate</w:t>
+      </w:r>
+      <w:r>
+        <w:rPr>
+          <w:rFonts w:ascii="Times New Roman" w:hAnsi="Times New Roman" w:cs="Times New Roman"/>
+          <w:sz w:val="24"/>
+          <w:szCs w:val="24"/>
+          <w:lang w:val="en-US"/>
+        </w:rPr>
+        <w:t xml:space="preserve">. </w:t>
+      </w:r>
+      <w:r>
+        <w:rPr>
+          <w:rFonts w:ascii="Times New Roman" w:hAnsi="Times New Roman" w:cs="Times New Roman"/>
+          <w:sz w:val="24"/>
+          <w:szCs w:val="24"/>
+          <w:lang w:val="en-US"/>
+        </w:rPr>
+        <w:t xml:space="preserve">This program can be run as </w:t>
+      </w:r>
+      <w:r>
+        <w:rPr>
+          <w:rFonts w:ascii="Times New Roman" w:hAnsi="Times New Roman" w:cs="Times New Roman"/>
+          <w:sz w:val="24"/>
+          <w:szCs w:val="24"/>
+          <w:lang w:val="en-US"/>
+        </w:rPr>
+        <w:t>displayMeanResultsElectrodePairs('V',</w:t>
+      </w:r>
+      <w:r>
+        <w:rPr>
+          <w:rFonts w:ascii="Times New Roman" w:hAnsi="Times New Roman" w:cs="Times New Roman"/>
+          <w:sz w:val="24"/>
+          <w:szCs w:val="24"/>
+          <w:lang w:val="en-US"/>
+        </w:rPr>
+        <w:t>3</w:t>
+      </w:r>
+      <w:r>
+        <w:rPr>
+          <w:rFonts w:ascii="Times New Roman" w:hAnsi="Times New Roman" w:cs="Times New Roman"/>
+          <w:sz w:val="24"/>
+          <w:szCs w:val="24"/>
+          <w:lang w:val="en-US"/>
+        </w:rPr>
+        <w:t>,10,5,'power')</w:t>
+      </w:r>
+      <w:r>
+        <w:rPr>
+          <w:rFonts w:ascii="Times New Roman" w:hAnsi="Times New Roman" w:cs="Times New Roman"/>
+          <w:sz w:val="24"/>
+          <w:szCs w:val="24"/>
+          <w:lang w:val="en-US"/>
+        </w:rPr>
+        <w:t xml:space="preserve"> </w:t>
+      </w:r>
+      <w:r>
+        <w:rPr>
+          <w:rFonts w:ascii="Times New Roman" w:hAnsi="Times New Roman" w:cs="Times New Roman"/>
+          <w:sz w:val="24"/>
+          <w:szCs w:val="24"/>
+          <w:lang w:val="en-US"/>
+        </w:rPr>
+        <w:t xml:space="preserve">for valid, target-onset matched condition with TW=5. Replace ‘power’ with ‘phase’ </w:t>
+      </w:r>
+      <w:r>
+        <w:rPr>
+          <w:rFonts w:ascii="Times New Roman" w:hAnsi="Times New Roman" w:cs="Times New Roman"/>
+          <w:sz w:val="24"/>
+          <w:szCs w:val="24"/>
+          <w:lang w:val="en-US"/>
+        </w:rPr>
+        <w:t>to get PPC. One thing to note that when target-onset times are matched</w:t>
+      </w:r>
+      <w:r>
+        <w:rPr>
+          <w:rFonts w:ascii="Times New Roman" w:hAnsi="Times New Roman" w:cs="Times New Roman"/>
+          <w:sz w:val="24"/>
+          <w:szCs w:val="24"/>
+          <w:lang w:val="en-US"/>
+        </w:rPr>
+        <w:t>, only a subset of trials are used, so the results vary slightly every time the program is run</w:t>
+      </w:r>
+      <w:r>
+        <w:rPr>
+          <w:rFonts w:ascii="Times New Roman" w:hAnsi="Times New Roman" w:cs="Times New Roman"/>
+          <w:sz w:val="24"/>
+          <w:szCs w:val="24"/>
+          <w:lang w:val="en-US"/>
+        </w:rPr>
+        <w:t xml:space="preserve"> if the </w:t>
+      </w:r>
+      <w:r>
+        <w:rPr>
+          <w:rFonts w:ascii="Times New Roman" w:hAnsi="Times New Roman" w:cs="Times New Roman"/>
+          <w:sz w:val="24"/>
+          <w:szCs w:val="24"/>
+          <w:lang w:val="en-US"/>
+        </w:rPr>
+        <w:t>pairwise data are not saved. A better strategy</w:t>
+      </w:r>
+      <w:r>
+        <w:rPr>
+          <w:rFonts w:ascii="Times New Roman" w:hAnsi="Times New Roman" w:cs="Times New Roman"/>
+          <w:sz w:val="24"/>
+          <w:szCs w:val="24"/>
+          <w:lang w:val="en-US"/>
+        </w:rPr>
+        <w:t xml:space="preserve"> (not implemented yet)</w:t>
+      </w:r>
+      <w:r>
+        <w:rPr>
+          <w:rFonts w:ascii="Times New Roman" w:hAnsi="Times New Roman" w:cs="Times New Roman"/>
+          <w:sz w:val="24"/>
+          <w:szCs w:val="24"/>
+          <w:lang w:val="en-US"/>
+        </w:rPr>
+        <w:t xml:space="preserve"> is to get the final c</w:t>
+      </w:r>
+      <w:r>
+        <w:rPr>
+          <w:rFonts w:ascii="Times New Roman" w:hAnsi="Times New Roman" w:cs="Times New Roman"/>
+          <w:sz w:val="24"/>
+          <w:szCs w:val="24"/>
+          <w:lang w:val="en-US"/>
+        </w:rPr>
+        <w:t>orrelation and PPC values for multiple iterations</w:t>
+      </w:r>
+      <w:r>
+        <w:rPr>
+          <w:rFonts w:ascii="Times New Roman" w:hAnsi="Times New Roman" w:cs="Times New Roman"/>
+          <w:sz w:val="24"/>
+          <w:szCs w:val="24"/>
+          <w:lang w:val="en-US"/>
+        </w:rPr>
+        <w:t>, t</w:t>
+      </w:r>
+      <w:r>
+        <w:rPr>
+          <w:rFonts w:ascii="Times New Roman" w:hAnsi="Times New Roman" w:cs="Times New Roman"/>
+          <w:sz w:val="24"/>
+          <w:szCs w:val="24"/>
+          <w:lang w:val="en-US"/>
+        </w:rPr>
+        <w:t xml:space="preserve">ake the average </w:t>
+      </w:r>
+      <w:r>
+        <w:rPr>
+          <w:rFonts w:ascii="Times New Roman" w:hAnsi="Times New Roman" w:cs="Times New Roman"/>
+          <w:sz w:val="24"/>
+          <w:szCs w:val="24"/>
+          <w:lang w:val="en-US"/>
+        </w:rPr>
+        <w:t>mean and average SEM across iterations, and plot tha</w:t>
+      </w:r>
+      <w:r>
+        <w:rPr>
+          <w:rFonts w:ascii="Times New Roman" w:hAnsi="Times New Roman" w:cs="Times New Roman"/>
+          <w:sz w:val="24"/>
+          <w:szCs w:val="24"/>
+          <w:lang w:val="en-US"/>
+        </w:rPr>
+        <w:t>t.</w:t>
+      </w:r>
+    </w:p>
+    <w:p>
+      <w:pPr>
+        <w:pStyle w:val="ListParagraph"/>
+        <w:rPr>
+          <w:rFonts w:ascii="Times New Roman" w:hAnsi="Times New Roman" w:cs="Times New Roman"/>
+          <w:sz w:val="24"/>
+          <w:szCs w:val="24"/>
+          <w:lang w:val="en-US"/>
+        </w:rPr>
+      </w:pPr>
+    </w:p>
+    <w:p>
+      <w:pPr>
+        <w:pStyle w:val="ListParagraph"/>
+        <w:numPr>
+          <w:ilvl w:val="0"/>
+          <w:numId w:val="4"/>
+        </w:numPr>
+        <w:jc w:val="both"/>
+        <w:rPr>
+          <w:rFonts w:ascii="Times New Roman" w:hAnsi="Times New Roman" w:cs="Times New Roman"/>
+          <w:sz w:val="24"/>
+          <w:szCs w:val="24"/>
+          <w:lang w:val="en-US"/>
+        </w:rPr>
+      </w:pPr>
+      <w:r>
+        <w:rPr>
+          <w:rFonts w:ascii="Times New Roman" w:hAnsi="Times New Roman" w:cs="Times New Roman"/>
+          <w:b/>
+          <w:bCs/>
+          <w:sz w:val="24"/>
+          <w:szCs w:val="24"/>
+          <w:lang w:val="en-US"/>
+        </w:rPr>
+        <w:t>displayResultsElectrodePairs</w:t>
+      </w:r>
+      <w:r>
+        <w:rPr>
+          <w:rFonts w:ascii="Times New Roman" w:hAnsi="Times New Roman" w:cs="Times New Roman"/>
+          <w:sz w:val="24"/>
+          <w:szCs w:val="24"/>
+          <w:lang w:val="en-US"/>
+        </w:rPr>
+        <w:t xml:space="preserve">: </w:t>
+      </w:r>
+      <w:r>
+        <w:rPr>
+          <w:rFonts w:ascii="Times New Roman" w:hAnsi="Times New Roman" w:cs="Times New Roman"/>
+          <w:sz w:val="24"/>
+          <w:szCs w:val="24"/>
+          <w:lang w:val="en-US"/>
+        </w:rPr>
+        <w:t xml:space="preserve">This shows results of </w:t>
+      </w:r>
+      <w:r>
+        <w:rPr>
+          <w:rFonts w:ascii="Times New Roman" w:hAnsi="Times New Roman" w:cs="Times New Roman"/>
+          <w:sz w:val="24"/>
+          <w:szCs w:val="24"/>
+          <w:lang w:val="en-US"/>
+        </w:rPr>
+        <w:t xml:space="preserve">single trial </w:t>
+      </w:r>
+      <w:r>
+        <w:rPr>
+          <w:rFonts w:ascii="Times New Roman" w:hAnsi="Times New Roman" w:cs="Times New Roman"/>
+          <w:sz w:val="24"/>
+          <w:szCs w:val="24"/>
+          <w:lang w:val="en-US"/>
+        </w:rPr>
+        <w:t>pairwise analysis between all simultaneously collected electrode pairs from each hemisphere.</w:t>
+      </w:r>
+      <w:r>
+        <w:rPr>
+          <w:rFonts w:ascii="Times New Roman" w:hAnsi="Times New Roman" w:cs="Times New Roman"/>
+          <w:sz w:val="24"/>
+          <w:szCs w:val="24"/>
+          <w:lang w:val="en-US"/>
+        </w:rPr>
+        <w:t xml:space="preserve"> There is an option to either use FFT estimates or MT estimates. </w:t>
+      </w:r>
+      <w:r>
+        <w:rPr>
+          <w:rFonts w:ascii="Times New Roman" w:hAnsi="Times New Roman" w:cs="Times New Roman"/>
+          <w:sz w:val="24"/>
+          <w:szCs w:val="24"/>
+          <w:lang w:val="en-US"/>
+        </w:rPr>
+        <w:t xml:space="preserve">For FFT, each trial is segmented into numDivisions </w:t>
+      </w:r>
+      <w:r>
+        <w:rPr>
+          <w:rFonts w:ascii="Times New Roman" w:hAnsi="Times New Roman" w:cs="Times New Roman"/>
+          <w:sz w:val="24"/>
+          <w:szCs w:val="24"/>
+          <w:lang w:val="en-US"/>
+        </w:rPr>
+        <w:t xml:space="preserve">segments, and one estimate of FFT power and phase is computed. Firing rate is also computed </w:t>
+      </w:r>
+      <w:r>
+        <w:rPr>
+          <w:rFonts w:ascii="Times New Roman" w:hAnsi="Times New Roman" w:cs="Times New Roman"/>
+          <w:sz w:val="24"/>
+          <w:szCs w:val="24"/>
+          <w:lang w:val="en-US"/>
+        </w:rPr>
+        <w:t xml:space="preserve">for each segment. Then, spike count correlation, power correlation, </w:t>
+      </w:r>
+      <w:r>
+        <w:rPr>
+          <w:rFonts w:ascii="Times New Roman" w:hAnsi="Times New Roman" w:cs="Times New Roman"/>
+          <w:sz w:val="24"/>
+          <w:szCs w:val="24"/>
+          <w:lang w:val="en-US"/>
+        </w:rPr>
+        <w:t>and PPC is computed across the segments to yield single trial estima</w:t>
+      </w:r>
+      <w:r>
+        <w:rPr>
+          <w:rFonts w:ascii="Times New Roman" w:hAnsi="Times New Roman" w:cs="Times New Roman"/>
+          <w:sz w:val="24"/>
+          <w:szCs w:val="24"/>
+          <w:lang w:val="en-US"/>
+        </w:rPr>
+        <w:t xml:space="preserve">tes of each. The program shows the difference in means </w:t>
+      </w:r>
+      <w:r>
+        <w:rPr>
+          <w:rFonts w:ascii="Times New Roman" w:hAnsi="Times New Roman" w:cs="Times New Roman"/>
+          <w:sz w:val="24"/>
+          <w:szCs w:val="24"/>
+          <w:lang w:val="en-US"/>
+        </w:rPr>
+        <w:t xml:space="preserve">as well as dPrimes </w:t>
+      </w:r>
+      <w:r>
+        <w:rPr>
+          <w:rFonts w:ascii="Times New Roman" w:hAnsi="Times New Roman" w:cs="Times New Roman"/>
+          <w:sz w:val="24"/>
+          <w:szCs w:val="24"/>
+          <w:lang w:val="en-US"/>
+        </w:rPr>
+        <w:t>for different co</w:t>
+      </w:r>
+      <w:r>
+        <w:rPr>
+          <w:rFonts w:ascii="Times New Roman" w:hAnsi="Times New Roman" w:cs="Times New Roman"/>
+          <w:sz w:val="24"/>
+          <w:szCs w:val="24"/>
+          <w:lang w:val="en-US"/>
+        </w:rPr>
+        <w:t xml:space="preserve">mparisons. </w:t>
+      </w:r>
+      <w:r>
+        <w:rPr>
+          <w:rFonts w:ascii="Times New Roman" w:hAnsi="Times New Roman" w:cs="Times New Roman"/>
+          <w:sz w:val="24"/>
+          <w:szCs w:val="24"/>
+          <w:lang w:val="en-US"/>
+        </w:rPr>
+        <w:t>When MT estimates are used, power correlation and PPC are estimated across tapers</w:t>
+      </w:r>
+      <w:r>
+        <w:rPr>
+          <w:rFonts w:ascii="Times New Roman" w:hAnsi="Times New Roman" w:cs="Times New Roman"/>
+          <w:sz w:val="24"/>
+          <w:szCs w:val="24"/>
+          <w:lang w:val="en-US"/>
+        </w:rPr>
+        <w:t xml:space="preserve"> to again yield single trial estimates. Firing rate correlation is not computed in this case.</w:t>
+      </w:r>
+    </w:p>
+    <w:p>
+      <w:pPr>
+        <w:pStyle w:val="Heading2"/>
+        <w:rPr>
+          <w:lang w:val="en-US"/>
+        </w:rPr>
+      </w:pPr>
+      <w:r>
+        <w:rPr>
+          <w:lang w:val="en-US"/>
+        </w:rPr>
+        <w:t>Other codes used in this project</w:t>
+      </w:r>
+    </w:p>
+    <w:p>
+      <w:pPr>
+        <w:jc w:val="both"/>
+        <w:rPr>
+          <w:lang w:val="en-US"/>
+        </w:rPr>
+      </w:pPr>
+    </w:p>
+    <w:p>
+      <w:pPr>
+        <w:jc w:val="both"/>
+        <w:rPr>
+          <w:rFonts w:ascii="Times New Roman" w:hAnsi="Times New Roman" w:cs="Times New Roman"/>
+          <w:b/>
+          <w:bCs/>
+          <w:sz w:val="24"/>
+          <w:szCs w:val="24"/>
+          <w:lang w:val="en-US"/>
+        </w:rPr>
+      </w:pPr>
+      <w:r>
+        <w:rPr>
+          <w:rFonts w:ascii="Times New Roman" w:hAnsi="Times New Roman" w:cs="Times New Roman"/>
+          <w:b/>
+          <w:bCs/>
+          <w:sz w:val="24"/>
+          <w:szCs w:val="24"/>
+          <w:lang w:val="en-US"/>
+        </w:rPr>
+        <w:t>Display</w:t>
+      </w:r>
+    </w:p>
+    <w:p>
+      <w:pPr>
+        <w:pStyle w:val="ListParagraph"/>
+        <w:numPr>
+          <w:ilvl w:val="0"/>
+          <w:numId w:val="9"/>
+        </w:numPr>
+        <w:jc w:val="both"/>
+        <w:rPr>
+          <w:rFonts w:ascii="Times New Roman" w:hAnsi="Times New Roman" w:cs="Times New Roman"/>
+          <w:sz w:val="24"/>
+          <w:szCs w:val="24"/>
+          <w:lang w:val="en-US"/>
+        </w:rPr>
+      </w:pPr>
       <w:r>
         <w:rPr>
           <w:rFonts w:ascii="Times New Roman" w:hAnsi="Times New Roman" w:cs="Times New Roman"/>
@@ -2520,99 +4596,8 @@
           <w:szCs w:val="24"/>
           <w:lang w:val="en-US"/>
         </w:rPr>
-        <w:t>ROCAnalysis.m</w:t>
-      </w:r>
-      <w:proofErr w:type="spellEnd"/>
-      <w:r>
-        <w:rPr>
-          <w:rFonts w:ascii="Times New Roman" w:hAnsi="Times New Roman" w:cs="Times New Roman"/>
-          <w:sz w:val="24"/>
-          <w:szCs w:val="24"/>
-          <w:lang w:val="en-US"/>
-        </w:rPr>
-        <w:t xml:space="preserve"> – This program does the ROC analysis of the hits and miss trials of a given attention condition</w:t>
-      </w:r>
-      <w:r>
-        <w:rPr>
-          <w:rFonts w:ascii="Times New Roman" w:hAnsi="Times New Roman" w:cs="Times New Roman"/>
-          <w:sz w:val="24"/>
-          <w:szCs w:val="24"/>
-          <w:lang w:val="en-US"/>
-        </w:rPr>
-        <w:t xml:space="preserve"> which is called by </w:t>
-      </w:r>
-      <w:proofErr w:type="spellStart"/>
-      <w:r>
-        <w:rPr>
-          <w:rFonts w:ascii="Times New Roman" w:hAnsi="Times New Roman" w:cs="Times New Roman"/>
-          <w:i/>
-          <w:iCs/>
-          <w:sz w:val="24"/>
-          <w:szCs w:val="24"/>
-          <w:lang w:val="en-US"/>
-        </w:rPr>
-        <w:t>aucAnalysisPower.m</w:t>
-      </w:r>
-      <w:proofErr w:type="spellEnd"/>
-    </w:p>
-    <w:p>
-      <w:pPr>
-        <w:jc w:val="both"/>
-        <w:rPr>
-          <w:rFonts w:ascii="Times New Roman" w:hAnsi="Times New Roman" w:cs="Times New Roman"/>
-          <w:sz w:val="24"/>
-          <w:szCs w:val="24"/>
-          <w:lang w:val="en-US"/>
-        </w:rPr>
-      </w:pPr>
-    </w:p>
-    <w:p>
-      <w:pPr>
-        <w:jc w:val="both"/>
-        <w:rPr>
-          <w:rFonts w:ascii="Times New Roman" w:hAnsi="Times New Roman" w:cs="Times New Roman"/>
-          <w:sz w:val="24"/>
-          <w:szCs w:val="24"/>
-          <w:lang w:val="en-US"/>
-        </w:rPr>
-      </w:pPr>
-      <w:r>
-        <w:rPr>
-          <w:rFonts w:ascii="Times New Roman" w:hAnsi="Times New Roman" w:cs="Times New Roman"/>
-          <w:b/>
-          <w:bCs/>
-          <w:sz w:val="24"/>
-          <w:szCs w:val="24"/>
-          <w:lang w:val="en-US"/>
-        </w:rPr>
-        <w:t xml:space="preserve">Display codes: </w:t>
-      </w:r>
-      <w:r>
-        <w:rPr>
-          <w:rFonts w:ascii="Times New Roman" w:hAnsi="Times New Roman" w:cs="Times New Roman"/>
-          <w:sz w:val="24"/>
-          <w:szCs w:val="24"/>
-          <w:lang w:val="en-US"/>
-        </w:rPr>
-        <w:t>These set of programs display the plots/figures.</w:t>
-      </w:r>
-    </w:p>
-    <w:p>
-      <w:pPr>
-        <w:pStyle w:val="ListParagraph"/>
-        <w:numPr>
-          <w:ilvl w:val="0"/>
-          <w:numId w:val="5"/>
-        </w:numPr>
-        <w:jc w:val="both"/>
-        <w:rPr>
-          <w:rFonts w:ascii="Times New Roman" w:hAnsi="Times New Roman" w:cs="Times New Roman"/>
-          <w:sz w:val="24"/>
-          <w:szCs w:val="24"/>
-          <w:lang w:val="en-US"/>
-        </w:rPr>
-      </w:pPr>
-      <w:proofErr w:type="spellStart"/>
+        <w:t>getPlotHandles</w:t>
+      </w:r>
       <w:r>
         <w:rPr>
           <w:rFonts w:ascii="Times New Roman" w:hAnsi="Times New Roman" w:cs="Times New Roman"/>
@@ -2624,8 +4609,33 @@
           <w:szCs w:val="24"/>
           <w:lang w:val="en-US"/>
         </w:rPr>
-        <w:t>displayResultsSingleElectrode</w:t>
-      </w:r>
+        <w:t>.m</w:t>
+      </w:r>
+      <w:r>
+        <w:rPr>
+          <w:rFonts w:ascii="Times New Roman" w:hAnsi="Times New Roman" w:cs="Times New Roman"/>
+          <w:sz w:val="24"/>
+          <w:szCs w:val="24"/>
+          <w:lang w:val="en-US"/>
+        </w:rPr>
+        <w:t xml:space="preserve"> – creates subplot layout for the figure.</w:t>
+      </w:r>
+    </w:p>
+    <w:p>
+      <w:pPr>
+        <w:pStyle w:val="ListParagraph"/>
+        <w:numPr>
+          <w:ilvl w:val="0"/>
+          <w:numId w:val="9"/>
+        </w:numPr>
+        <w:jc w:val="both"/>
+        <w:rPr>
+          <w:rFonts w:ascii="Times New Roman" w:hAnsi="Times New Roman" w:cs="Times New Roman"/>
+          <w:sz w:val="24"/>
+          <w:szCs w:val="24"/>
+          <w:lang w:val="en-US"/>
+        </w:rPr>
+      </w:pPr>
       <w:r>
         <w:rPr>
           <w:rFonts w:ascii="Times New Roman" w:hAnsi="Times New Roman" w:cs="Times New Roman"/>
@@ -2637,73 +4647,8 @@
           <w:szCs w:val="24"/>
           <w:lang w:val="en-US"/>
         </w:rPr>
-        <w:t>.m</w:t>
-      </w:r>
-      <w:proofErr w:type="spellEnd"/>
-      <w:r>
-        <w:rPr>
-          <w:rFonts w:ascii="Times New Roman" w:hAnsi="Times New Roman" w:cs="Times New Roman"/>
-          <w:sz w:val="24"/>
-          <w:szCs w:val="24"/>
-          <w:lang w:val="en-US"/>
-        </w:rPr>
-        <w:t xml:space="preserve"> – This program plots the figure which displays the PSD</w:t>
-      </w:r>
-      <w:r>
-        <w:rPr>
-          <w:rFonts w:ascii="Times New Roman" w:hAnsi="Times New Roman" w:cs="Times New Roman"/>
-          <w:sz w:val="24"/>
-          <w:szCs w:val="24"/>
-          <w:lang w:val="en-US"/>
-        </w:rPr>
-        <w:t>s</w:t>
-      </w:r>
-      <w:r>
-        <w:rPr>
-          <w:rFonts w:ascii="Times New Roman" w:hAnsi="Times New Roman" w:cs="Times New Roman"/>
-          <w:sz w:val="24"/>
-          <w:szCs w:val="24"/>
-          <w:lang w:val="en-US"/>
-        </w:rPr>
-        <w:t xml:space="preserve">, firing rate, </w:t>
-      </w:r>
-      <w:proofErr w:type="spellStart"/>
-      <w:r>
-        <w:rPr>
-          <w:rFonts w:ascii="Times New Roman" w:hAnsi="Times New Roman" w:cs="Times New Roman"/>
-          <w:sz w:val="24"/>
-          <w:szCs w:val="24"/>
-          <w:lang w:val="en-US"/>
-        </w:rPr>
-        <w:t>dPrime</w:t>
-      </w:r>
-      <w:proofErr w:type="spellEnd"/>
-      <w:r>
-        <w:rPr>
-          <w:rFonts w:ascii="Times New Roman" w:hAnsi="Times New Roman" w:cs="Times New Roman"/>
-          <w:sz w:val="24"/>
-          <w:szCs w:val="24"/>
-          <w:lang w:val="en-US"/>
-        </w:rPr>
-        <w:t xml:space="preserve"> and AUCs averaged across electrodes.</w:t>
-      </w:r>
-    </w:p>
-    <w:p>
-      <w:pPr>
-        <w:pStyle w:val="ListParagraph"/>
-        <w:numPr>
-          <w:ilvl w:val="0"/>
-          <w:numId w:val="5"/>
-        </w:numPr>
-        <w:jc w:val="both"/>
-        <w:rPr>
-          <w:rFonts w:ascii="Times New Roman" w:hAnsi="Times New Roman" w:cs="Times New Roman"/>
-          <w:sz w:val="24"/>
-          <w:szCs w:val="24"/>
-          <w:lang w:val="en-US"/>
-        </w:rPr>
-      </w:pPr>
-      <w:proofErr w:type="spellStart"/>
+        <w:t>makeDirectory</w:t>
+      </w:r>
       <w:r>
         <w:rPr>
           <w:rFonts w:ascii="Times New Roman" w:hAnsi="Times New Roman" w:cs="Times New Roman"/>
@@ -2715,8 +4660,57 @@
           <w:szCs w:val="24"/>
           <w:lang w:val="en-US"/>
         </w:rPr>
-        <w:t>getPlotHandles</w:t>
-      </w:r>
+        <w:t xml:space="preserve"> </w:t>
+      </w:r>
+      <w:r>
+        <w:rPr>
+          <w:rFonts w:ascii="Times New Roman" w:hAnsi="Times New Roman" w:cs="Times New Roman"/>
+          <w:sz w:val="24"/>
+          <w:szCs w:val="24"/>
+          <w:lang w:val="en-US"/>
+        </w:rPr>
+        <w:t>– generic program to create a directory if it is not present already.</w:t>
+      </w:r>
+    </w:p>
+    <w:p>
+      <w:pPr>
+        <w:jc w:val="both"/>
+        <w:rPr>
+          <w:rFonts w:ascii="Times New Roman" w:hAnsi="Times New Roman" w:cs="Times New Roman"/>
+          <w:b/>
+          <w:bCs/>
+          <w:sz w:val="24"/>
+          <w:szCs w:val="24"/>
+          <w:lang w:val="en-US"/>
+        </w:rPr>
+      </w:pPr>
+      <w:r>
+        <w:rPr>
+          <w:rFonts w:ascii="Times New Roman" w:hAnsi="Times New Roman" w:cs="Times New Roman"/>
+          <w:b/>
+          <w:bCs/>
+          <w:sz w:val="24"/>
+          <w:szCs w:val="24"/>
+          <w:lang w:val="en-US"/>
+        </w:rPr>
+        <w:t>Analysis</w:t>
+      </w:r>
+    </w:p>
+    <w:p>
+      <w:pPr>
+        <w:pStyle w:val="ListParagraph"/>
+        <w:numPr>
+          <w:ilvl w:val="0"/>
+          <w:numId w:val="9"/>
+        </w:numPr>
+        <w:jc w:val="both"/>
+        <w:rPr>
+          <w:rFonts w:ascii="Times New Roman" w:hAnsi="Times New Roman" w:cs="Times New Roman"/>
+          <w:sz w:val="24"/>
+          <w:szCs w:val="24"/>
+          <w:lang w:val="en-US"/>
+        </w:rPr>
+      </w:pPr>
       <w:r>
         <w:rPr>
           <w:rFonts w:ascii="Times New Roman" w:hAnsi="Times New Roman" w:cs="Times New Roman"/>
@@ -2728,35 +4722,8 @@
           <w:szCs w:val="24"/>
           <w:lang w:val="en-US"/>
         </w:rPr>
-        <w:t>.m</w:t>
-      </w:r>
-      <w:proofErr w:type="spellEnd"/>
-      <w:r>
-        <w:rPr>
-          <w:rFonts w:ascii="Times New Roman" w:hAnsi="Times New Roman" w:cs="Times New Roman"/>
-          <w:sz w:val="24"/>
-          <w:szCs w:val="24"/>
-          <w:lang w:val="en-US"/>
-        </w:rPr>
-        <w:t xml:space="preserve"> – creates subplot layout for the figure.</w:t>
-      </w:r>
-    </w:p>
-    <w:p>
-      <w:pPr>
-        <w:pStyle w:val="ListParagraph"/>
-        <w:numPr>
-          <w:ilvl w:val="0"/>
-          <w:numId w:val="5"/>
-        </w:numPr>
-        <w:jc w:val="both"/>
-        <w:rPr>
-          <w:rFonts w:ascii="Times New Roman" w:hAnsi="Times New Roman" w:cs="Times New Roman"/>
-          <w:sz w:val="24"/>
-          <w:szCs w:val="24"/>
-          <w:lang w:val="en-US"/>
-        </w:rPr>
-      </w:pPr>
-      <w:proofErr w:type="spellStart"/>
+        <w:t>getGoodStimNums</w:t>
+      </w:r>
       <w:r>
         <w:rPr>
           <w:rFonts w:ascii="Times New Roman" w:hAnsi="Times New Roman" w:cs="Times New Roman"/>
@@ -2768,9 +4735,33 @@
           <w:szCs w:val="24"/>
           <w:lang w:val="en-US"/>
         </w:rPr>
-        <w:t>makeDirectory</w:t>
-      </w:r>
-      <w:proofErr w:type="spellEnd"/>
+        <w:t xml:space="preserve"> </w:t>
+      </w:r>
+      <w:r>
+        <w:rPr>
+          <w:rFonts w:ascii="Times New Roman" w:hAnsi="Times New Roman" w:cs="Times New Roman"/>
+          <w:sz w:val="24"/>
+          <w:szCs w:val="24"/>
+          <w:lang w:val="en-US"/>
+        </w:rPr>
+        <w:t>– This program is used for mean matching the target onset times.</w:t>
+      </w:r>
+    </w:p>
+    <w:p>
+      <w:pPr>
+        <w:pStyle w:val="ListParagraph"/>
+        <w:numPr>
+          <w:ilvl w:val="0"/>
+          <w:numId w:val="9"/>
+        </w:numPr>
+        <w:jc w:val="both"/>
+        <w:rPr>
+          <w:rFonts w:ascii="Times New Roman" w:hAnsi="Times New Roman" w:cs="Times New Roman"/>
+          <w:sz w:val="24"/>
+          <w:szCs w:val="24"/>
+          <w:lang w:val="en-US"/>
+        </w:rPr>
+      </w:pPr>
       <w:r>
         <w:rPr>
           <w:rFonts w:ascii="Times New Roman" w:hAnsi="Times New Roman" w:cs="Times New Roman"/>
@@ -2782,6 +4773,37 @@
           <w:szCs w:val="24"/>
           <w:lang w:val="en-US"/>
         </w:rPr>
+        <w:t>getDPrime</w:t>
+      </w:r>
+      <w:r>
+        <w:rPr>
+          <w:rFonts w:ascii="Times New Roman" w:hAnsi="Times New Roman" w:cs="Times New Roman"/>
+          <w:b/>
+          <w:bCs/>
+          <w:i/>
+          <w:iCs/>
+          <w:sz w:val="24"/>
+          <w:szCs w:val="24"/>
+          <w:lang w:val="en-US"/>
+        </w:rPr>
+        <w:t xml:space="preserve"> – </w:t>
+      </w:r>
+      <w:r>
+        <w:rPr>
+          <w:rFonts w:ascii="Times New Roman" w:hAnsi="Times New Roman" w:cs="Times New Roman"/>
+          <w:sz w:val="24"/>
+          <w:szCs w:val="24"/>
+          <w:lang w:val="en-US"/>
+        </w:rPr>
+        <w:t>Computes the dPrime</w:t>
+      </w:r>
+      <w:r>
+        <w:rPr>
+          <w:rFonts w:ascii="Times New Roman" w:hAnsi="Times New Roman" w:cs="Times New Roman"/>
+          <w:sz w:val="24"/>
+          <w:szCs w:val="24"/>
+          <w:lang w:val="en-US"/>
+        </w:rPr>
         <w:t xml:space="preserve"> </w:t>
       </w:r>
       <w:r>
@@ -2791,7 +4813,148 @@
           <w:szCs w:val="24"/>
           <w:lang w:val="en-US"/>
         </w:rPr>
-        <w:t>– generic program to create a directory if it is not present already.</w:t>
+        <w:t>((mean1-mean2)/(avg std dev)) between two arrays of numbers</w:t>
+      </w:r>
+    </w:p>
+    <w:p>
+      <w:pPr>
+        <w:pStyle w:val="ListParagraph"/>
+        <w:numPr>
+          <w:ilvl w:val="0"/>
+          <w:numId w:val="9"/>
+        </w:numPr>
+        <w:jc w:val="both"/>
+        <w:rPr>
+          <w:rFonts w:ascii="Times New Roman" w:hAnsi="Times New Roman" w:cs="Times New Roman"/>
+          <w:sz w:val="24"/>
+          <w:szCs w:val="24"/>
+          <w:lang w:val="en-US"/>
+        </w:rPr>
+      </w:pPr>
+      <w:r>
+        <w:rPr>
+          <w:rFonts w:ascii="Times New Roman" w:hAnsi="Times New Roman" w:cs="Times New Roman"/>
+          <w:b/>
+          <w:bCs/>
+          <w:i/>
+          <w:iCs/>
+          <w:sz w:val="24"/>
+          <w:szCs w:val="24"/>
+          <w:lang w:val="en-US"/>
+        </w:rPr>
+        <w:t>getPPC</w:t>
+      </w:r>
+      <w:r>
+        <w:rPr>
+          <w:rFonts w:ascii="Times New Roman" w:hAnsi="Times New Roman" w:cs="Times New Roman"/>
+          <w:b/>
+          <w:bCs/>
+          <w:i/>
+          <w:iCs/>
+          <w:sz w:val="24"/>
+          <w:szCs w:val="24"/>
+          <w:lang w:val="en-US"/>
+        </w:rPr>
+        <w:t xml:space="preserve"> </w:t>
+      </w:r>
+      <w:r>
+        <w:rPr>
+          <w:rFonts w:ascii="Times New Roman" w:hAnsi="Times New Roman" w:cs="Times New Roman"/>
+          <w:sz w:val="24"/>
+          <w:szCs w:val="24"/>
+          <w:lang w:val="en-US"/>
+        </w:rPr>
+        <w:t>–</w:t>
+      </w:r>
+      <w:r>
+        <w:rPr>
+          <w:rFonts w:ascii="Times New Roman" w:hAnsi="Times New Roman" w:cs="Times New Roman"/>
+          <w:sz w:val="24"/>
+          <w:szCs w:val="24"/>
+          <w:lang w:val="en-US"/>
+        </w:rPr>
+        <w:t xml:space="preserve"> </w:t>
+      </w:r>
+      <w:r>
+        <w:rPr>
+          <w:rFonts w:ascii="Times New Roman" w:hAnsi="Times New Roman" w:cs="Times New Roman"/>
+          <w:sz w:val="24"/>
+          <w:szCs w:val="24"/>
+          <w:lang w:val="en-US"/>
+        </w:rPr>
+        <w:t xml:space="preserve">Takes </w:t>
+      </w:r>
+      <w:r>
+        <w:rPr>
+          <w:rFonts w:ascii="Times New Roman" w:hAnsi="Times New Roman" w:cs="Times New Roman"/>
+          <w:sz w:val="24"/>
+          <w:szCs w:val="24"/>
+          <w:lang w:val="en-US"/>
+        </w:rPr>
+        <w:t>phase values (in radians) as input and returns the pairwise phase coherence</w:t>
+      </w:r>
+    </w:p>
+    <w:p>
+      <w:pPr>
+        <w:pStyle w:val="ListParagraph"/>
+        <w:numPr>
+          <w:ilvl w:val="0"/>
+          <w:numId w:val="9"/>
+        </w:numPr>
+        <w:jc w:val="both"/>
+        <w:rPr>
+          <w:rFonts w:ascii="Times New Roman" w:hAnsi="Times New Roman" w:cs="Times New Roman"/>
+          <w:sz w:val="24"/>
+          <w:szCs w:val="24"/>
+          <w:lang w:val="en-US"/>
+        </w:rPr>
+      </w:pPr>
+      <w:r>
+        <w:rPr>
+          <w:rFonts w:ascii="Times New Roman" w:hAnsi="Times New Roman" w:cs="Times New Roman"/>
+          <w:b/>
+          <w:bCs/>
+          <w:sz w:val="24"/>
+          <w:szCs w:val="24"/>
+          <w:lang w:val="en-US"/>
+        </w:rPr>
+        <w:t>mtspectrumc_returnJ</w:t>
+      </w:r>
+      <w:r>
+        <w:rPr>
+          <w:rFonts w:ascii="Times New Roman" w:hAnsi="Times New Roman" w:cs="Times New Roman"/>
+          <w:sz w:val="24"/>
+          <w:szCs w:val="24"/>
+          <w:lang w:val="en-US"/>
+        </w:rPr>
+        <w:t xml:space="preserve"> </w:t>
+      </w:r>
+      <w:r>
+        <w:rPr>
+          <w:rFonts w:ascii="Times New Roman" w:hAnsi="Times New Roman" w:cs="Times New Roman"/>
+          <w:sz w:val="24"/>
+          <w:szCs w:val="24"/>
+          <w:lang w:val="en-US"/>
+        </w:rPr>
+        <w:t>–</w:t>
+      </w:r>
+      <w:r>
+        <w:rPr>
+          <w:rFonts w:ascii="Times New Roman" w:hAnsi="Times New Roman" w:cs="Times New Roman"/>
+          <w:sz w:val="24"/>
+          <w:szCs w:val="24"/>
+          <w:lang w:val="en-US"/>
+        </w:rPr>
+        <w:t xml:space="preserve"> </w:t>
+      </w:r>
+      <w:r>
+        <w:rPr>
+          <w:rFonts w:ascii="Times New Roman" w:hAnsi="Times New Roman" w:cs="Times New Roman"/>
+          <w:sz w:val="24"/>
+          <w:szCs w:val="24"/>
+          <w:lang w:val="en-US"/>
+        </w:rPr>
+        <w:t>modified from mtspectrumc in Chronux. This code additionally returns the amplitude and phase of individual tapers.</w:t>
       </w:r>
     </w:p>
     <w:sectPr>
@@ -2805,7 +4968,7 @@
 </file>
 
 <file path=word/numbering.xml><?xml version="1.0" encoding="utf-8"?>
-<w:numbering xmlns:wpc="http://schemas.microsoft.com/office/word/2010/wordprocessingCanvas" xmlns:cx="http://schemas.microsoft.com/office/drawing/2014/chartex" xmlns:cx1="http://schemas.microsoft.com/office/drawing/2015/9/8/chartex" xmlns:cx2="http://schemas.microsoft.com/office/drawing/2015/10/21/chartex" xmlns:cx3="http://schemas.microsoft.com/office/drawing/2016/5/9/chartex" xmlns:cx4="http://schemas.microsoft.com/office/drawing/2016/5/10/chartex" xmlns:cx5="http://schemas.microsoft.com/office/drawing/2016/5/11/chartex" xmlns:cx6="http://schemas.microsoft.com/office/drawing/2016/5/12/chartex" xmlns:cx7="http://schemas.microsoft.com/office/drawing/2016/5/13/chartex" xmlns:cx8="http://schemas.microsoft.com/office/drawing/2016/5/14/chartex" xmlns:mc="http://schemas.openxmlformats.org/markup-compatibility/2006" xmlns:aink="http://schemas.microsoft.com/office/drawing/2016/ink" xmlns:am3d="http://schemas.microsoft.com/office/drawing/2017/model3d" xmlns:o="urn:schemas-microsoft-com:office:office" xmlns:r="http://schemas.openxmlformats.org/officeDocument/2006/relationships" xmlns:m="http://schemas.openxmlformats.org/officeDocument/2006/math" xmlns:v="urn:schemas-microsoft-com:vml" xmlns:wp14="http://schemas.microsoft.com/office/word/2010/wordprocessingDrawing" xmlns:wp="http://schemas.openxmlformats.org/drawingml/2006/wordprocessingDrawing" xmlns:w10="urn:schemas-microsoft-com:office:word" xmlns:w="http://schemas.openxmlformats.org/wordprocessingml/2006/main" xmlns:w14="http://schemas.microsoft.com/office/word/2010/wordml" xmlns:w15="http://schemas.microsoft.com/office/word/2012/wordml" xmlns:w16cex="http://schemas.microsoft.com/office/word/2018/wordml/cex" xmlns:w16cid="http://schemas.microsoft.com/office/word/2016/wordml/cid" xmlns:w16="http://schemas.microsoft.com/office/word/2018/wordml" xmlns:w16sdtdh="http://schemas.microsoft.com/office/word/2020/wordml/sdtdatahash" xmlns:w16se="http://schemas.microsoft.com/office/word/2015/wordml/symex" xmlns:wpg="http://schemas.microsoft.com/office/word/2010/wordprocessingGroup" xmlns:wpi="http://schemas.microsoft.com/office/word/2010/wordprocessingInk" xmlns:wne="http://schemas.microsoft.com/office/word/2006/wordml" xmlns:wps="http://schemas.microsoft.com/office/word/2010/wordprocessingShape" mc:Ignorable="w14 w15 w16se w16cid w16 w16cex w16sdtdh wp14">
+<w:numbering xmlns:wpc="http://schemas.microsoft.com/office/word/2010/wordprocessingCanvas" xmlns:cx="http://schemas.microsoft.com/office/drawing/2014/chartex" xmlns:cx1="http://schemas.microsoft.com/office/drawing/2015/9/8/chartex" xmlns:cx2="http://schemas.microsoft.com/office/drawing/2015/10/21/chartex" xmlns:cx3="http://schemas.microsoft.com/office/drawing/2016/5/9/chartex" xmlns:cx4="http://schemas.microsoft.com/office/drawing/2016/5/10/chartex" xmlns:cx5="http://schemas.microsoft.com/office/drawing/2016/5/11/chartex" xmlns:cx6="http://schemas.microsoft.com/office/drawing/2016/5/12/chartex" xmlns:cx7="http://schemas.microsoft.com/office/drawing/2016/5/13/chartex" xmlns:cx8="http://schemas.microsoft.com/office/drawing/2016/5/14/chartex" xmlns:mc="http://schemas.openxmlformats.org/markup-compatibility/2006" xmlns:aink="http://schemas.microsoft.com/office/drawing/2016/ink" xmlns:am3d="http://schemas.microsoft.com/office/drawing/2017/model3d" xmlns:o="urn:schemas-microsoft-com:office:office" xmlns:oel="http://schemas.microsoft.com/office/2019/extlst" xmlns:r="http://schemas.openxmlformats.org/officeDocument/2006/relationships" xmlns:m="http://schemas.openxmlformats.org/officeDocument/2006/math" xmlns:v="urn:schemas-microsoft-com:vml" xmlns:wp14="http://schemas.microsoft.com/office/word/2010/wordprocessingDrawing" xmlns:wp="http://schemas.openxmlformats.org/drawingml/2006/wordprocessingDrawing" xmlns:w10="urn:schemas-microsoft-com:office:word" xmlns:w="http://schemas.openxmlformats.org/wordprocessingml/2006/main" xmlns:w14="http://schemas.microsoft.com/office/word/2010/wordml" xmlns:w15="http://schemas.microsoft.com/office/word/2012/wordml" xmlns:w16cex="http://schemas.microsoft.com/office/word/2018/wordml/cex" xmlns:w16cid="http://schemas.microsoft.com/office/word/2016/wordml/cid" xmlns:w16="http://schemas.microsoft.com/office/word/2018/wordml" xmlns:w16sdtdh="http://schemas.microsoft.com/office/word/2020/wordml/sdtdatahash" xmlns:w16se="http://schemas.microsoft.com/office/word/2015/wordml/symex" xmlns:wpg="http://schemas.microsoft.com/office/word/2010/wordprocessingGroup" xmlns:wpi="http://schemas.microsoft.com/office/word/2010/wordprocessingInk" xmlns:wne="http://schemas.microsoft.com/office/word/2006/wordml" xmlns:wps="http://schemas.microsoft.com/office/word/2010/wordprocessingShape" mc:Ignorable="w14 w15 w16se w16cid w16 w16cex w16sdtdh wp14">
   <w:abstractNum w:abstractNumId="0" w15:restartNumberingAfterBreak="0">
     <w:nsid w:val="01194C74"/>
     <w:multiLevelType w:val="hybridMultilevel"/>
@@ -3261,28 +5424,28 @@
       <w:lvlText w:val="%1)"/>
       <w:lvlJc w:val="left"/>
       <w:pPr>
-        <w:ind w:left="720" w:hanging="360"/>
+        <w:ind w:left="360" w:hanging="360"/>
       </w:pPr>
       <w:rPr>
         <w:rFonts w:hint="default"/>
       </w:rPr>
     </w:lvl>
-    <w:lvl w:ilvl="1" w:tplc="40090019" w:tentative="1">
+    <w:lvl w:ilvl="1" w:tplc="40090019">
       <w:start w:val="1"/>
       <w:numFmt w:val="lowerLetter"/>
       <w:lvlText w:val="%2."/>
       <w:lvlJc w:val="left"/>
       <w:pPr>
-        <w:ind w:left="1440" w:hanging="360"/>
-      </w:pPr>
-    </w:lvl>
-    <w:lvl w:ilvl="2" w:tplc="4009001B" w:tentative="1">
+        <w:ind w:left="1080" w:hanging="360"/>
+      </w:pPr>
+    </w:lvl>
+    <w:lvl w:ilvl="2" w:tplc="4009001B">
       <w:start w:val="1"/>
       <w:numFmt w:val="lowerRoman"/>
       <w:lvlText w:val="%3."/>
       <w:lvlJc w:val="right"/>
       <w:pPr>
-        <w:ind w:left="2160" w:hanging="180"/>
+        <w:ind w:left="1800" w:hanging="180"/>
       </w:pPr>
     </w:lvl>
     <w:lvl w:ilvl="3" w:tplc="4009000F" w:tentative="1">
@@ -3291,7 +5454,7 @@
       <w:lvlText w:val="%4."/>
       <w:lvlJc w:val="left"/>
       <w:pPr>
-        <w:ind w:left="2880" w:hanging="360"/>
+        <w:ind w:left="2520" w:hanging="360"/>
       </w:pPr>
     </w:lvl>
     <w:lvl w:ilvl="4" w:tplc="40090019" w:tentative="1">
@@ -3300,7 +5463,7 @@
       <w:lvlText w:val="%5."/>
       <w:lvlJc w:val="left"/>
       <w:pPr>
-        <w:ind w:left="3600" w:hanging="360"/>
+        <w:ind w:left="3240" w:hanging="360"/>
       </w:pPr>
     </w:lvl>
     <w:lvl w:ilvl="5" w:tplc="4009001B" w:tentative="1">
@@ -3309,7 +5472,7 @@
       <w:lvlText w:val="%6."/>
       <w:lvlJc w:val="right"/>
       <w:pPr>
-        <w:ind w:left="4320" w:hanging="180"/>
+        <w:ind w:left="3960" w:hanging="180"/>
       </w:pPr>
     </w:lvl>
     <w:lvl w:ilvl="6" w:tplc="4009000F" w:tentative="1">
@@ -3318,7 +5481,7 @@
       <w:lvlText w:val="%7."/>
       <w:lvlJc w:val="left"/>
       <w:pPr>
-        <w:ind w:left="5040" w:hanging="360"/>
+        <w:ind w:left="4680" w:hanging="360"/>
       </w:pPr>
     </w:lvl>
     <w:lvl w:ilvl="7" w:tplc="40090019" w:tentative="1">
@@ -3327,7 +5490,7 @@
       <w:lvlText w:val="%8."/>
       <w:lvlJc w:val="left"/>
       <w:pPr>
-        <w:ind w:left="5760" w:hanging="360"/>
+        <w:ind w:left="5400" w:hanging="360"/>
       </w:pPr>
     </w:lvl>
     <w:lvl w:ilvl="8" w:tplc="4009001B" w:tentative="1">
@@ -3336,11 +5499,100 @@
       <w:lvlText w:val="%9."/>
       <w:lvlJc w:val="right"/>
       <w:pPr>
-        <w:ind w:left="6480" w:hanging="180"/>
+        <w:ind w:left="6120" w:hanging="180"/>
       </w:pPr>
     </w:lvl>
   </w:abstractNum>
   <w:abstractNum w:abstractNumId="6" w15:restartNumberingAfterBreak="0">
+    <w:nsid w:val="53C4601E"/>
+    <w:multiLevelType w:val="hybridMultilevel"/>
+    <w:tmpl w:val="2E5284FE"/>
+    <w:lvl w:ilvl="0" w:tplc="FFFFFFFF">
+      <w:start w:val="1"/>
+      <w:numFmt w:val="decimal"/>
+      <w:lvlText w:val="%1)"/>
+      <w:lvlJc w:val="left"/>
+      <w:pPr>
+        <w:ind w:left="720" w:hanging="360"/>
+      </w:pPr>
+      <w:rPr>
+        <w:rFonts w:hint="default"/>
+      </w:rPr>
+    </w:lvl>
+    <w:lvl w:ilvl="1" w:tplc="FFFFFFFF" w:tentative="1">
+      <w:start w:val="1"/>
+      <w:numFmt w:val="lowerLetter"/>
+      <w:lvlText w:val="%2."/>
+      <w:lvlJc w:val="left"/>
+      <w:pPr>
+        <w:ind w:left="1440" w:hanging="360"/>
+      </w:pPr>
+    </w:lvl>
+    <w:lvl w:ilvl="2" w:tplc="FFFFFFFF" w:tentative="1">
+      <w:start w:val="1"/>
+      <w:numFmt w:val="lowerRoman"/>
+      <w:lvlText w:val="%3."/>
+      <w:lvlJc w:val="right"/>
+      <w:pPr>
+        <w:ind w:left="2160" w:hanging="180"/>
+      </w:pPr>
+    </w:lvl>
+    <w:lvl w:ilvl="3" w:tplc="FFFFFFFF" w:tentative="1">
+      <w:start w:val="1"/>
+      <w:numFmt w:val="decimal"/>
+      <w:lvlText w:val="%4."/>
+      <w:lvlJc w:val="left"/>
+      <w:pPr>
+        <w:ind w:left="2880" w:hanging="360"/>
+      </w:pPr>
+    </w:lvl>
+    <w:lvl w:ilvl="4" w:tplc="FFFFFFFF" w:tentative="1">
+      <w:start w:val="1"/>
+      <w:numFmt w:val="lowerLetter"/>
+      <w:lvlText w:val="%5."/>
+      <w:lvlJc w:val="left"/>
+      <w:pPr>
+        <w:ind w:left="3600" w:hanging="360"/>
+      </w:pPr>
+    </w:lvl>
+    <w:lvl w:ilvl="5" w:tplc="FFFFFFFF" w:tentative="1">
+      <w:start w:val="1"/>
+      <w:numFmt w:val="lowerRoman"/>
+      <w:lvlText w:val="%6."/>
+      <w:lvlJc w:val="right"/>
+      <w:pPr>
+        <w:ind w:left="4320" w:hanging="180"/>
+      </w:pPr>
+    </w:lvl>
+    <w:lvl w:ilvl="6" w:tplc="FFFFFFFF" w:tentative="1">
+      <w:start w:val="1"/>
+      <w:numFmt w:val="decimal"/>
+      <w:lvlText w:val="%7."/>
+      <w:lvlJc w:val="left"/>
+      <w:pPr>
+        <w:ind w:left="5040" w:hanging="360"/>
+      </w:pPr>
+    </w:lvl>
+    <w:lvl w:ilvl="7" w:tplc="FFFFFFFF" w:tentative="1">
+      <w:start w:val="1"/>
+      <w:numFmt w:val="lowerLetter"/>
+      <w:lvlText w:val="%8."/>
+      <w:lvlJc w:val="left"/>
+      <w:pPr>
+        <w:ind w:left="5760" w:hanging="360"/>
+      </w:pPr>
+    </w:lvl>
+    <w:lvl w:ilvl="8" w:tplc="FFFFFFFF" w:tentative="1">
+      <w:start w:val="1"/>
+      <w:numFmt w:val="lowerRoman"/>
+      <w:lvlText w:val="%9."/>
+      <w:lvlJc w:val="right"/>
+      <w:pPr>
+        <w:ind w:left="6480" w:hanging="180"/>
+      </w:pPr>
+    </w:lvl>
+  </w:abstractNum>
+  <w:abstractNum w:abstractNumId="7" w15:restartNumberingAfterBreak="0">
     <w:nsid w:val="5E8D14FF"/>
     <w:multiLevelType w:val="hybridMultilevel"/>
     <w:tmpl w:val="3EC475E8"/>
@@ -3453,7 +5705,7 @@
       </w:rPr>
     </w:lvl>
   </w:abstractNum>
-  <w:abstractNum w:abstractNumId="7" w15:restartNumberingAfterBreak="0">
+  <w:abstractNum w:abstractNumId="8" w15:restartNumberingAfterBreak="0">
     <w:nsid w:val="650C4480"/>
     <w:multiLevelType w:val="hybridMultilevel"/>
     <w:tmpl w:val="05722CF8"/>
@@ -3542,29 +5794,124 @@
       </w:pPr>
     </w:lvl>
   </w:abstractNum>
-  <w:num w:numId="1">
+  <w:abstractNum w:abstractNumId="9" w15:restartNumberingAfterBreak="0">
+    <w:nsid w:val="7B59680F"/>
+    <w:multiLevelType w:val="hybridMultilevel"/>
+    <w:tmpl w:val="C486C824"/>
+    <w:lvl w:ilvl="0" w:tplc="FFFFFFFF">
+      <w:start w:val="1"/>
+      <w:numFmt w:val="decimal"/>
+      <w:lvlText w:val="%1)"/>
+      <w:lvlJc w:val="left"/>
+      <w:pPr>
+        <w:ind w:left="360" w:hanging="360"/>
+      </w:pPr>
+      <w:rPr>
+        <w:rFonts w:hint="default"/>
+      </w:rPr>
+    </w:lvl>
+    <w:lvl w:ilvl="1" w:tplc="40090019">
+      <w:start w:val="1"/>
+      <w:numFmt w:val="lowerLetter"/>
+      <w:lvlText w:val="%2."/>
+      <w:lvlJc w:val="left"/>
+      <w:pPr>
+        <w:ind w:left="1080" w:hanging="360"/>
+      </w:pPr>
+    </w:lvl>
+    <w:lvl w:ilvl="2" w:tplc="4009001B" w:tentative="1">
+      <w:start w:val="1"/>
+      <w:numFmt w:val="lowerRoman"/>
+      <w:lvlText w:val="%3."/>
+      <w:lvlJc w:val="right"/>
+      <w:pPr>
+        <w:ind w:left="1800" w:hanging="180"/>
+      </w:pPr>
+    </w:lvl>
+    <w:lvl w:ilvl="3" w:tplc="4009000F" w:tentative="1">
+      <w:start w:val="1"/>
+      <w:numFmt w:val="decimal"/>
+      <w:lvlText w:val="%4."/>
+      <w:lvlJc w:val="left"/>
+      <w:pPr>
+        <w:ind w:left="2520" w:hanging="360"/>
+      </w:pPr>
+    </w:lvl>
+    <w:lvl w:ilvl="4" w:tplc="40090019" w:tentative="1">
+      <w:start w:val="1"/>
+      <w:numFmt w:val="lowerLetter"/>
+      <w:lvlText w:val="%5."/>
+      <w:lvlJc w:val="left"/>
+      <w:pPr>
+        <w:ind w:left="3240" w:hanging="360"/>
+      </w:pPr>
+    </w:lvl>
+    <w:lvl w:ilvl="5" w:tplc="4009001B" w:tentative="1">
+      <w:start w:val="1"/>
+      <w:numFmt w:val="lowerRoman"/>
+      <w:lvlText w:val="%6."/>
+      <w:lvlJc w:val="right"/>
+      <w:pPr>
+        <w:ind w:left="3960" w:hanging="180"/>
+      </w:pPr>
+    </w:lvl>
+    <w:lvl w:ilvl="6" w:tplc="4009000F" w:tentative="1">
+      <w:start w:val="1"/>
+      <w:numFmt w:val="decimal"/>
+      <w:lvlText w:val="%7."/>
+      <w:lvlJc w:val="left"/>
+      <w:pPr>
+        <w:ind w:left="4680" w:hanging="360"/>
+      </w:pPr>
+    </w:lvl>
+    <w:lvl w:ilvl="7" w:tplc="40090019" w:tentative="1">
+      <w:start w:val="1"/>
+      <w:numFmt w:val="lowerLetter"/>
+      <w:lvlText w:val="%8."/>
+      <w:lvlJc w:val="left"/>
+      <w:pPr>
+        <w:ind w:left="5400" w:hanging="360"/>
+      </w:pPr>
+    </w:lvl>
+    <w:lvl w:ilvl="8" w:tplc="4009001B" w:tentative="1">
+      <w:start w:val="1"/>
+      <w:numFmt w:val="lowerRoman"/>
+      <w:lvlText w:val="%9."/>
+      <w:lvlJc w:val="right"/>
+      <w:pPr>
+        <w:ind w:left="6120" w:hanging="180"/>
+      </w:pPr>
+    </w:lvl>
+  </w:abstractNum>
+  <w:num w:numId="1" w16cid:durableId="23792774">
     <w:abstractNumId w:val="0"/>
   </w:num>
-  <w:num w:numId="2">
+  <w:num w:numId="2" w16cid:durableId="264270949">
+    <w:abstractNumId w:val="8"/>
+  </w:num>
+  <w:num w:numId="3" w16cid:durableId="755708737">
+    <w:abstractNumId w:val="3"/>
+  </w:num>
+  <w:num w:numId="4" w16cid:durableId="711031619">
+    <w:abstractNumId w:val="5"/>
+  </w:num>
+  <w:num w:numId="5" w16cid:durableId="543828896">
+    <w:abstractNumId w:val="2"/>
+  </w:num>
+  <w:num w:numId="6" w16cid:durableId="1123763884">
+    <w:abstractNumId w:val="4"/>
+  </w:num>
+  <w:num w:numId="7" w16cid:durableId="40593808">
+    <w:abstractNumId w:val="1"/>
+  </w:num>
+  <w:num w:numId="8" w16cid:durableId="1190605608">
     <w:abstractNumId w:val="7"/>
   </w:num>
-  <w:num w:numId="3">
-    <w:abstractNumId w:val="3"/>
+  <w:num w:numId="9" w16cid:durableId="441613262">
+    <w:abstractNumId w:val="6"/>
   </w:num>
-  <w:num w:numId="4">
-    <w:abstractNumId w:val="5"/>
-  </w:num>
-  <w:num w:numId="5">
-    <w:abstractNumId w:val="2"/>
-  </w:num>
-  <w:num w:numId="6">
-    <w:abstractNumId w:val="4"/>
-  </w:num>
-  <w:num w:numId="7">
-    <w:abstractNumId w:val="1"/>
-  </w:num>
-  <w:num w:numId="8">
-    <w:abstractNumId w:val="6"/>
+  <w:num w:numId="10" w16cid:durableId="815494578">
+    <w:abstractNumId w:val="9"/>
   </w:num>
 </w:numbering>
 </file>
@@ -3968,6 +6315,28 @@
     <w:name w:val="Normal"/>
     <w:qFormat/>
   </w:style>
+  <w:style w:type="paragraph" w:styleId="Heading2">
+    <w:name w:val="heading 2"/>
+    <w:basedOn w:val="Normal"/>
+    <w:next w:val="Normal"/>
+    <w:link w:val="Heading2Char"/>
+    <w:uiPriority w:val="9"/>
+    <w:unhideWhenUsed/>
+    <w:qFormat/>
+    <w:rsid w:val="006C463D"/>
+    <w:pPr>
+      <w:keepNext/>
+      <w:keepLines/>
+      <w:spacing w:before="40" w:after="0"/>
+      <w:outlineLvl w:val="1"/>
+    </w:pPr>
+    <w:rPr>
+      <w:rFonts w:asciiTheme="majorHAnsi" w:eastAsiaTheme="majorEastAsia" w:hAnsiTheme="majorHAnsi" w:cstheme="majorBidi"/>
+      <w:color w:val="2F5496" w:themeColor="accent1" w:themeShade="BF"/>
+      <w:sz w:val="26"/>
+      <w:szCs w:val="26"/>
+    </w:rPr>
+  </w:style>
   <w:style w:type="character" w:default="1" w:styleId="DefaultParagraphFont">
     <w:name w:val="Default Paragraph Font"/>
     <w:uiPriority w:val="1"/>
@@ -4027,6 +6396,19 @@
     <w:rPr>
       <w:color w:val="605E5C"/>
       <w:shd w:val="clear" w:color="auto" w:fill="E1DFDD"/>
+    </w:rPr>
+  </w:style>
+  <w:style w:type="character" w:customStyle="1" w:styleId="Heading2Char">
+    <w:name w:val="Heading 2 Char"/>
+    <w:basedOn w:val="DefaultParagraphFont"/>
+    <w:link w:val="Heading2"/>
+    <w:uiPriority w:val="9"/>
+    <w:rsid w:val="006C463D"/>
+    <w:rPr>
+      <w:rFonts w:asciiTheme="majorHAnsi" w:eastAsiaTheme="majorEastAsia" w:hAnsiTheme="majorHAnsi" w:cstheme="majorBidi"/>
+      <w:color w:val="2F5496" w:themeColor="accent1" w:themeShade="BF"/>
+      <w:sz w:val="26"/>
+      <w:szCs w:val="26"/>
     </w:rPr>
   </w:style>
 </w:styles>

</xml_diff>